<commit_message>
modificacion de asigancion de tareas semana 2
</commit_message>
<xml_diff>
--- a/Big-Data-Documentacion/Documentacion_Grupo-Big-Data.docx
+++ b/Big-Data-Documentacion/Documentacion_Grupo-Big-Data.docx
@@ -37,7 +37,6 @@
           <w:bCs/>
         </w:rPr>
       </w:pPr>
-      <w:proofErr w:type="spellStart"/>
       <w:r>
         <w:rPr>
           <w:b/>
@@ -45,7 +44,6 @@
         </w:rPr>
         <w:t>Integantes</w:t>
       </w:r>
-      <w:proofErr w:type="spellEnd"/>
       <w:r>
         <w:rPr>
           <w:b/>
@@ -170,68 +168,34 @@
           <w:bCs/>
         </w:rPr>
       </w:pPr>
-      <w:r>
-        <w:rPr>
-          <w:b/>
-          <w:bCs/>
-        </w:rPr>
-        <w:t>Trello</w:t>
-      </w:r>
-    </w:p>
-    <w:p>
-      <w:pPr>
-        <w:rPr>
-          <w:b/>
-          <w:bCs/>
-        </w:rPr>
-      </w:pPr>
-    </w:p>
-    <w:p>
-      <w:r>
-        <w:t xml:space="preserve">Se </w:t>
-      </w:r>
-      <w:proofErr w:type="spellStart"/>
-      <w:r>
-        <w:t>usara</w:t>
-      </w:r>
-      <w:proofErr w:type="spellEnd"/>
-      <w:r>
-        <w:t xml:space="preserve"> </w:t>
-      </w:r>
-      <w:proofErr w:type="spellStart"/>
-      <w:r>
-        <w:t>datos</w:t>
-      </w:r>
-      <w:proofErr w:type="spellEnd"/>
-      <w:r>
-        <w:t xml:space="preserve"> </w:t>
-      </w:r>
-      <w:proofErr w:type="spellStart"/>
-      <w:r>
-        <w:t>proporcionados</w:t>
-      </w:r>
-      <w:proofErr w:type="spellEnd"/>
-      <w:r>
-        <w:t xml:space="preserve"> y privados</w:t>
-      </w:r>
-      <w:r>
-        <w:t xml:space="preserve"> </w:t>
-      </w:r>
-      <w:proofErr w:type="spellStart"/>
-      <w:r>
-        <w:t>por</w:t>
-      </w:r>
-      <w:proofErr w:type="spellEnd"/>
-      <w:r>
-        <w:t xml:space="preserve"> </w:t>
-      </w:r>
-      <w:proofErr w:type="spellStart"/>
-      <w:r>
-        <w:t>el</w:t>
-      </w:r>
-      <w:proofErr w:type="spellEnd"/>
-      <w:r>
-        <w:t xml:space="preserve"> Ing</w:t>
+      <w:hyperlink r:id="rId6" w:history="1">
+        <w:r>
+          <w:rPr>
+            <w:rStyle w:val="Hyperlink"/>
+            <w:b/>
+            <w:bCs/>
+          </w:rPr>
+          <w:t>Trello</w:t>
+        </w:r>
+      </w:hyperlink>
+    </w:p>
+    <w:p>
+      <w:pPr>
+        <w:rPr>
+          <w:b/>
+          <w:bCs/>
+        </w:rPr>
+      </w:pPr>
+    </w:p>
+    <w:p>
+      <w:r>
+        <w:t>Se usara datos</w:t>
+      </w:r>
+      <w:r>
+        <w:t xml:space="preserve"> proporcionados y privados</w:t>
+      </w:r>
+      <w:r>
+        <w:t xml:space="preserve"> por el Ing</w:t>
       </w:r>
       <w:r>
         <w:t>.</w:t>
@@ -246,15 +210,7 @@
         </w:numPr>
       </w:pPr>
       <w:r>
-        <w:t xml:space="preserve">Calidad de </w:t>
-      </w:r>
-      <w:proofErr w:type="spellStart"/>
-      <w:r>
-        <w:t>aire</w:t>
-      </w:r>
-      <w:proofErr w:type="spellEnd"/>
-      <w:r>
-        <w:t xml:space="preserve"> </w:t>
+        <w:t xml:space="preserve">Calidad de aire </w:t>
       </w:r>
     </w:p>
     <w:p>
@@ -277,11 +233,9 @@
           <w:numId w:val="1"/>
         </w:numPr>
       </w:pPr>
-      <w:proofErr w:type="spellStart"/>
       <w:r>
         <w:t>Soterrados</w:t>
       </w:r>
-      <w:proofErr w:type="spellEnd"/>
     </w:p>
     <w:p/>
     <w:p>
@@ -336,180 +290,58 @@
           <w:sz w:val="28"/>
           <w:szCs w:val="28"/>
         </w:rPr>
-        <w:t xml:space="preserve"> </w:t>
-      </w:r>
-      <w:proofErr w:type="spellStart"/>
-      <w:r>
+        <w:t xml:space="preserve"> Octubre</w:t>
+      </w:r>
+    </w:p>
+    <w:p>
+      <w:r>
+        <w:t>ETL inicial con Spark sobre datos CSV</w:t>
+      </w:r>
+    </w:p>
+    <w:p>
+      <w:r>
+        <w:t>Diseño del diagrama de arquitectura</w:t>
+      </w:r>
+    </w:p>
+    <w:p>
+      <w:r>
+        <w:t>Investigación de librerías para ingestión en tiempo real</w:t>
+      </w:r>
+    </w:p>
+    <w:p>
+      <w:r>
+        <w:t>Propuesta de almacenamiento SQL/NoSQL</w:t>
+      </w:r>
+    </w:p>
+    <w:p>
+      <w:r>
+        <w:t>Investigación de métricas clave para analítica de calidad de aire</w:t>
+      </w:r>
+      <w:r>
+        <w:t>.</w:t>
+      </w:r>
+    </w:p>
+    <w:p/>
+    <w:p/>
+    <w:p>
+      <w:pPr>
         <w:rPr>
           <w:b/>
           <w:bCs/>
           <w:sz w:val="28"/>
           <w:szCs w:val="28"/>
         </w:rPr>
-        <w:t>Octubre</w:t>
-      </w:r>
-      <w:proofErr w:type="spellEnd"/>
-    </w:p>
-    <w:p>
-      <w:r>
-        <w:t xml:space="preserve">ETL </w:t>
-      </w:r>
-      <w:proofErr w:type="spellStart"/>
-      <w:r>
-        <w:t>inicial</w:t>
-      </w:r>
-      <w:proofErr w:type="spellEnd"/>
-      <w:r>
-        <w:t xml:space="preserve"> con Spark </w:t>
-      </w:r>
-      <w:proofErr w:type="spellStart"/>
-      <w:r>
-        <w:t>sobre</w:t>
-      </w:r>
-      <w:proofErr w:type="spellEnd"/>
-      <w:r>
-        <w:t xml:space="preserve"> </w:t>
-      </w:r>
-      <w:proofErr w:type="spellStart"/>
-      <w:r>
-        <w:t>datos</w:t>
-      </w:r>
-      <w:proofErr w:type="spellEnd"/>
-      <w:r>
-        <w:t xml:space="preserve"> CSV</w:t>
-      </w:r>
-    </w:p>
-    <w:p>
-      <w:proofErr w:type="spellStart"/>
-      <w:r>
-        <w:t>Diseño</w:t>
-      </w:r>
-      <w:proofErr w:type="spellEnd"/>
-      <w:r>
-        <w:t xml:space="preserve"> del </w:t>
-      </w:r>
-      <w:proofErr w:type="spellStart"/>
-      <w:r>
-        <w:t>diagrama</w:t>
-      </w:r>
-      <w:proofErr w:type="spellEnd"/>
-      <w:r>
-        <w:t xml:space="preserve"> de </w:t>
-      </w:r>
-      <w:proofErr w:type="spellStart"/>
-      <w:r>
-        <w:t>arquitectura</w:t>
-      </w:r>
-      <w:proofErr w:type="spellEnd"/>
-    </w:p>
-    <w:p>
-      <w:proofErr w:type="spellStart"/>
-      <w:r>
-        <w:t>Investigación</w:t>
-      </w:r>
-      <w:proofErr w:type="spellEnd"/>
-      <w:r>
-        <w:t xml:space="preserve"> de </w:t>
-      </w:r>
-      <w:proofErr w:type="spellStart"/>
-      <w:r>
-        <w:t>librerías</w:t>
-      </w:r>
-      <w:proofErr w:type="spellEnd"/>
-      <w:r>
-        <w:t xml:space="preserve"> para </w:t>
-      </w:r>
-      <w:proofErr w:type="spellStart"/>
-      <w:r>
-        <w:t>ingestión</w:t>
-      </w:r>
-      <w:proofErr w:type="spellEnd"/>
-      <w:r>
-        <w:t xml:space="preserve"> </w:t>
-      </w:r>
-      <w:proofErr w:type="spellStart"/>
-      <w:r>
-        <w:t>en</w:t>
-      </w:r>
-      <w:proofErr w:type="spellEnd"/>
-      <w:r>
-        <w:t xml:space="preserve"> </w:t>
-      </w:r>
-      <w:proofErr w:type="spellStart"/>
-      <w:r>
-        <w:t>tiempo</w:t>
-      </w:r>
-      <w:proofErr w:type="spellEnd"/>
-      <w:r>
-        <w:t xml:space="preserve"> real</w:t>
-      </w:r>
-    </w:p>
-    <w:p>
-      <w:proofErr w:type="spellStart"/>
-      <w:r>
-        <w:t>Propuesta</w:t>
-      </w:r>
-      <w:proofErr w:type="spellEnd"/>
-      <w:r>
-        <w:t xml:space="preserve"> de </w:t>
-      </w:r>
-      <w:proofErr w:type="spellStart"/>
-      <w:r>
-        <w:t>almacenamiento</w:t>
-      </w:r>
-      <w:proofErr w:type="spellEnd"/>
-      <w:r>
-        <w:t xml:space="preserve"> SQL/NoSQL</w:t>
-      </w:r>
-    </w:p>
-    <w:p>
-      <w:proofErr w:type="spellStart"/>
-      <w:r>
-        <w:t>Investigación</w:t>
-      </w:r>
-      <w:proofErr w:type="spellEnd"/>
-      <w:r>
-        <w:t xml:space="preserve"> de </w:t>
-      </w:r>
-      <w:proofErr w:type="spellStart"/>
-      <w:r>
-        <w:t>métricas</w:t>
-      </w:r>
-      <w:proofErr w:type="spellEnd"/>
-      <w:r>
-        <w:t xml:space="preserve"> clave para </w:t>
-      </w:r>
-      <w:proofErr w:type="spellStart"/>
-      <w:r>
-        <w:t>analítica</w:t>
-      </w:r>
-      <w:proofErr w:type="spellEnd"/>
-      <w:r>
-        <w:t xml:space="preserve"> de </w:t>
-      </w:r>
-      <w:proofErr w:type="spellStart"/>
-      <w:r>
-        <w:t>calidad</w:t>
-      </w:r>
-      <w:proofErr w:type="spellEnd"/>
-      <w:r>
-        <w:t xml:space="preserve"> de </w:t>
-      </w:r>
-      <w:proofErr w:type="spellStart"/>
-      <w:r>
-        <w:t>aire</w:t>
-      </w:r>
-      <w:proofErr w:type="spellEnd"/>
-    </w:p>
-    <w:p>
-      <w:pPr>
+      </w:pPr>
+      <w:r>
         <w:rPr>
           <w:b/>
           <w:bCs/>
           <w:sz w:val="28"/>
           <w:szCs w:val="28"/>
         </w:rPr>
-      </w:pPr>
+        <w:lastRenderedPageBreak/>
+        <w:t xml:space="preserve">Semana </w:t>
+      </w:r>
       <w:r>
         <w:rPr>
           <w:b/>
@@ -517,7 +349,7 @@
           <w:sz w:val="28"/>
           <w:szCs w:val="28"/>
         </w:rPr>
-        <w:t xml:space="preserve">Semana </w:t>
+        <w:t>2</w:t>
       </w:r>
       <w:r>
         <w:rPr>
@@ -526,7 +358,7 @@
           <w:sz w:val="28"/>
           <w:szCs w:val="28"/>
         </w:rPr>
-        <w:t>2</w:t>
+        <w:t xml:space="preserve">: </w:t>
       </w:r>
       <w:r>
         <w:rPr>
@@ -535,7 +367,7 @@
           <w:sz w:val="28"/>
           <w:szCs w:val="28"/>
         </w:rPr>
-        <w:t xml:space="preserve">: </w:t>
+        <w:t>27</w:t>
       </w:r>
       <w:r>
         <w:rPr>
@@ -544,7 +376,7 @@
           <w:sz w:val="28"/>
           <w:szCs w:val="28"/>
         </w:rPr>
-        <w:t>27</w:t>
+        <w:t xml:space="preserve"> Octubre</w:t>
       </w:r>
       <w:r>
         <w:rPr>
@@ -553,39 +385,3229 @@
           <w:sz w:val="28"/>
           <w:szCs w:val="28"/>
         </w:rPr>
+        <w:t xml:space="preserve"> – 03 Noviembre</w:t>
+      </w:r>
+    </w:p>
+    <w:p>
+      <w:pPr>
+        <w:spacing w:before="100" w:beforeAutospacing="1" w:after="100" w:afterAutospacing="1" w:line="240" w:lineRule="auto"/>
+        <w:outlineLvl w:val="1"/>
+        <w:rPr>
+          <w:rFonts w:ascii="Segoe UI" w:eastAsia="Times New Roman" w:hAnsi="Segoe UI" w:cs="Segoe UI"/>
+          <w:b/>
+          <w:bCs/>
+          <w:kern w:val="0"/>
+          <w:sz w:val="36"/>
+          <w:szCs w:val="36"/>
+          <w14:ligatures w14:val="none"/>
+        </w:rPr>
+      </w:pPr>
+      <w:r>
+        <w:rPr>
+          <w:rFonts w:ascii="Segoe UI" w:eastAsia="Times New Roman" w:hAnsi="Segoe UI" w:cs="Segoe UI"/>
+          <w:b/>
+          <w:bCs/>
+          <w:kern w:val="0"/>
+          <w:sz w:val="36"/>
+          <w:szCs w:val="36"/>
+          <w14:ligatures w14:val="none"/>
+        </w:rPr>
+        <w:t>Integrante 1 – ETL (</w:t>
+      </w:r>
+      <w:r>
+        <w:rPr>
+          <w:rFonts w:ascii="Segoe UI" w:eastAsia="Times New Roman" w:hAnsi="Segoe UI" w:cs="Segoe UI"/>
+          <w:b/>
+          <w:bCs/>
+          <w:kern w:val="0"/>
+          <w:sz w:val="36"/>
+          <w:szCs w:val="36"/>
+          <w14:ligatures w14:val="none"/>
+        </w:rPr>
+        <w:t>Samuel</w:t>
+      </w:r>
+      <w:r>
+        <w:rPr>
+          <w:rFonts w:ascii="Segoe UI" w:eastAsia="Times New Roman" w:hAnsi="Segoe UI" w:cs="Segoe UI"/>
+          <w:b/>
+          <w:bCs/>
+          <w:kern w:val="0"/>
+          <w:sz w:val="36"/>
+          <w:szCs w:val="36"/>
+          <w14:ligatures w14:val="none"/>
+        </w:rPr>
+        <w:t>)</w:t>
+      </w:r>
+    </w:p>
+    <w:p>
+      <w:pPr>
+        <w:spacing w:before="100" w:beforeAutospacing="1" w:after="100" w:afterAutospacing="1" w:line="240" w:lineRule="auto"/>
+        <w:rPr>
+          <w:rFonts w:ascii="Segoe UI" w:eastAsia="Times New Roman" w:hAnsi="Segoe UI" w:cs="Segoe UI"/>
+          <w:kern w:val="0"/>
+          <w:sz w:val="21"/>
+          <w:szCs w:val="21"/>
+          <w14:ligatures w14:val="none"/>
+        </w:rPr>
+      </w:pPr>
+      <w:r>
+        <w:rPr>
+          <w:rFonts w:ascii="Segoe UI" w:eastAsia="Times New Roman" w:hAnsi="Segoe UI" w:cs="Segoe UI"/>
+          <w:b/>
+          <w:bCs/>
+          <w:kern w:val="0"/>
+          <w:sz w:val="21"/>
+          <w:szCs w:val="21"/>
+          <w14:ligatures w14:val="none"/>
+        </w:rPr>
+        <w:t>Objetivo:</w:t>
+      </w:r>
+      <w:r>
+        <w:rPr>
+          <w:rFonts w:ascii="Segoe UI" w:eastAsia="Times New Roman" w:hAnsi="Segoe UI" w:cs="Segoe UI"/>
+          <w:kern w:val="0"/>
+          <w:sz w:val="21"/>
+          <w:szCs w:val="21"/>
+          <w14:ligatures w14:val="none"/>
+        </w:rPr>
+        <w:t xml:space="preserve"> Leer y limpiar CSV (aire, sonido, soterrados). Automatizar la carga.</w:t>
+      </w:r>
+    </w:p>
+    <w:p>
+      <w:pPr>
+        <w:numPr>
+          <w:ilvl w:val="0"/>
+          <w:numId w:val="3"/>
+        </w:numPr>
+        <w:spacing w:before="100" w:beforeAutospacing="1" w:after="100" w:afterAutospacing="1" w:line="240" w:lineRule="auto"/>
+        <w:rPr>
+          <w:rFonts w:ascii="Segoe UI" w:eastAsia="Times New Roman" w:hAnsi="Segoe UI" w:cs="Segoe UI"/>
+          <w:kern w:val="0"/>
+          <w:sz w:val="21"/>
+          <w:szCs w:val="21"/>
+          <w14:ligatures w14:val="none"/>
+        </w:rPr>
+      </w:pPr>
+      <w:r>
+        <w:rPr>
+          <w:rFonts w:ascii="Segoe UI" w:eastAsia="Times New Roman" w:hAnsi="Segoe UI" w:cs="Segoe UI"/>
+          <w:b/>
+          <w:bCs/>
+          <w:kern w:val="0"/>
+          <w:sz w:val="21"/>
+          <w:szCs w:val="21"/>
+          <w14:ligatures w14:val="none"/>
+        </w:rPr>
+        <w:t>Entregables</w:t>
+      </w:r>
+    </w:p>
+    <w:p>
+      <w:pPr>
+        <w:numPr>
+          <w:ilvl w:val="1"/>
+          <w:numId w:val="3"/>
+        </w:numPr>
+        <w:spacing w:before="100" w:beforeAutospacing="1" w:after="100" w:afterAutospacing="1" w:line="240" w:lineRule="auto"/>
+        <w:rPr>
+          <w:rFonts w:ascii="Segoe UI" w:eastAsia="Times New Roman" w:hAnsi="Segoe UI" w:cs="Segoe UI"/>
+          <w:kern w:val="0"/>
+          <w:sz w:val="21"/>
+          <w:szCs w:val="21"/>
+          <w14:ligatures w14:val="none"/>
+        </w:rPr>
+      </w:pPr>
+      <w:r>
+        <w:rPr>
+          <w:rFonts w:ascii="Segoe UI" w:eastAsia="Times New Roman" w:hAnsi="Segoe UI" w:cs="Segoe UI"/>
+          <w:kern w:val="0"/>
+          <w:sz w:val="21"/>
+          <w:szCs w:val="21"/>
+          <w14:ligatures w14:val="none"/>
+        </w:rPr>
+        <w:t xml:space="preserve">Script PySpark </w:t>
+      </w:r>
+      <w:r>
+        <w:rPr>
+          <w:rFonts w:ascii="Courier New" w:eastAsia="Times New Roman" w:hAnsi="Courier New" w:cs="Courier New"/>
+          <w:kern w:val="0"/>
+          <w:sz w:val="20"/>
+          <w:szCs w:val="20"/>
+          <w14:ligatures w14:val="none"/>
+        </w:rPr>
+        <w:t>etl_integrante1.py</w:t>
+      </w:r>
+      <w:r>
+        <w:rPr>
+          <w:rFonts w:ascii="Segoe UI" w:eastAsia="Times New Roman" w:hAnsi="Segoe UI" w:cs="Segoe UI"/>
+          <w:kern w:val="0"/>
+          <w:sz w:val="21"/>
+          <w:szCs w:val="21"/>
+          <w14:ligatures w14:val="none"/>
+        </w:rPr>
+        <w:t xml:space="preserve"> (lectura, limpieza, cast de tipos, dedupe, columnas derivadas).</w:t>
+      </w:r>
+    </w:p>
+    <w:p>
+      <w:pPr>
+        <w:numPr>
+          <w:ilvl w:val="1"/>
+          <w:numId w:val="3"/>
+        </w:numPr>
+        <w:spacing w:before="100" w:beforeAutospacing="1" w:after="100" w:afterAutospacing="1" w:line="240" w:lineRule="auto"/>
+        <w:rPr>
+          <w:rFonts w:ascii="Segoe UI" w:eastAsia="Times New Roman" w:hAnsi="Segoe UI" w:cs="Segoe UI"/>
+          <w:kern w:val="0"/>
+          <w:sz w:val="21"/>
+          <w:szCs w:val="21"/>
+          <w14:ligatures w14:val="none"/>
+        </w:rPr>
+      </w:pPr>
+      <w:r>
+        <w:rPr>
+          <w:rFonts w:ascii="Segoe UI" w:eastAsia="Times New Roman" w:hAnsi="Segoe UI" w:cs="Segoe UI"/>
+          <w:kern w:val="0"/>
+          <w:sz w:val="21"/>
+          <w:szCs w:val="21"/>
+          <w14:ligatures w14:val="none"/>
+        </w:rPr>
+        <w:t xml:space="preserve">Carpeta </w:t>
+      </w:r>
+      <w:r>
+        <w:rPr>
+          <w:rFonts w:ascii="Courier New" w:eastAsia="Times New Roman" w:hAnsi="Courier New" w:cs="Courier New"/>
+          <w:kern w:val="0"/>
+          <w:sz w:val="20"/>
+          <w:szCs w:val="20"/>
+          <w14:ligatures w14:val="none"/>
+        </w:rPr>
+        <w:t>/salida_limpia/*</w:t>
+      </w:r>
+      <w:r>
+        <w:rPr>
+          <w:rFonts w:ascii="Segoe UI" w:eastAsia="Times New Roman" w:hAnsi="Segoe UI" w:cs="Segoe UI"/>
+          <w:kern w:val="0"/>
+          <w:sz w:val="21"/>
+          <w:szCs w:val="21"/>
+          <w14:ligatures w14:val="none"/>
+        </w:rPr>
+        <w:t xml:space="preserve"> con CSV limpios.</w:t>
+      </w:r>
+    </w:p>
+    <w:p>
+      <w:pPr>
+        <w:numPr>
+          <w:ilvl w:val="1"/>
+          <w:numId w:val="3"/>
+        </w:numPr>
+        <w:spacing w:before="100" w:beforeAutospacing="1" w:after="100" w:afterAutospacing="1" w:line="240" w:lineRule="auto"/>
+        <w:rPr>
+          <w:rFonts w:ascii="Segoe UI" w:eastAsia="Times New Roman" w:hAnsi="Segoe UI" w:cs="Segoe UI"/>
+          <w:kern w:val="0"/>
+          <w:sz w:val="21"/>
+          <w:szCs w:val="21"/>
+          <w14:ligatures w14:val="none"/>
+        </w:rPr>
+      </w:pPr>
+      <w:r>
+        <w:rPr>
+          <w:rFonts w:ascii="Segoe UI" w:eastAsia="Times New Roman" w:hAnsi="Segoe UI" w:cs="Segoe UI"/>
+          <w:kern w:val="0"/>
+          <w:sz w:val="21"/>
+          <w:szCs w:val="21"/>
+          <w14:ligatures w14:val="none"/>
+        </w:rPr>
+        <w:t>Ingesta automática: job programado (</w:t>
+      </w:r>
+      <w:r>
+        <w:rPr>
+          <w:rFonts w:ascii="Courier New" w:eastAsia="Times New Roman" w:hAnsi="Courier New" w:cs="Courier New"/>
+          <w:kern w:val="0"/>
+          <w:sz w:val="20"/>
+          <w:szCs w:val="20"/>
+          <w14:ligatures w14:val="none"/>
+        </w:rPr>
+        <w:t>spark-submit</w:t>
+      </w:r>
+      <w:r>
+        <w:rPr>
+          <w:rFonts w:ascii="Segoe UI" w:eastAsia="Times New Roman" w:hAnsi="Segoe UI" w:cs="Segoe UI"/>
+          <w:kern w:val="0"/>
+          <w:sz w:val="21"/>
+          <w:szCs w:val="21"/>
+          <w14:ligatures w14:val="none"/>
+        </w:rPr>
+        <w:t xml:space="preserve"> o </w:t>
+      </w:r>
+      <w:r>
+        <w:rPr>
+          <w:rFonts w:ascii="Courier New" w:eastAsia="Times New Roman" w:hAnsi="Courier New" w:cs="Courier New"/>
+          <w:kern w:val="0"/>
+          <w:sz w:val="20"/>
+          <w:szCs w:val="20"/>
+          <w14:ligatures w14:val="none"/>
+        </w:rPr>
+        <w:t>cron</w:t>
+      </w:r>
+      <w:r>
+        <w:rPr>
+          <w:rFonts w:ascii="Segoe UI" w:eastAsia="Times New Roman" w:hAnsi="Segoe UI" w:cs="Segoe UI"/>
+          <w:kern w:val="0"/>
+          <w:sz w:val="21"/>
+          <w:szCs w:val="21"/>
+          <w14:ligatures w14:val="none"/>
+        </w:rPr>
+        <w:t xml:space="preserve">) que toma nuevos CSV de </w:t>
+      </w:r>
+      <w:r>
+        <w:rPr>
+          <w:rFonts w:ascii="Courier New" w:eastAsia="Times New Roman" w:hAnsi="Courier New" w:cs="Courier New"/>
+          <w:kern w:val="0"/>
+          <w:sz w:val="20"/>
+          <w:szCs w:val="20"/>
+          <w14:ligatures w14:val="none"/>
+        </w:rPr>
+        <w:t>/dropbox/</w:t>
+      </w:r>
+      <w:r>
+        <w:rPr>
+          <w:rFonts w:ascii="Segoe UI" w:eastAsia="Times New Roman" w:hAnsi="Segoe UI" w:cs="Segoe UI"/>
+          <w:kern w:val="0"/>
+          <w:sz w:val="21"/>
+          <w:szCs w:val="21"/>
+          <w14:ligatures w14:val="none"/>
+        </w:rPr>
+        <w:t>.</w:t>
+      </w:r>
+    </w:p>
+    <w:p>
+      <w:pPr>
+        <w:numPr>
+          <w:ilvl w:val="1"/>
+          <w:numId w:val="3"/>
+        </w:numPr>
+        <w:spacing w:before="100" w:beforeAutospacing="1" w:after="100" w:afterAutospacing="1" w:line="240" w:lineRule="auto"/>
+        <w:rPr>
+          <w:rFonts w:ascii="Segoe UI" w:eastAsia="Times New Roman" w:hAnsi="Segoe UI" w:cs="Segoe UI"/>
+          <w:kern w:val="0"/>
+          <w:sz w:val="21"/>
+          <w:szCs w:val="21"/>
+          <w14:ligatures w14:val="none"/>
+        </w:rPr>
+      </w:pPr>
+      <w:r>
+        <w:rPr>
+          <w:rFonts w:ascii="Segoe UI" w:eastAsia="Times New Roman" w:hAnsi="Segoe UI" w:cs="Segoe UI"/>
+          <w:kern w:val="0"/>
+          <w:sz w:val="21"/>
+          <w:szCs w:val="21"/>
+          <w14:ligatures w14:val="none"/>
+        </w:rPr>
+        <w:t>Mini‐reporte (1–2 páginas) con lo aplicado y evidencias.</w:t>
+      </w:r>
+    </w:p>
+    <w:p>
+      <w:pPr>
+        <w:numPr>
+          <w:ilvl w:val="0"/>
+          <w:numId w:val="3"/>
+        </w:numPr>
+        <w:spacing w:before="100" w:beforeAutospacing="1" w:after="100" w:afterAutospacing="1" w:line="240" w:lineRule="auto"/>
+        <w:rPr>
+          <w:rFonts w:ascii="Segoe UI" w:eastAsia="Times New Roman" w:hAnsi="Segoe UI" w:cs="Segoe UI"/>
+          <w:kern w:val="0"/>
+          <w:sz w:val="21"/>
+          <w:szCs w:val="21"/>
+          <w14:ligatures w14:val="none"/>
+        </w:rPr>
+      </w:pPr>
+      <w:r>
+        <w:rPr>
+          <w:rFonts w:ascii="Segoe UI" w:eastAsia="Times New Roman" w:hAnsi="Segoe UI" w:cs="Segoe UI"/>
+          <w:b/>
+          <w:bCs/>
+          <w:kern w:val="0"/>
+          <w:sz w:val="21"/>
+          <w:szCs w:val="21"/>
+          <w14:ligatures w14:val="none"/>
+        </w:rPr>
+        <w:t>Herramientas</w:t>
+      </w:r>
+      <w:r>
+        <w:rPr>
+          <w:rFonts w:ascii="Segoe UI" w:eastAsia="Times New Roman" w:hAnsi="Segoe UI" w:cs="Segoe UI"/>
+          <w:kern w:val="0"/>
+          <w:sz w:val="21"/>
+          <w:szCs w:val="21"/>
+          <w14:ligatures w14:val="none"/>
+        </w:rPr>
+        <w:t>: PySpark, Python, Git.</w:t>
+      </w:r>
+    </w:p>
+    <w:p>
+      <w:pPr>
+        <w:numPr>
+          <w:ilvl w:val="0"/>
+          <w:numId w:val="3"/>
+        </w:numPr>
+        <w:spacing w:before="100" w:beforeAutospacing="1" w:after="100" w:afterAutospacing="1" w:line="240" w:lineRule="auto"/>
+        <w:rPr>
+          <w:rFonts w:ascii="Segoe UI" w:eastAsia="Times New Roman" w:hAnsi="Segoe UI" w:cs="Segoe UI"/>
+          <w:kern w:val="0"/>
+          <w:sz w:val="21"/>
+          <w:szCs w:val="21"/>
+          <w14:ligatures w14:val="none"/>
+        </w:rPr>
+      </w:pPr>
+      <w:r>
+        <w:rPr>
+          <w:rFonts w:ascii="Segoe UI" w:eastAsia="Times New Roman" w:hAnsi="Segoe UI" w:cs="Segoe UI"/>
+          <w:b/>
+          <w:bCs/>
+          <w:kern w:val="0"/>
+          <w:sz w:val="21"/>
+          <w:szCs w:val="21"/>
+          <w14:ligatures w14:val="none"/>
+        </w:rPr>
+        <w:t>Criterios de aceptación</w:t>
+      </w:r>
+    </w:p>
+    <w:p>
+      <w:pPr>
+        <w:numPr>
+          <w:ilvl w:val="1"/>
+          <w:numId w:val="3"/>
+        </w:numPr>
+        <w:spacing w:before="100" w:beforeAutospacing="1" w:after="100" w:afterAutospacing="1" w:line="240" w:lineRule="auto"/>
+        <w:rPr>
+          <w:rFonts w:ascii="Segoe UI" w:eastAsia="Times New Roman" w:hAnsi="Segoe UI" w:cs="Segoe UI"/>
+          <w:kern w:val="0"/>
+          <w:sz w:val="21"/>
+          <w:szCs w:val="21"/>
+          <w14:ligatures w14:val="none"/>
+        </w:rPr>
+      </w:pPr>
+      <w:r>
+        <w:rPr>
+          <w:rFonts w:ascii="Segoe UI" w:eastAsia="Times New Roman" w:hAnsi="Segoe UI" w:cs="Segoe UI"/>
+          <w:kern w:val="0"/>
+          <w:sz w:val="21"/>
+          <w:szCs w:val="21"/>
+          <w14:ligatures w14:val="none"/>
+        </w:rPr>
+        <w:t>0 nulos críticos, tipos correctos, logs de ejecución y archivos generados reproducibles.</w:t>
+      </w:r>
+    </w:p>
+    <w:p>
+      <w:pPr>
+        <w:numPr>
+          <w:ilvl w:val="0"/>
+          <w:numId w:val="3"/>
+        </w:numPr>
+        <w:spacing w:before="100" w:beforeAutospacing="1" w:after="100" w:afterAutospacing="1" w:line="240" w:lineRule="auto"/>
+        <w:rPr>
+          <w:rFonts w:ascii="Segoe UI" w:eastAsia="Times New Roman" w:hAnsi="Segoe UI" w:cs="Segoe UI"/>
+          <w:kern w:val="0"/>
+          <w:sz w:val="21"/>
+          <w:szCs w:val="21"/>
+          <w14:ligatures w14:val="none"/>
+        </w:rPr>
+      </w:pPr>
+      <w:r>
+        <w:rPr>
+          <w:rFonts w:ascii="Segoe UI" w:eastAsia="Times New Roman" w:hAnsi="Segoe UI" w:cs="Segoe UI"/>
+          <w:b/>
+          <w:bCs/>
+          <w:kern w:val="0"/>
+          <w:sz w:val="21"/>
+          <w:szCs w:val="21"/>
+          <w14:ligatures w14:val="none"/>
+        </w:rPr>
+        <w:t>Semanas (cronograma):</w:t>
+      </w:r>
+      <w:r>
+        <w:rPr>
+          <w:rFonts w:ascii="Segoe UI" w:eastAsia="Times New Roman" w:hAnsi="Segoe UI" w:cs="Segoe UI"/>
+          <w:kern w:val="0"/>
+          <w:sz w:val="21"/>
+          <w:szCs w:val="21"/>
+          <w14:ligatures w14:val="none"/>
+        </w:rPr>
         <w:t xml:space="preserve"> </w:t>
       </w:r>
-      <w:proofErr w:type="spellStart"/>
-      <w:r>
-        <w:rPr>
-          <w:b/>
-          <w:bCs/>
-          <w:sz w:val="28"/>
-          <w:szCs w:val="28"/>
-        </w:rPr>
-        <w:t>Octubre</w:t>
-      </w:r>
-      <w:proofErr w:type="spellEnd"/>
-      <w:r>
-        <w:rPr>
-          <w:b/>
-          <w:bCs/>
-          <w:sz w:val="28"/>
-          <w:szCs w:val="28"/>
-        </w:rPr>
-        <w:t xml:space="preserve"> – 03 </w:t>
-      </w:r>
-      <w:proofErr w:type="spellStart"/>
-      <w:r>
-        <w:rPr>
-          <w:b/>
-          <w:bCs/>
-          <w:sz w:val="28"/>
-          <w:szCs w:val="28"/>
-        </w:rPr>
-        <w:t>Noviembre</w:t>
-      </w:r>
-      <w:proofErr w:type="spellEnd"/>
+      <w:r>
+        <w:rPr>
+          <w:rFonts w:ascii="Segoe UI" w:eastAsia="Times New Roman" w:hAnsi="Segoe UI" w:cs="Segoe UI"/>
+          <w:b/>
+          <w:bCs/>
+          <w:kern w:val="0"/>
+          <w:sz w:val="21"/>
+          <w:szCs w:val="21"/>
+          <w14:ligatures w14:val="none"/>
+        </w:rPr>
+        <w:t>15–21 (X)</w:t>
+      </w:r>
+      <w:r>
+        <w:rPr>
+          <w:rFonts w:ascii="Segoe UI" w:eastAsia="Times New Roman" w:hAnsi="Segoe UI" w:cs="Segoe UI"/>
+          <w:kern w:val="0"/>
+          <w:sz w:val="21"/>
+          <w:szCs w:val="21"/>
+          <w14:ligatures w14:val="none"/>
+        </w:rPr>
+        <w:t xml:space="preserve">, </w:t>
+      </w:r>
+      <w:r>
+        <w:rPr>
+          <w:rFonts w:ascii="Segoe UI" w:eastAsia="Times New Roman" w:hAnsi="Segoe UI" w:cs="Segoe UI"/>
+          <w:b/>
+          <w:bCs/>
+          <w:kern w:val="0"/>
+          <w:sz w:val="21"/>
+          <w:szCs w:val="21"/>
+          <w14:ligatures w14:val="none"/>
+        </w:rPr>
+        <w:t>22–24 (X)</w:t>
+      </w:r>
+      <w:r>
+        <w:rPr>
+          <w:rFonts w:ascii="Segoe UI" w:eastAsia="Times New Roman" w:hAnsi="Segoe UI" w:cs="Segoe UI"/>
+          <w:kern w:val="0"/>
+          <w:sz w:val="21"/>
+          <w:szCs w:val="21"/>
+          <w14:ligatures w14:val="none"/>
+        </w:rPr>
+        <w:t>.</w:t>
+      </w:r>
+    </w:p>
+    <w:p>
+      <w:pPr>
+        <w:spacing w:after="0" w:line="240" w:lineRule="auto"/>
+        <w:rPr>
+          <w:rFonts w:ascii="Segoe UI" w:eastAsia="Times New Roman" w:hAnsi="Segoe UI" w:cs="Segoe UI"/>
+          <w:kern w:val="0"/>
+          <w:sz w:val="21"/>
+          <w:szCs w:val="21"/>
+          <w14:ligatures w14:val="none"/>
+        </w:rPr>
+      </w:pPr>
+      <w:r>
+        <w:rPr>
+          <w:rFonts w:ascii="Segoe UI" w:eastAsia="Times New Roman" w:hAnsi="Segoe UI" w:cs="Segoe UI"/>
+          <w:kern w:val="0"/>
+          <w:sz w:val="21"/>
+          <w:szCs w:val="21"/>
+          <w14:ligatures w14:val="none"/>
+        </w:rPr>
+        <w:pict w14:anchorId="3A51320F">
+          <v:rect id="_x0000_i1220" style="width:0;height:1.5pt" o:hralign="center" o:hrstd="t" o:hr="t" fillcolor="#a0a0a0" stroked="f"/>
+        </w:pict>
+      </w:r>
+    </w:p>
+    <w:p>
+      <w:pPr>
+        <w:spacing w:before="100" w:beforeAutospacing="1" w:after="100" w:afterAutospacing="1" w:line="240" w:lineRule="auto"/>
+        <w:outlineLvl w:val="1"/>
+        <w:rPr>
+          <w:rFonts w:ascii="Segoe UI" w:eastAsia="Times New Roman" w:hAnsi="Segoe UI" w:cs="Segoe UI"/>
+          <w:b/>
+          <w:bCs/>
+          <w:kern w:val="0"/>
+          <w:sz w:val="36"/>
+          <w:szCs w:val="36"/>
+          <w14:ligatures w14:val="none"/>
+        </w:rPr>
+      </w:pPr>
+      <w:r>
+        <w:rPr>
+          <w:rFonts w:ascii="Segoe UI" w:eastAsia="Times New Roman" w:hAnsi="Segoe UI" w:cs="Segoe UI"/>
+          <w:b/>
+          <w:bCs/>
+          <w:kern w:val="0"/>
+          <w:sz w:val="36"/>
+          <w:szCs w:val="36"/>
+          <w14:ligatures w14:val="none"/>
+        </w:rPr>
+        <w:t>Integrante 2 – Sistema en tiempo real (bidireccional)</w:t>
+      </w:r>
+      <w:r>
+        <w:rPr>
+          <w:rFonts w:ascii="Segoe UI" w:eastAsia="Times New Roman" w:hAnsi="Segoe UI" w:cs="Segoe UI"/>
+          <w:b/>
+          <w:bCs/>
+          <w:kern w:val="0"/>
+          <w:sz w:val="36"/>
+          <w:szCs w:val="36"/>
+          <w14:ligatures w14:val="none"/>
+        </w:rPr>
+        <w:t xml:space="preserve"> (Milton)</w:t>
+      </w:r>
+    </w:p>
+    <w:p>
+      <w:pPr>
+        <w:spacing w:before="100" w:beforeAutospacing="1" w:after="100" w:afterAutospacing="1" w:line="240" w:lineRule="auto"/>
+        <w:rPr>
+          <w:rFonts w:ascii="Segoe UI" w:eastAsia="Times New Roman" w:hAnsi="Segoe UI" w:cs="Segoe UI"/>
+          <w:kern w:val="0"/>
+          <w:sz w:val="21"/>
+          <w:szCs w:val="21"/>
+          <w14:ligatures w14:val="none"/>
+        </w:rPr>
+      </w:pPr>
+      <w:r>
+        <w:rPr>
+          <w:rFonts w:ascii="Segoe UI" w:eastAsia="Times New Roman" w:hAnsi="Segoe UI" w:cs="Segoe UI"/>
+          <w:b/>
+          <w:bCs/>
+          <w:kern w:val="0"/>
+          <w:sz w:val="21"/>
+          <w:szCs w:val="21"/>
+          <w14:ligatures w14:val="none"/>
+        </w:rPr>
+        <w:t>Objetivo:</w:t>
+      </w:r>
+      <w:r>
+        <w:rPr>
+          <w:rFonts w:ascii="Segoe UI" w:eastAsia="Times New Roman" w:hAnsi="Segoe UI" w:cs="Segoe UI"/>
+          <w:kern w:val="0"/>
+          <w:sz w:val="21"/>
+          <w:szCs w:val="21"/>
+          <w14:ligatures w14:val="none"/>
+        </w:rPr>
+        <w:t xml:space="preserve"> Canal de comunicación tiempo real para panel/servicios.</w:t>
+      </w:r>
+    </w:p>
+    <w:p>
+      <w:pPr>
+        <w:numPr>
+          <w:ilvl w:val="0"/>
+          <w:numId w:val="4"/>
+        </w:numPr>
+        <w:spacing w:before="100" w:beforeAutospacing="1" w:after="100" w:afterAutospacing="1" w:line="240" w:lineRule="auto"/>
+        <w:rPr>
+          <w:rFonts w:ascii="Segoe UI" w:eastAsia="Times New Roman" w:hAnsi="Segoe UI" w:cs="Segoe UI"/>
+          <w:kern w:val="0"/>
+          <w:sz w:val="21"/>
+          <w:szCs w:val="21"/>
+          <w14:ligatures w14:val="none"/>
+        </w:rPr>
+      </w:pPr>
+      <w:r>
+        <w:rPr>
+          <w:rFonts w:ascii="Segoe UI" w:eastAsia="Times New Roman" w:hAnsi="Segoe UI" w:cs="Segoe UI"/>
+          <w:b/>
+          <w:bCs/>
+          <w:kern w:val="0"/>
+          <w:sz w:val="21"/>
+          <w:szCs w:val="21"/>
+          <w14:ligatures w14:val="none"/>
+        </w:rPr>
+        <w:t>Entregables</w:t>
+      </w:r>
+    </w:p>
+    <w:p>
+      <w:pPr>
+        <w:numPr>
+          <w:ilvl w:val="1"/>
+          <w:numId w:val="4"/>
+        </w:numPr>
+        <w:spacing w:before="100" w:beforeAutospacing="1" w:after="100" w:afterAutospacing="1" w:line="240" w:lineRule="auto"/>
+        <w:rPr>
+          <w:rFonts w:ascii="Segoe UI" w:eastAsia="Times New Roman" w:hAnsi="Segoe UI" w:cs="Segoe UI"/>
+          <w:kern w:val="0"/>
+          <w:sz w:val="21"/>
+          <w:szCs w:val="21"/>
+          <w14:ligatures w14:val="none"/>
+        </w:rPr>
+      </w:pPr>
+      <w:r>
+        <w:rPr>
+          <w:rFonts w:ascii="Segoe UI" w:eastAsia="Times New Roman" w:hAnsi="Segoe UI" w:cs="Segoe UI"/>
+          <w:kern w:val="0"/>
+          <w:sz w:val="21"/>
+          <w:szCs w:val="21"/>
+          <w14:ligatures w14:val="none"/>
+        </w:rPr>
+        <w:t xml:space="preserve">Microservicio </w:t>
+      </w:r>
+      <w:r>
+        <w:rPr>
+          <w:rFonts w:ascii="Segoe UI" w:eastAsia="Times New Roman" w:hAnsi="Segoe UI" w:cs="Segoe UI"/>
+          <w:b/>
+          <w:bCs/>
+          <w:kern w:val="0"/>
+          <w:sz w:val="21"/>
+          <w:szCs w:val="21"/>
+          <w14:ligatures w14:val="none"/>
+        </w:rPr>
+        <w:t>WebSocket</w:t>
+      </w:r>
+      <w:r>
+        <w:rPr>
+          <w:rFonts w:ascii="Segoe UI" w:eastAsia="Times New Roman" w:hAnsi="Segoe UI" w:cs="Segoe UI"/>
+          <w:kern w:val="0"/>
+          <w:sz w:val="21"/>
+          <w:szCs w:val="21"/>
+          <w14:ligatures w14:val="none"/>
+        </w:rPr>
+        <w:t xml:space="preserve"> (FastAPI+websockets o Node.js+socket.io).</w:t>
+      </w:r>
+    </w:p>
+    <w:p>
+      <w:pPr>
+        <w:numPr>
+          <w:ilvl w:val="1"/>
+          <w:numId w:val="4"/>
+        </w:numPr>
+        <w:spacing w:before="100" w:beforeAutospacing="1" w:after="100" w:afterAutospacing="1" w:line="240" w:lineRule="auto"/>
+        <w:rPr>
+          <w:rFonts w:ascii="Segoe UI" w:eastAsia="Times New Roman" w:hAnsi="Segoe UI" w:cs="Segoe UI"/>
+          <w:kern w:val="0"/>
+          <w:sz w:val="21"/>
+          <w:szCs w:val="21"/>
+          <w14:ligatures w14:val="none"/>
+        </w:rPr>
+      </w:pPr>
+      <w:r>
+        <w:rPr>
+          <w:rFonts w:ascii="Segoe UI" w:eastAsia="Times New Roman" w:hAnsi="Segoe UI" w:cs="Segoe UI"/>
+          <w:kern w:val="0"/>
+          <w:sz w:val="21"/>
+          <w:szCs w:val="21"/>
+          <w14:ligatures w14:val="none"/>
+        </w:rPr>
+        <w:t>Demo “eco bidireccional” y broadcast a clientes.</w:t>
+      </w:r>
+    </w:p>
+    <w:p>
+      <w:pPr>
+        <w:numPr>
+          <w:ilvl w:val="1"/>
+          <w:numId w:val="4"/>
+        </w:numPr>
+        <w:spacing w:before="100" w:beforeAutospacing="1" w:after="100" w:afterAutospacing="1" w:line="240" w:lineRule="auto"/>
+        <w:rPr>
+          <w:rFonts w:ascii="Segoe UI" w:eastAsia="Times New Roman" w:hAnsi="Segoe UI" w:cs="Segoe UI"/>
+          <w:kern w:val="0"/>
+          <w:sz w:val="21"/>
+          <w:szCs w:val="21"/>
+          <w14:ligatures w14:val="none"/>
+        </w:rPr>
+      </w:pPr>
+      <w:r>
+        <w:rPr>
+          <w:rFonts w:ascii="Segoe UI" w:eastAsia="Times New Roman" w:hAnsi="Segoe UI" w:cs="Segoe UI"/>
+          <w:kern w:val="0"/>
+          <w:sz w:val="21"/>
+          <w:szCs w:val="21"/>
+          <w14:ligatures w14:val="none"/>
+        </w:rPr>
+        <w:t>Guía de configuración y ejemplo de cliente web.</w:t>
+      </w:r>
+    </w:p>
+    <w:p>
+      <w:pPr>
+        <w:numPr>
+          <w:ilvl w:val="0"/>
+          <w:numId w:val="4"/>
+        </w:numPr>
+        <w:spacing w:before="100" w:beforeAutospacing="1" w:after="100" w:afterAutospacing="1" w:line="240" w:lineRule="auto"/>
+        <w:rPr>
+          <w:rFonts w:ascii="Segoe UI" w:eastAsia="Times New Roman" w:hAnsi="Segoe UI" w:cs="Segoe UI"/>
+          <w:kern w:val="0"/>
+          <w:sz w:val="21"/>
+          <w:szCs w:val="21"/>
+          <w14:ligatures w14:val="none"/>
+        </w:rPr>
+      </w:pPr>
+      <w:r>
+        <w:rPr>
+          <w:rFonts w:ascii="Segoe UI" w:eastAsia="Times New Roman" w:hAnsi="Segoe UI" w:cs="Segoe UI"/>
+          <w:b/>
+          <w:bCs/>
+          <w:kern w:val="0"/>
+          <w:sz w:val="21"/>
+          <w:szCs w:val="21"/>
+          <w14:ligatures w14:val="none"/>
+        </w:rPr>
+        <w:t>Herramientas</w:t>
+      </w:r>
+      <w:r>
+        <w:rPr>
+          <w:rFonts w:ascii="Segoe UI" w:eastAsia="Times New Roman" w:hAnsi="Segoe UI" w:cs="Segoe UI"/>
+          <w:kern w:val="0"/>
+          <w:sz w:val="21"/>
+          <w:szCs w:val="21"/>
+          <w14:ligatures w14:val="none"/>
+        </w:rPr>
+        <w:t>: FastAPI/Node, socket.io, Docker.</w:t>
+      </w:r>
+    </w:p>
+    <w:p>
+      <w:pPr>
+        <w:numPr>
+          <w:ilvl w:val="0"/>
+          <w:numId w:val="4"/>
+        </w:numPr>
+        <w:spacing w:before="100" w:beforeAutospacing="1" w:after="100" w:afterAutospacing="1" w:line="240" w:lineRule="auto"/>
+        <w:rPr>
+          <w:rFonts w:ascii="Segoe UI" w:eastAsia="Times New Roman" w:hAnsi="Segoe UI" w:cs="Segoe UI"/>
+          <w:kern w:val="0"/>
+          <w:sz w:val="21"/>
+          <w:szCs w:val="21"/>
+          <w14:ligatures w14:val="none"/>
+        </w:rPr>
+      </w:pPr>
+      <w:r>
+        <w:rPr>
+          <w:rFonts w:ascii="Segoe UI" w:eastAsia="Times New Roman" w:hAnsi="Segoe UI" w:cs="Segoe UI"/>
+          <w:b/>
+          <w:bCs/>
+          <w:kern w:val="0"/>
+          <w:sz w:val="21"/>
+          <w:szCs w:val="21"/>
+          <w14:ligatures w14:val="none"/>
+        </w:rPr>
+        <w:t>Criterios de aceptación</w:t>
+      </w:r>
+    </w:p>
+    <w:p>
+      <w:pPr>
+        <w:numPr>
+          <w:ilvl w:val="1"/>
+          <w:numId w:val="4"/>
+        </w:numPr>
+        <w:spacing w:before="100" w:beforeAutospacing="1" w:after="100" w:afterAutospacing="1" w:line="240" w:lineRule="auto"/>
+        <w:rPr>
+          <w:rFonts w:ascii="Segoe UI" w:eastAsia="Times New Roman" w:hAnsi="Segoe UI" w:cs="Segoe UI"/>
+          <w:kern w:val="0"/>
+          <w:sz w:val="21"/>
+          <w:szCs w:val="21"/>
+          <w14:ligatures w14:val="none"/>
+        </w:rPr>
+      </w:pPr>
+      <w:r>
+        <w:rPr>
+          <w:rFonts w:ascii="Segoe UI" w:eastAsia="Times New Roman" w:hAnsi="Segoe UI" w:cs="Segoe UI"/>
+          <w:kern w:val="0"/>
+          <w:sz w:val="21"/>
+          <w:szCs w:val="21"/>
+          <w14:ligatures w14:val="none"/>
+        </w:rPr>
+        <w:t>Conexiones concurrentes (≥50), mensajes ida/vuelta &lt;200 ms en LAN, reconexión automática.</w:t>
+      </w:r>
+    </w:p>
+    <w:p>
+      <w:pPr>
+        <w:numPr>
+          <w:ilvl w:val="0"/>
+          <w:numId w:val="4"/>
+        </w:numPr>
+        <w:spacing w:before="100" w:beforeAutospacing="1" w:after="100" w:afterAutospacing="1" w:line="240" w:lineRule="auto"/>
+        <w:rPr>
+          <w:rFonts w:ascii="Segoe UI" w:eastAsia="Times New Roman" w:hAnsi="Segoe UI" w:cs="Segoe UI"/>
+          <w:kern w:val="0"/>
+          <w:sz w:val="21"/>
+          <w:szCs w:val="21"/>
+          <w14:ligatures w14:val="none"/>
+        </w:rPr>
+      </w:pPr>
+      <w:r>
+        <w:rPr>
+          <w:rFonts w:ascii="Segoe UI" w:eastAsia="Times New Roman" w:hAnsi="Segoe UI" w:cs="Segoe UI"/>
+          <w:b/>
+          <w:bCs/>
+          <w:kern w:val="0"/>
+          <w:sz w:val="21"/>
+          <w:szCs w:val="21"/>
+          <w14:ligatures w14:val="none"/>
+        </w:rPr>
+        <w:t>Semanas:</w:t>
+      </w:r>
+      <w:r>
+        <w:rPr>
+          <w:rFonts w:ascii="Segoe UI" w:eastAsia="Times New Roman" w:hAnsi="Segoe UI" w:cs="Segoe UI"/>
+          <w:kern w:val="0"/>
+          <w:sz w:val="21"/>
+          <w:szCs w:val="21"/>
+          <w14:ligatures w14:val="none"/>
+        </w:rPr>
+        <w:t xml:space="preserve"> </w:t>
+      </w:r>
+      <w:r>
+        <w:rPr>
+          <w:rFonts w:ascii="Segoe UI" w:eastAsia="Times New Roman" w:hAnsi="Segoe UI" w:cs="Segoe UI"/>
+          <w:b/>
+          <w:bCs/>
+          <w:kern w:val="0"/>
+          <w:sz w:val="21"/>
+          <w:szCs w:val="21"/>
+          <w14:ligatures w14:val="none"/>
+        </w:rPr>
+        <w:t>15–21 (X)</w:t>
+      </w:r>
+      <w:r>
+        <w:rPr>
+          <w:rFonts w:ascii="Segoe UI" w:eastAsia="Times New Roman" w:hAnsi="Segoe UI" w:cs="Segoe UI"/>
+          <w:kern w:val="0"/>
+          <w:sz w:val="21"/>
+          <w:szCs w:val="21"/>
+          <w14:ligatures w14:val="none"/>
+        </w:rPr>
+        <w:t xml:space="preserve">, </w:t>
+      </w:r>
+      <w:r>
+        <w:rPr>
+          <w:rFonts w:ascii="Segoe UI" w:eastAsia="Times New Roman" w:hAnsi="Segoe UI" w:cs="Segoe UI"/>
+          <w:b/>
+          <w:bCs/>
+          <w:kern w:val="0"/>
+          <w:sz w:val="21"/>
+          <w:szCs w:val="21"/>
+          <w14:ligatures w14:val="none"/>
+        </w:rPr>
+        <w:t>22–24 (X)</w:t>
+      </w:r>
+      <w:r>
+        <w:rPr>
+          <w:rFonts w:ascii="Segoe UI" w:eastAsia="Times New Roman" w:hAnsi="Segoe UI" w:cs="Segoe UI"/>
+          <w:kern w:val="0"/>
+          <w:sz w:val="21"/>
+          <w:szCs w:val="21"/>
+          <w14:ligatures w14:val="none"/>
+        </w:rPr>
+        <w:t>.</w:t>
+      </w:r>
+    </w:p>
+    <w:p>
+      <w:pPr>
+        <w:spacing w:after="0" w:line="240" w:lineRule="auto"/>
+        <w:rPr>
+          <w:rFonts w:ascii="Segoe UI" w:eastAsia="Times New Roman" w:hAnsi="Segoe UI" w:cs="Segoe UI"/>
+          <w:kern w:val="0"/>
+          <w:sz w:val="21"/>
+          <w:szCs w:val="21"/>
+          <w14:ligatures w14:val="none"/>
+        </w:rPr>
+      </w:pPr>
+      <w:r>
+        <w:rPr>
+          <w:rFonts w:ascii="Segoe UI" w:eastAsia="Times New Roman" w:hAnsi="Segoe UI" w:cs="Segoe UI"/>
+          <w:kern w:val="0"/>
+          <w:sz w:val="21"/>
+          <w:szCs w:val="21"/>
+          <w14:ligatures w14:val="none"/>
+        </w:rPr>
+        <w:pict w14:anchorId="57FA31E7">
+          <v:rect id="_x0000_i1221" style="width:0;height:1.5pt" o:hralign="center" o:hrstd="t" o:hr="t" fillcolor="#a0a0a0" stroked="f"/>
+        </w:pict>
+      </w:r>
+    </w:p>
+    <w:p>
+      <w:pPr>
+        <w:spacing w:before="100" w:beforeAutospacing="1" w:after="100" w:afterAutospacing="1" w:line="240" w:lineRule="auto"/>
+        <w:outlineLvl w:val="1"/>
+        <w:rPr>
+          <w:rFonts w:ascii="Segoe UI" w:eastAsia="Times New Roman" w:hAnsi="Segoe UI" w:cs="Segoe UI"/>
+          <w:b/>
+          <w:bCs/>
+          <w:kern w:val="0"/>
+          <w:sz w:val="36"/>
+          <w:szCs w:val="36"/>
+          <w14:ligatures w14:val="none"/>
+        </w:rPr>
+      </w:pPr>
+      <w:r>
+        <w:rPr>
+          <w:rFonts w:ascii="Segoe UI" w:eastAsia="Times New Roman" w:hAnsi="Segoe UI" w:cs="Segoe UI"/>
+          <w:b/>
+          <w:bCs/>
+          <w:kern w:val="0"/>
+          <w:sz w:val="36"/>
+          <w:szCs w:val="36"/>
+          <w14:ligatures w14:val="none"/>
+        </w:rPr>
+        <w:t>Integrante 3 – Data Ingestion (cola de mensajes)</w:t>
+      </w:r>
+    </w:p>
+    <w:p>
+      <w:pPr>
+        <w:spacing w:before="100" w:beforeAutospacing="1" w:after="100" w:afterAutospacing="1" w:line="240" w:lineRule="auto"/>
+        <w:rPr>
+          <w:rFonts w:ascii="Segoe UI" w:eastAsia="Times New Roman" w:hAnsi="Segoe UI" w:cs="Segoe UI"/>
+          <w:kern w:val="0"/>
+          <w:sz w:val="21"/>
+          <w:szCs w:val="21"/>
+          <w14:ligatures w14:val="none"/>
+        </w:rPr>
+      </w:pPr>
+      <w:r>
+        <w:rPr>
+          <w:rFonts w:ascii="Segoe UI" w:eastAsia="Times New Roman" w:hAnsi="Segoe UI" w:cs="Segoe UI"/>
+          <w:b/>
+          <w:bCs/>
+          <w:kern w:val="0"/>
+          <w:sz w:val="21"/>
+          <w:szCs w:val="21"/>
+          <w14:ligatures w14:val="none"/>
+        </w:rPr>
+        <w:t>Objetivo:</w:t>
+      </w:r>
+      <w:r>
+        <w:rPr>
+          <w:rFonts w:ascii="Segoe UI" w:eastAsia="Times New Roman" w:hAnsi="Segoe UI" w:cs="Segoe UI"/>
+          <w:kern w:val="0"/>
+          <w:sz w:val="21"/>
+          <w:szCs w:val="21"/>
+          <w14:ligatures w14:val="none"/>
+        </w:rPr>
+        <w:t xml:space="preserve"> Ingesta rápida/asíncrona y comparación </w:t>
+      </w:r>
+      <w:r>
+        <w:rPr>
+          <w:rFonts w:ascii="Segoe UI" w:eastAsia="Times New Roman" w:hAnsi="Segoe UI" w:cs="Segoe UI"/>
+          <w:b/>
+          <w:bCs/>
+          <w:kern w:val="0"/>
+          <w:sz w:val="21"/>
+          <w:szCs w:val="21"/>
+          <w14:ligatures w14:val="none"/>
+        </w:rPr>
+        <w:t>Kafka vs MQTT</w:t>
+      </w:r>
+      <w:r>
+        <w:rPr>
+          <w:rFonts w:ascii="Segoe UI" w:eastAsia="Times New Roman" w:hAnsi="Segoe UI" w:cs="Segoe UI"/>
+          <w:kern w:val="0"/>
+          <w:sz w:val="21"/>
+          <w:szCs w:val="21"/>
+          <w14:ligatures w14:val="none"/>
+        </w:rPr>
+        <w:t>.</w:t>
+      </w:r>
+    </w:p>
+    <w:p>
+      <w:pPr>
+        <w:numPr>
+          <w:ilvl w:val="0"/>
+          <w:numId w:val="5"/>
+        </w:numPr>
+        <w:spacing w:before="100" w:beforeAutospacing="1" w:after="100" w:afterAutospacing="1" w:line="240" w:lineRule="auto"/>
+        <w:rPr>
+          <w:rFonts w:ascii="Segoe UI" w:eastAsia="Times New Roman" w:hAnsi="Segoe UI" w:cs="Segoe UI"/>
+          <w:kern w:val="0"/>
+          <w:sz w:val="21"/>
+          <w:szCs w:val="21"/>
+          <w14:ligatures w14:val="none"/>
+        </w:rPr>
+      </w:pPr>
+      <w:r>
+        <w:rPr>
+          <w:rFonts w:ascii="Segoe UI" w:eastAsia="Times New Roman" w:hAnsi="Segoe UI" w:cs="Segoe UI"/>
+          <w:b/>
+          <w:bCs/>
+          <w:kern w:val="0"/>
+          <w:sz w:val="21"/>
+          <w:szCs w:val="21"/>
+          <w14:ligatures w14:val="none"/>
+        </w:rPr>
+        <w:lastRenderedPageBreak/>
+        <w:t>Entregables</w:t>
+      </w:r>
+    </w:p>
+    <w:p>
+      <w:pPr>
+        <w:numPr>
+          <w:ilvl w:val="1"/>
+          <w:numId w:val="5"/>
+        </w:numPr>
+        <w:spacing w:before="100" w:beforeAutospacing="1" w:after="100" w:afterAutospacing="1" w:line="240" w:lineRule="auto"/>
+        <w:rPr>
+          <w:rFonts w:ascii="Segoe UI" w:eastAsia="Times New Roman" w:hAnsi="Segoe UI" w:cs="Segoe UI"/>
+          <w:kern w:val="0"/>
+          <w:sz w:val="21"/>
+          <w:szCs w:val="21"/>
+          <w14:ligatures w14:val="none"/>
+        </w:rPr>
+      </w:pPr>
+      <w:r>
+        <w:rPr>
+          <w:rFonts w:ascii="Segoe UI" w:eastAsia="Times New Roman" w:hAnsi="Segoe UI" w:cs="Segoe UI"/>
+          <w:b/>
+          <w:bCs/>
+          <w:kern w:val="0"/>
+          <w:sz w:val="21"/>
+          <w:szCs w:val="21"/>
+          <w14:ligatures w14:val="none"/>
+        </w:rPr>
+        <w:t>Pipeline A (Kafka)</w:t>
+      </w:r>
+      <w:r>
+        <w:rPr>
+          <w:rFonts w:ascii="Segoe UI" w:eastAsia="Times New Roman" w:hAnsi="Segoe UI" w:cs="Segoe UI"/>
+          <w:kern w:val="0"/>
+          <w:sz w:val="21"/>
+          <w:szCs w:val="21"/>
+          <w14:ligatures w14:val="none"/>
+        </w:rPr>
+        <w:t>: producer/consumer (</w:t>
+      </w:r>
+      <w:r>
+        <w:rPr>
+          <w:rFonts w:ascii="Courier New" w:eastAsia="Times New Roman" w:hAnsi="Courier New" w:cs="Courier New"/>
+          <w:kern w:val="0"/>
+          <w:sz w:val="20"/>
+          <w:szCs w:val="20"/>
+          <w14:ligatures w14:val="none"/>
+        </w:rPr>
+        <w:t>erp.sales</w:t>
+      </w:r>
+      <w:r>
+        <w:rPr>
+          <w:rFonts w:ascii="Segoe UI" w:eastAsia="Times New Roman" w:hAnsi="Segoe UI" w:cs="Segoe UI"/>
+          <w:kern w:val="0"/>
+          <w:sz w:val="21"/>
+          <w:szCs w:val="21"/>
+          <w14:ligatures w14:val="none"/>
+        </w:rPr>
+        <w:t>/</w:t>
+      </w:r>
+      <w:r>
+        <w:rPr>
+          <w:rFonts w:ascii="Courier New" w:eastAsia="Times New Roman" w:hAnsi="Courier New" w:cs="Courier New"/>
+          <w:kern w:val="0"/>
+          <w:sz w:val="20"/>
+          <w:szCs w:val="20"/>
+          <w14:ligatures w14:val="none"/>
+        </w:rPr>
+        <w:t>gmc.sensors</w:t>
+      </w:r>
+      <w:r>
+        <w:rPr>
+          <w:rFonts w:ascii="Segoe UI" w:eastAsia="Times New Roman" w:hAnsi="Segoe UI" w:cs="Segoe UI"/>
+          <w:kern w:val="0"/>
+          <w:sz w:val="21"/>
+          <w:szCs w:val="21"/>
+          <w14:ligatures w14:val="none"/>
+        </w:rPr>
+        <w:t>).</w:t>
+      </w:r>
+    </w:p>
+    <w:p>
+      <w:pPr>
+        <w:numPr>
+          <w:ilvl w:val="1"/>
+          <w:numId w:val="5"/>
+        </w:numPr>
+        <w:spacing w:before="100" w:beforeAutospacing="1" w:after="100" w:afterAutospacing="1" w:line="240" w:lineRule="auto"/>
+        <w:rPr>
+          <w:rFonts w:ascii="Segoe UI" w:eastAsia="Times New Roman" w:hAnsi="Segoe UI" w:cs="Segoe UI"/>
+          <w:kern w:val="0"/>
+          <w:sz w:val="21"/>
+          <w:szCs w:val="21"/>
+          <w14:ligatures w14:val="none"/>
+        </w:rPr>
+      </w:pPr>
+      <w:r>
+        <w:rPr>
+          <w:rFonts w:ascii="Segoe UI" w:eastAsia="Times New Roman" w:hAnsi="Segoe UI" w:cs="Segoe UI"/>
+          <w:b/>
+          <w:bCs/>
+          <w:kern w:val="0"/>
+          <w:sz w:val="21"/>
+          <w:szCs w:val="21"/>
+          <w14:ligatures w14:val="none"/>
+        </w:rPr>
+        <w:t>Pipeline B (MQTT)</w:t>
+      </w:r>
+      <w:r>
+        <w:rPr>
+          <w:rFonts w:ascii="Segoe UI" w:eastAsia="Times New Roman" w:hAnsi="Segoe UI" w:cs="Segoe UI"/>
+          <w:kern w:val="0"/>
+          <w:sz w:val="21"/>
+          <w:szCs w:val="21"/>
+          <w14:ligatures w14:val="none"/>
+        </w:rPr>
+        <w:t>: publisher/subscriber (mosquitto).</w:t>
+      </w:r>
+    </w:p>
+    <w:p>
+      <w:pPr>
+        <w:numPr>
+          <w:ilvl w:val="1"/>
+          <w:numId w:val="5"/>
+        </w:numPr>
+        <w:spacing w:before="100" w:beforeAutospacing="1" w:after="100" w:afterAutospacing="1" w:line="240" w:lineRule="auto"/>
+        <w:rPr>
+          <w:rFonts w:ascii="Segoe UI" w:eastAsia="Times New Roman" w:hAnsi="Segoe UI" w:cs="Segoe UI"/>
+          <w:kern w:val="0"/>
+          <w:sz w:val="21"/>
+          <w:szCs w:val="21"/>
+          <w14:ligatures w14:val="none"/>
+        </w:rPr>
+      </w:pPr>
+      <w:r>
+        <w:rPr>
+          <w:rFonts w:ascii="Segoe UI" w:eastAsia="Times New Roman" w:hAnsi="Segoe UI" w:cs="Segoe UI"/>
+          <w:b/>
+          <w:bCs/>
+          <w:kern w:val="0"/>
+          <w:sz w:val="21"/>
+          <w:szCs w:val="21"/>
+          <w14:ligatures w14:val="none"/>
+        </w:rPr>
+        <w:t>Cuadro comparativo</w:t>
+      </w:r>
+      <w:r>
+        <w:rPr>
+          <w:rFonts w:ascii="Segoe UI" w:eastAsia="Times New Roman" w:hAnsi="Segoe UI" w:cs="Segoe UI"/>
+          <w:kern w:val="0"/>
+          <w:sz w:val="21"/>
+          <w:szCs w:val="21"/>
+          <w14:ligatures w14:val="none"/>
+        </w:rPr>
+        <w:t xml:space="preserve"> (latencia, throughput, QoS, orden, persistencia, complejidad, costo) y </w:t>
+      </w:r>
+      <w:r>
+        <w:rPr>
+          <w:rFonts w:ascii="Segoe UI" w:eastAsia="Times New Roman" w:hAnsi="Segoe UI" w:cs="Segoe UI"/>
+          <w:b/>
+          <w:bCs/>
+          <w:kern w:val="0"/>
+          <w:sz w:val="21"/>
+          <w:szCs w:val="21"/>
+          <w14:ligatures w14:val="none"/>
+        </w:rPr>
+        <w:t>elección justificada</w:t>
+      </w:r>
+      <w:r>
+        <w:rPr>
+          <w:rFonts w:ascii="Segoe UI" w:eastAsia="Times New Roman" w:hAnsi="Segoe UI" w:cs="Segoe UI"/>
+          <w:kern w:val="0"/>
+          <w:sz w:val="21"/>
+          <w:szCs w:val="21"/>
+          <w14:ligatures w14:val="none"/>
+        </w:rPr>
+        <w:t>.</w:t>
+      </w:r>
+    </w:p>
+    <w:p>
+      <w:pPr>
+        <w:numPr>
+          <w:ilvl w:val="0"/>
+          <w:numId w:val="5"/>
+        </w:numPr>
+        <w:spacing w:before="100" w:beforeAutospacing="1" w:after="100" w:afterAutospacing="1" w:line="240" w:lineRule="auto"/>
+        <w:rPr>
+          <w:rFonts w:ascii="Segoe UI" w:eastAsia="Times New Roman" w:hAnsi="Segoe UI" w:cs="Segoe UI"/>
+          <w:kern w:val="0"/>
+          <w:sz w:val="21"/>
+          <w:szCs w:val="21"/>
+          <w14:ligatures w14:val="none"/>
+        </w:rPr>
+      </w:pPr>
+      <w:r>
+        <w:rPr>
+          <w:rFonts w:ascii="Segoe UI" w:eastAsia="Times New Roman" w:hAnsi="Segoe UI" w:cs="Segoe UI"/>
+          <w:b/>
+          <w:bCs/>
+          <w:kern w:val="0"/>
+          <w:sz w:val="21"/>
+          <w:szCs w:val="21"/>
+          <w14:ligatures w14:val="none"/>
+        </w:rPr>
+        <w:t>Herramientas</w:t>
+      </w:r>
+      <w:r>
+        <w:rPr>
+          <w:rFonts w:ascii="Segoe UI" w:eastAsia="Times New Roman" w:hAnsi="Segoe UI" w:cs="Segoe UI"/>
+          <w:kern w:val="0"/>
+          <w:sz w:val="21"/>
+          <w:szCs w:val="21"/>
+          <w14:ligatures w14:val="none"/>
+        </w:rPr>
+        <w:t>: Kafka (Bitnami Docker), Mosquitto, Python (kafka-python/paho-mqtt).</w:t>
+      </w:r>
+    </w:p>
+    <w:p>
+      <w:pPr>
+        <w:numPr>
+          <w:ilvl w:val="0"/>
+          <w:numId w:val="5"/>
+        </w:numPr>
+        <w:spacing w:before="100" w:beforeAutospacing="1" w:after="100" w:afterAutospacing="1" w:line="240" w:lineRule="auto"/>
+        <w:rPr>
+          <w:rFonts w:ascii="Segoe UI" w:eastAsia="Times New Roman" w:hAnsi="Segoe UI" w:cs="Segoe UI"/>
+          <w:kern w:val="0"/>
+          <w:sz w:val="21"/>
+          <w:szCs w:val="21"/>
+          <w14:ligatures w14:val="none"/>
+        </w:rPr>
+      </w:pPr>
+      <w:r>
+        <w:rPr>
+          <w:rFonts w:ascii="Segoe UI" w:eastAsia="Times New Roman" w:hAnsi="Segoe UI" w:cs="Segoe UI"/>
+          <w:b/>
+          <w:bCs/>
+          <w:kern w:val="0"/>
+          <w:sz w:val="21"/>
+          <w:szCs w:val="21"/>
+          <w14:ligatures w14:val="none"/>
+        </w:rPr>
+        <w:t>Criterios de aceptación</w:t>
+      </w:r>
+    </w:p>
+    <w:p>
+      <w:pPr>
+        <w:numPr>
+          <w:ilvl w:val="1"/>
+          <w:numId w:val="5"/>
+        </w:numPr>
+        <w:spacing w:before="100" w:beforeAutospacing="1" w:after="100" w:afterAutospacing="1" w:line="240" w:lineRule="auto"/>
+        <w:rPr>
+          <w:rFonts w:ascii="Segoe UI" w:eastAsia="Times New Roman" w:hAnsi="Segoe UI" w:cs="Segoe UI"/>
+          <w:kern w:val="0"/>
+          <w:sz w:val="21"/>
+          <w:szCs w:val="21"/>
+          <w14:ligatures w14:val="none"/>
+        </w:rPr>
+      </w:pPr>
+      <w:r>
+        <w:rPr>
+          <w:rFonts w:ascii="Segoe UI" w:eastAsia="Times New Roman" w:hAnsi="Segoe UI" w:cs="Segoe UI"/>
+          <w:kern w:val="0"/>
+          <w:sz w:val="21"/>
+          <w:szCs w:val="21"/>
+          <w14:ligatures w14:val="none"/>
+        </w:rPr>
+        <w:t>Métricas medidas con el generador (ver Int. 6): latencia p50/p95, msgs/s sostenidos ≥1 000 en local.</w:t>
+      </w:r>
+    </w:p>
+    <w:p>
+      <w:pPr>
+        <w:numPr>
+          <w:ilvl w:val="0"/>
+          <w:numId w:val="5"/>
+        </w:numPr>
+        <w:spacing w:before="100" w:beforeAutospacing="1" w:after="100" w:afterAutospacing="1" w:line="240" w:lineRule="auto"/>
+        <w:rPr>
+          <w:rFonts w:ascii="Segoe UI" w:eastAsia="Times New Roman" w:hAnsi="Segoe UI" w:cs="Segoe UI"/>
+          <w:kern w:val="0"/>
+          <w:sz w:val="21"/>
+          <w:szCs w:val="21"/>
+          <w14:ligatures w14:val="none"/>
+        </w:rPr>
+      </w:pPr>
+      <w:r>
+        <w:rPr>
+          <w:rFonts w:ascii="Segoe UI" w:eastAsia="Times New Roman" w:hAnsi="Segoe UI" w:cs="Segoe UI"/>
+          <w:b/>
+          <w:bCs/>
+          <w:kern w:val="0"/>
+          <w:sz w:val="21"/>
+          <w:szCs w:val="21"/>
+          <w14:ligatures w14:val="none"/>
+        </w:rPr>
+        <w:t>Semanas:</w:t>
+      </w:r>
+      <w:r>
+        <w:rPr>
+          <w:rFonts w:ascii="Segoe UI" w:eastAsia="Times New Roman" w:hAnsi="Segoe UI" w:cs="Segoe UI"/>
+          <w:kern w:val="0"/>
+          <w:sz w:val="21"/>
+          <w:szCs w:val="21"/>
+          <w14:ligatures w14:val="none"/>
+        </w:rPr>
+        <w:t xml:space="preserve"> </w:t>
+      </w:r>
+      <w:r>
+        <w:rPr>
+          <w:rFonts w:ascii="Segoe UI" w:eastAsia="Times New Roman" w:hAnsi="Segoe UI" w:cs="Segoe UI"/>
+          <w:b/>
+          <w:bCs/>
+          <w:kern w:val="0"/>
+          <w:sz w:val="21"/>
+          <w:szCs w:val="21"/>
+          <w14:ligatures w14:val="none"/>
+        </w:rPr>
+        <w:t>15–21 (X)</w:t>
+      </w:r>
+      <w:r>
+        <w:rPr>
+          <w:rFonts w:ascii="Segoe UI" w:eastAsia="Times New Roman" w:hAnsi="Segoe UI" w:cs="Segoe UI"/>
+          <w:kern w:val="0"/>
+          <w:sz w:val="21"/>
+          <w:szCs w:val="21"/>
+          <w14:ligatures w14:val="none"/>
+        </w:rPr>
+        <w:t xml:space="preserve">, </w:t>
+      </w:r>
+      <w:r>
+        <w:rPr>
+          <w:rFonts w:ascii="Segoe UI" w:eastAsia="Times New Roman" w:hAnsi="Segoe UI" w:cs="Segoe UI"/>
+          <w:b/>
+          <w:bCs/>
+          <w:kern w:val="0"/>
+          <w:sz w:val="21"/>
+          <w:szCs w:val="21"/>
+          <w14:ligatures w14:val="none"/>
+        </w:rPr>
+        <w:t>22–24 (X)</w:t>
+      </w:r>
+      <w:r>
+        <w:rPr>
+          <w:rFonts w:ascii="Segoe UI" w:eastAsia="Times New Roman" w:hAnsi="Segoe UI" w:cs="Segoe UI"/>
+          <w:kern w:val="0"/>
+          <w:sz w:val="21"/>
+          <w:szCs w:val="21"/>
+          <w14:ligatures w14:val="none"/>
+        </w:rPr>
+        <w:t>.</w:t>
+      </w:r>
+    </w:p>
+    <w:p>
+      <w:pPr>
+        <w:spacing w:after="0" w:line="240" w:lineRule="auto"/>
+        <w:rPr>
+          <w:rFonts w:ascii="Segoe UI" w:eastAsia="Times New Roman" w:hAnsi="Segoe UI" w:cs="Segoe UI"/>
+          <w:kern w:val="0"/>
+          <w:sz w:val="21"/>
+          <w:szCs w:val="21"/>
+          <w14:ligatures w14:val="none"/>
+        </w:rPr>
+      </w:pPr>
+      <w:r>
+        <w:rPr>
+          <w:rFonts w:ascii="Segoe UI" w:eastAsia="Times New Roman" w:hAnsi="Segoe UI" w:cs="Segoe UI"/>
+          <w:kern w:val="0"/>
+          <w:sz w:val="21"/>
+          <w:szCs w:val="21"/>
+          <w14:ligatures w14:val="none"/>
+        </w:rPr>
+        <w:pict w14:anchorId="34595D8F">
+          <v:rect id="_x0000_i1222" style="width:0;height:1.5pt" o:hralign="center" o:hrstd="t" o:hr="t" fillcolor="#a0a0a0" stroked="f"/>
+        </w:pict>
+      </w:r>
+    </w:p>
+    <w:p>
+      <w:pPr>
+        <w:spacing w:before="100" w:beforeAutospacing="1" w:after="100" w:afterAutospacing="1" w:line="240" w:lineRule="auto"/>
+        <w:outlineLvl w:val="1"/>
+        <w:rPr>
+          <w:rFonts w:ascii="Segoe UI" w:eastAsia="Times New Roman" w:hAnsi="Segoe UI" w:cs="Segoe UI"/>
+          <w:b/>
+          <w:bCs/>
+          <w:kern w:val="0"/>
+          <w:sz w:val="36"/>
+          <w:szCs w:val="36"/>
+          <w14:ligatures w14:val="none"/>
+        </w:rPr>
+      </w:pPr>
+      <w:r>
+        <w:rPr>
+          <w:rFonts w:ascii="Segoe UI" w:eastAsia="Times New Roman" w:hAnsi="Segoe UI" w:cs="Segoe UI"/>
+          <w:b/>
+          <w:bCs/>
+          <w:kern w:val="0"/>
+          <w:sz w:val="36"/>
+          <w:szCs w:val="36"/>
+          <w14:ligatures w14:val="none"/>
+        </w:rPr>
+        <w:t>Integrante 4 – Storage (SQL + NoSQL)</w:t>
+      </w:r>
+    </w:p>
+    <w:p>
+      <w:pPr>
+        <w:spacing w:before="100" w:beforeAutospacing="1" w:after="100" w:afterAutospacing="1" w:line="240" w:lineRule="auto"/>
+        <w:rPr>
+          <w:rFonts w:ascii="Segoe UI" w:eastAsia="Times New Roman" w:hAnsi="Segoe UI" w:cs="Segoe UI"/>
+          <w:kern w:val="0"/>
+          <w:sz w:val="21"/>
+          <w:szCs w:val="21"/>
+          <w14:ligatures w14:val="none"/>
+        </w:rPr>
+      </w:pPr>
+      <w:r>
+        <w:rPr>
+          <w:rFonts w:ascii="Segoe UI" w:eastAsia="Times New Roman" w:hAnsi="Segoe UI" w:cs="Segoe UI"/>
+          <w:b/>
+          <w:bCs/>
+          <w:kern w:val="0"/>
+          <w:sz w:val="21"/>
+          <w:szCs w:val="21"/>
+          <w14:ligatures w14:val="none"/>
+        </w:rPr>
+        <w:t>Objetivo:</w:t>
+      </w:r>
+      <w:r>
+        <w:rPr>
+          <w:rFonts w:ascii="Segoe UI" w:eastAsia="Times New Roman" w:hAnsi="Segoe UI" w:cs="Segoe UI"/>
+          <w:kern w:val="0"/>
+          <w:sz w:val="21"/>
+          <w:szCs w:val="21"/>
+          <w14:ligatures w14:val="none"/>
+        </w:rPr>
+        <w:t xml:space="preserve"> Repositorios destino configurables.</w:t>
+      </w:r>
+    </w:p>
+    <w:p>
+      <w:pPr>
+        <w:numPr>
+          <w:ilvl w:val="0"/>
+          <w:numId w:val="6"/>
+        </w:numPr>
+        <w:spacing w:before="100" w:beforeAutospacing="1" w:after="100" w:afterAutospacing="1" w:line="240" w:lineRule="auto"/>
+        <w:rPr>
+          <w:rFonts w:ascii="Segoe UI" w:eastAsia="Times New Roman" w:hAnsi="Segoe UI" w:cs="Segoe UI"/>
+          <w:kern w:val="0"/>
+          <w:sz w:val="21"/>
+          <w:szCs w:val="21"/>
+          <w14:ligatures w14:val="none"/>
+        </w:rPr>
+      </w:pPr>
+      <w:r>
+        <w:rPr>
+          <w:rFonts w:ascii="Segoe UI" w:eastAsia="Times New Roman" w:hAnsi="Segoe UI" w:cs="Segoe UI"/>
+          <w:b/>
+          <w:bCs/>
+          <w:kern w:val="0"/>
+          <w:sz w:val="21"/>
+          <w:szCs w:val="21"/>
+          <w14:ligatures w14:val="none"/>
+        </w:rPr>
+        <w:t>Entregables</w:t>
+      </w:r>
+    </w:p>
+    <w:p>
+      <w:pPr>
+        <w:numPr>
+          <w:ilvl w:val="1"/>
+          <w:numId w:val="6"/>
+        </w:numPr>
+        <w:spacing w:before="100" w:beforeAutospacing="1" w:after="100" w:afterAutospacing="1" w:line="240" w:lineRule="auto"/>
+        <w:rPr>
+          <w:rFonts w:ascii="Segoe UI" w:eastAsia="Times New Roman" w:hAnsi="Segoe UI" w:cs="Segoe UI"/>
+          <w:kern w:val="0"/>
+          <w:sz w:val="21"/>
+          <w:szCs w:val="21"/>
+          <w14:ligatures w14:val="none"/>
+        </w:rPr>
+      </w:pPr>
+      <w:r>
+        <w:rPr>
+          <w:rFonts w:ascii="Segoe UI" w:eastAsia="Times New Roman" w:hAnsi="Segoe UI" w:cs="Segoe UI"/>
+          <w:b/>
+          <w:bCs/>
+          <w:kern w:val="0"/>
+          <w:sz w:val="21"/>
+          <w:szCs w:val="21"/>
+          <w14:ligatures w14:val="none"/>
+        </w:rPr>
+        <w:t>PostgreSQL</w:t>
+      </w:r>
+      <w:r>
+        <w:rPr>
+          <w:rFonts w:ascii="Segoe UI" w:eastAsia="Times New Roman" w:hAnsi="Segoe UI" w:cs="Segoe UI"/>
+          <w:kern w:val="0"/>
+          <w:sz w:val="21"/>
+          <w:szCs w:val="21"/>
+          <w14:ligatures w14:val="none"/>
+        </w:rPr>
+        <w:t>: esquema relacional (mediciones, estaciones, variables, índices por (station_id, ts)).</w:t>
+      </w:r>
+    </w:p>
+    <w:p>
+      <w:pPr>
+        <w:numPr>
+          <w:ilvl w:val="1"/>
+          <w:numId w:val="6"/>
+        </w:numPr>
+        <w:spacing w:before="100" w:beforeAutospacing="1" w:after="100" w:afterAutospacing="1" w:line="240" w:lineRule="auto"/>
+        <w:rPr>
+          <w:rFonts w:ascii="Segoe UI" w:eastAsia="Times New Roman" w:hAnsi="Segoe UI" w:cs="Segoe UI"/>
+          <w:kern w:val="0"/>
+          <w:sz w:val="21"/>
+          <w:szCs w:val="21"/>
+          <w14:ligatures w14:val="none"/>
+        </w:rPr>
+      </w:pPr>
+      <w:r>
+        <w:rPr>
+          <w:rFonts w:ascii="Segoe UI" w:eastAsia="Times New Roman" w:hAnsi="Segoe UI" w:cs="Segoe UI"/>
+          <w:b/>
+          <w:bCs/>
+          <w:kern w:val="0"/>
+          <w:sz w:val="21"/>
+          <w:szCs w:val="21"/>
+          <w14:ligatures w14:val="none"/>
+        </w:rPr>
+        <w:t>MongoDB</w:t>
+      </w:r>
+      <w:r>
+        <w:rPr>
+          <w:rFonts w:ascii="Segoe UI" w:eastAsia="Times New Roman" w:hAnsi="Segoe UI" w:cs="Segoe UI"/>
+          <w:kern w:val="0"/>
+          <w:sz w:val="21"/>
+          <w:szCs w:val="21"/>
+          <w14:ligatures w14:val="none"/>
+        </w:rPr>
+        <w:t xml:space="preserve">: colección </w:t>
+      </w:r>
+      <w:r>
+        <w:rPr>
+          <w:rFonts w:ascii="Courier New" w:eastAsia="Times New Roman" w:hAnsi="Courier New" w:cs="Courier New"/>
+          <w:kern w:val="0"/>
+          <w:sz w:val="20"/>
+          <w:szCs w:val="20"/>
+          <w14:ligatures w14:val="none"/>
+        </w:rPr>
+        <w:t>events</w:t>
+      </w:r>
+      <w:r>
+        <w:rPr>
+          <w:rFonts w:ascii="Segoe UI" w:eastAsia="Times New Roman" w:hAnsi="Segoe UI" w:cs="Segoe UI"/>
+          <w:kern w:val="0"/>
+          <w:sz w:val="21"/>
+          <w:szCs w:val="21"/>
+          <w14:ligatures w14:val="none"/>
+        </w:rPr>
+        <w:t xml:space="preserve"> con documento flexible (JSON de sensores).</w:t>
+      </w:r>
+    </w:p>
+    <w:p>
+      <w:pPr>
+        <w:numPr>
+          <w:ilvl w:val="1"/>
+          <w:numId w:val="6"/>
+        </w:numPr>
+        <w:spacing w:before="100" w:beforeAutospacing="1" w:after="100" w:afterAutospacing="1" w:line="240" w:lineRule="auto"/>
+        <w:rPr>
+          <w:rFonts w:ascii="Segoe UI" w:eastAsia="Times New Roman" w:hAnsi="Segoe UI" w:cs="Segoe UI"/>
+          <w:kern w:val="0"/>
+          <w:sz w:val="21"/>
+          <w:szCs w:val="21"/>
+          <w14:ligatures w14:val="none"/>
+        </w:rPr>
+      </w:pPr>
+      <w:r>
+        <w:rPr>
+          <w:rFonts w:ascii="Segoe UI" w:eastAsia="Times New Roman" w:hAnsi="Segoe UI" w:cs="Segoe UI"/>
+          <w:kern w:val="0"/>
+          <w:sz w:val="21"/>
+          <w:szCs w:val="21"/>
+          <w14:ligatures w14:val="none"/>
+        </w:rPr>
+        <w:t>Conectores desde ingestion y desde analytics.</w:t>
+      </w:r>
+    </w:p>
+    <w:p>
+      <w:pPr>
+        <w:numPr>
+          <w:ilvl w:val="1"/>
+          <w:numId w:val="6"/>
+        </w:numPr>
+        <w:spacing w:before="100" w:beforeAutospacing="1" w:after="100" w:afterAutospacing="1" w:line="240" w:lineRule="auto"/>
+        <w:rPr>
+          <w:rFonts w:ascii="Segoe UI" w:eastAsia="Times New Roman" w:hAnsi="Segoe UI" w:cs="Segoe UI"/>
+          <w:kern w:val="0"/>
+          <w:sz w:val="21"/>
+          <w:szCs w:val="21"/>
+          <w14:ligatures w14:val="none"/>
+        </w:rPr>
+      </w:pPr>
+      <w:r>
+        <w:rPr>
+          <w:rFonts w:ascii="Segoe UI" w:eastAsia="Times New Roman" w:hAnsi="Segoe UI" w:cs="Segoe UI"/>
+          <w:kern w:val="0"/>
+          <w:sz w:val="21"/>
+          <w:szCs w:val="21"/>
+          <w14:ligatures w14:val="none"/>
+        </w:rPr>
+        <w:t>Diagrama de datos + README de conexión (.env de ejemplo).</w:t>
+      </w:r>
+    </w:p>
+    <w:p>
+      <w:pPr>
+        <w:numPr>
+          <w:ilvl w:val="0"/>
+          <w:numId w:val="6"/>
+        </w:numPr>
+        <w:spacing w:before="100" w:beforeAutospacing="1" w:after="100" w:afterAutospacing="1" w:line="240" w:lineRule="auto"/>
+        <w:rPr>
+          <w:rFonts w:ascii="Segoe UI" w:eastAsia="Times New Roman" w:hAnsi="Segoe UI" w:cs="Segoe UI"/>
+          <w:kern w:val="0"/>
+          <w:sz w:val="21"/>
+          <w:szCs w:val="21"/>
+          <w14:ligatures w14:val="none"/>
+        </w:rPr>
+      </w:pPr>
+      <w:r>
+        <w:rPr>
+          <w:rFonts w:ascii="Segoe UI" w:eastAsia="Times New Roman" w:hAnsi="Segoe UI" w:cs="Segoe UI"/>
+          <w:b/>
+          <w:bCs/>
+          <w:kern w:val="0"/>
+          <w:sz w:val="21"/>
+          <w:szCs w:val="21"/>
+          <w14:ligatures w14:val="none"/>
+        </w:rPr>
+        <w:t>Herramientas</w:t>
+      </w:r>
+      <w:r>
+        <w:rPr>
+          <w:rFonts w:ascii="Segoe UI" w:eastAsia="Times New Roman" w:hAnsi="Segoe UI" w:cs="Segoe UI"/>
+          <w:kern w:val="0"/>
+          <w:sz w:val="21"/>
+          <w:szCs w:val="21"/>
+          <w14:ligatures w14:val="none"/>
+        </w:rPr>
+        <w:t>: Postgres, MongoDB, SQLAlchemy/PyMongo, Docker Compose.</w:t>
+      </w:r>
+    </w:p>
+    <w:p>
+      <w:pPr>
+        <w:numPr>
+          <w:ilvl w:val="0"/>
+          <w:numId w:val="6"/>
+        </w:numPr>
+        <w:spacing w:before="100" w:beforeAutospacing="1" w:after="100" w:afterAutospacing="1" w:line="240" w:lineRule="auto"/>
+        <w:rPr>
+          <w:rFonts w:ascii="Segoe UI" w:eastAsia="Times New Roman" w:hAnsi="Segoe UI" w:cs="Segoe UI"/>
+          <w:kern w:val="0"/>
+          <w:sz w:val="21"/>
+          <w:szCs w:val="21"/>
+          <w14:ligatures w14:val="none"/>
+        </w:rPr>
+      </w:pPr>
+      <w:r>
+        <w:rPr>
+          <w:rFonts w:ascii="Segoe UI" w:eastAsia="Times New Roman" w:hAnsi="Segoe UI" w:cs="Segoe UI"/>
+          <w:b/>
+          <w:bCs/>
+          <w:kern w:val="0"/>
+          <w:sz w:val="21"/>
+          <w:szCs w:val="21"/>
+          <w14:ligatures w14:val="none"/>
+        </w:rPr>
+        <w:t>Criterios de aceptación</w:t>
+      </w:r>
+    </w:p>
+    <w:p>
+      <w:pPr>
+        <w:numPr>
+          <w:ilvl w:val="1"/>
+          <w:numId w:val="6"/>
+        </w:numPr>
+        <w:spacing w:before="100" w:beforeAutospacing="1" w:after="100" w:afterAutospacing="1" w:line="240" w:lineRule="auto"/>
+        <w:rPr>
+          <w:rFonts w:ascii="Segoe UI" w:eastAsia="Times New Roman" w:hAnsi="Segoe UI" w:cs="Segoe UI"/>
+          <w:kern w:val="0"/>
+          <w:sz w:val="21"/>
+          <w:szCs w:val="21"/>
+          <w14:ligatures w14:val="none"/>
+        </w:rPr>
+      </w:pPr>
+      <w:r>
+        <w:rPr>
+          <w:rFonts w:ascii="Segoe UI" w:eastAsia="Times New Roman" w:hAnsi="Segoe UI" w:cs="Segoe UI"/>
+          <w:kern w:val="0"/>
+          <w:sz w:val="21"/>
+          <w:szCs w:val="21"/>
+          <w14:ligatures w14:val="none"/>
+        </w:rPr>
+        <w:t>Escrituras ≥2 000 inserts/s (batch/ COPY en Postgres), índices correctos, consultas de ventana por rango de tiempo &lt;1 s en dataset de prueba.</w:t>
+      </w:r>
+    </w:p>
+    <w:p>
+      <w:pPr>
+        <w:numPr>
+          <w:ilvl w:val="0"/>
+          <w:numId w:val="6"/>
+        </w:numPr>
+        <w:spacing w:before="100" w:beforeAutospacing="1" w:after="100" w:afterAutospacing="1" w:line="240" w:lineRule="auto"/>
+        <w:rPr>
+          <w:rFonts w:ascii="Segoe UI" w:eastAsia="Times New Roman" w:hAnsi="Segoe UI" w:cs="Segoe UI"/>
+          <w:kern w:val="0"/>
+          <w:sz w:val="21"/>
+          <w:szCs w:val="21"/>
+          <w14:ligatures w14:val="none"/>
+        </w:rPr>
+      </w:pPr>
+      <w:r>
+        <w:rPr>
+          <w:rFonts w:ascii="Segoe UI" w:eastAsia="Times New Roman" w:hAnsi="Segoe UI" w:cs="Segoe UI"/>
+          <w:b/>
+          <w:bCs/>
+          <w:kern w:val="0"/>
+          <w:sz w:val="21"/>
+          <w:szCs w:val="21"/>
+          <w14:ligatures w14:val="none"/>
+        </w:rPr>
+        <w:t>Semanas:</w:t>
+      </w:r>
+      <w:r>
+        <w:rPr>
+          <w:rFonts w:ascii="Segoe UI" w:eastAsia="Times New Roman" w:hAnsi="Segoe UI" w:cs="Segoe UI"/>
+          <w:kern w:val="0"/>
+          <w:sz w:val="21"/>
+          <w:szCs w:val="21"/>
+          <w14:ligatures w14:val="none"/>
+        </w:rPr>
+        <w:t xml:space="preserve"> </w:t>
+      </w:r>
+      <w:r>
+        <w:rPr>
+          <w:rFonts w:ascii="Segoe UI" w:eastAsia="Times New Roman" w:hAnsi="Segoe UI" w:cs="Segoe UI"/>
+          <w:b/>
+          <w:bCs/>
+          <w:kern w:val="0"/>
+          <w:sz w:val="21"/>
+          <w:szCs w:val="21"/>
+          <w14:ligatures w14:val="none"/>
+        </w:rPr>
+        <w:t>15–21 (X)</w:t>
+      </w:r>
+      <w:r>
+        <w:rPr>
+          <w:rFonts w:ascii="Segoe UI" w:eastAsia="Times New Roman" w:hAnsi="Segoe UI" w:cs="Segoe UI"/>
+          <w:kern w:val="0"/>
+          <w:sz w:val="21"/>
+          <w:szCs w:val="21"/>
+          <w14:ligatures w14:val="none"/>
+        </w:rPr>
+        <w:t xml:space="preserve">, </w:t>
+      </w:r>
+      <w:r>
+        <w:rPr>
+          <w:rFonts w:ascii="Segoe UI" w:eastAsia="Times New Roman" w:hAnsi="Segoe UI" w:cs="Segoe UI"/>
+          <w:b/>
+          <w:bCs/>
+          <w:kern w:val="0"/>
+          <w:sz w:val="21"/>
+          <w:szCs w:val="21"/>
+          <w14:ligatures w14:val="none"/>
+        </w:rPr>
+        <w:t>22–24 (X)</w:t>
+      </w:r>
+      <w:r>
+        <w:rPr>
+          <w:rFonts w:ascii="Segoe UI" w:eastAsia="Times New Roman" w:hAnsi="Segoe UI" w:cs="Segoe UI"/>
+          <w:kern w:val="0"/>
+          <w:sz w:val="21"/>
+          <w:szCs w:val="21"/>
+          <w14:ligatures w14:val="none"/>
+        </w:rPr>
+        <w:t>.</w:t>
+      </w:r>
+    </w:p>
+    <w:p>
+      <w:pPr>
+        <w:spacing w:after="0" w:line="240" w:lineRule="auto"/>
+        <w:rPr>
+          <w:rFonts w:ascii="Segoe UI" w:eastAsia="Times New Roman" w:hAnsi="Segoe UI" w:cs="Segoe UI"/>
+          <w:kern w:val="0"/>
+          <w:sz w:val="21"/>
+          <w:szCs w:val="21"/>
+          <w14:ligatures w14:val="none"/>
+        </w:rPr>
+      </w:pPr>
+      <w:r>
+        <w:rPr>
+          <w:rFonts w:ascii="Segoe UI" w:eastAsia="Times New Roman" w:hAnsi="Segoe UI" w:cs="Segoe UI"/>
+          <w:kern w:val="0"/>
+          <w:sz w:val="21"/>
+          <w:szCs w:val="21"/>
+          <w14:ligatures w14:val="none"/>
+        </w:rPr>
+        <w:pict w14:anchorId="63670D57">
+          <v:rect id="_x0000_i1223" style="width:0;height:1.5pt" o:hralign="center" o:hrstd="t" o:hr="t" fillcolor="#a0a0a0" stroked="f"/>
+        </w:pict>
+      </w:r>
+    </w:p>
+    <w:p>
+      <w:pPr>
+        <w:spacing w:before="100" w:beforeAutospacing="1" w:after="100" w:afterAutospacing="1" w:line="240" w:lineRule="auto"/>
+        <w:outlineLvl w:val="1"/>
+        <w:rPr>
+          <w:rFonts w:ascii="Segoe UI" w:eastAsia="Times New Roman" w:hAnsi="Segoe UI" w:cs="Segoe UI"/>
+          <w:b/>
+          <w:bCs/>
+          <w:kern w:val="0"/>
+          <w:sz w:val="36"/>
+          <w:szCs w:val="36"/>
+          <w14:ligatures w14:val="none"/>
+        </w:rPr>
+      </w:pPr>
+      <w:r>
+        <w:rPr>
+          <w:rFonts w:ascii="Segoe UI" w:eastAsia="Times New Roman" w:hAnsi="Segoe UI" w:cs="Segoe UI"/>
+          <w:b/>
+          <w:bCs/>
+          <w:kern w:val="0"/>
+          <w:sz w:val="36"/>
+          <w:szCs w:val="36"/>
+          <w14:ligatures w14:val="none"/>
+        </w:rPr>
+        <w:t>Integrante 5 – Analítica de datos (Spark)</w:t>
+      </w:r>
+    </w:p>
+    <w:p>
+      <w:pPr>
+        <w:spacing w:before="100" w:beforeAutospacing="1" w:after="100" w:afterAutospacing="1" w:line="240" w:lineRule="auto"/>
+        <w:rPr>
+          <w:rFonts w:ascii="Segoe UI" w:eastAsia="Times New Roman" w:hAnsi="Segoe UI" w:cs="Segoe UI"/>
+          <w:kern w:val="0"/>
+          <w:sz w:val="21"/>
+          <w:szCs w:val="21"/>
+          <w14:ligatures w14:val="none"/>
+        </w:rPr>
+      </w:pPr>
+      <w:r>
+        <w:rPr>
+          <w:rFonts w:ascii="Segoe UI" w:eastAsia="Times New Roman" w:hAnsi="Segoe UI" w:cs="Segoe UI"/>
+          <w:b/>
+          <w:bCs/>
+          <w:kern w:val="0"/>
+          <w:sz w:val="21"/>
+          <w:szCs w:val="21"/>
+          <w14:ligatures w14:val="none"/>
+        </w:rPr>
+        <w:t>Objetivo:</w:t>
+      </w:r>
+      <w:r>
+        <w:rPr>
+          <w:rFonts w:ascii="Segoe UI" w:eastAsia="Times New Roman" w:hAnsi="Segoe UI" w:cs="Segoe UI"/>
+          <w:kern w:val="0"/>
+          <w:sz w:val="21"/>
+          <w:szCs w:val="21"/>
+          <w14:ligatures w14:val="none"/>
+        </w:rPr>
+        <w:t xml:space="preserve"> Métricas clave para aire/sonido/soterrados y funciones analíticas.</w:t>
+      </w:r>
+    </w:p>
+    <w:p>
+      <w:pPr>
+        <w:numPr>
+          <w:ilvl w:val="0"/>
+          <w:numId w:val="7"/>
+        </w:numPr>
+        <w:spacing w:before="100" w:beforeAutospacing="1" w:after="100" w:afterAutospacing="1" w:line="240" w:lineRule="auto"/>
+        <w:rPr>
+          <w:rFonts w:ascii="Segoe UI" w:eastAsia="Times New Roman" w:hAnsi="Segoe UI" w:cs="Segoe UI"/>
+          <w:kern w:val="0"/>
+          <w:sz w:val="21"/>
+          <w:szCs w:val="21"/>
+          <w14:ligatures w14:val="none"/>
+        </w:rPr>
+      </w:pPr>
+      <w:r>
+        <w:rPr>
+          <w:rFonts w:ascii="Segoe UI" w:eastAsia="Times New Roman" w:hAnsi="Segoe UI" w:cs="Segoe UI"/>
+          <w:b/>
+          <w:bCs/>
+          <w:kern w:val="0"/>
+          <w:sz w:val="21"/>
+          <w:szCs w:val="21"/>
+          <w14:ligatures w14:val="none"/>
+        </w:rPr>
+        <w:t>Entregables</w:t>
+      </w:r>
+    </w:p>
+    <w:p>
+      <w:pPr>
+        <w:numPr>
+          <w:ilvl w:val="1"/>
+          <w:numId w:val="7"/>
+        </w:numPr>
+        <w:spacing w:before="100" w:beforeAutospacing="1" w:after="100" w:afterAutospacing="1" w:line="240" w:lineRule="auto"/>
+        <w:rPr>
+          <w:rFonts w:ascii="Segoe UI" w:eastAsia="Times New Roman" w:hAnsi="Segoe UI" w:cs="Segoe UI"/>
+          <w:kern w:val="0"/>
+          <w:sz w:val="21"/>
+          <w:szCs w:val="21"/>
+          <w14:ligatures w14:val="none"/>
+        </w:rPr>
+      </w:pPr>
+      <w:r>
+        <w:rPr>
+          <w:rFonts w:ascii="Segoe UI" w:eastAsia="Times New Roman" w:hAnsi="Segoe UI" w:cs="Segoe UI"/>
+          <w:kern w:val="0"/>
+          <w:sz w:val="21"/>
+          <w:szCs w:val="21"/>
+          <w14:ligatures w14:val="none"/>
+        </w:rPr>
+        <w:t>Jobs Spark: agregaciones por ventana (1 min, 5 min), detección de umbrales (alertas PM2.5, dB).</w:t>
+      </w:r>
+    </w:p>
+    <w:p>
+      <w:pPr>
+        <w:numPr>
+          <w:ilvl w:val="1"/>
+          <w:numId w:val="7"/>
+        </w:numPr>
+        <w:spacing w:before="100" w:beforeAutospacing="1" w:after="100" w:afterAutospacing="1" w:line="240" w:lineRule="auto"/>
+        <w:rPr>
+          <w:rFonts w:ascii="Segoe UI" w:eastAsia="Times New Roman" w:hAnsi="Segoe UI" w:cs="Segoe UI"/>
+          <w:kern w:val="0"/>
+          <w:sz w:val="21"/>
+          <w:szCs w:val="21"/>
+          <w14:ligatures w14:val="none"/>
+        </w:rPr>
+      </w:pPr>
+      <w:r>
+        <w:rPr>
+          <w:rFonts w:ascii="Segoe UI" w:eastAsia="Times New Roman" w:hAnsi="Segoe UI" w:cs="Segoe UI"/>
+          <w:kern w:val="0"/>
+          <w:sz w:val="21"/>
+          <w:szCs w:val="21"/>
+          <w14:ligatures w14:val="none"/>
+        </w:rPr>
+        <w:t>Feature store simple (tabla métricas por estación/intervalo).</w:t>
+      </w:r>
+    </w:p>
+    <w:p>
+      <w:pPr>
+        <w:numPr>
+          <w:ilvl w:val="1"/>
+          <w:numId w:val="7"/>
+        </w:numPr>
+        <w:spacing w:before="100" w:beforeAutospacing="1" w:after="100" w:afterAutospacing="1" w:line="240" w:lineRule="auto"/>
+        <w:rPr>
+          <w:rFonts w:ascii="Segoe UI" w:eastAsia="Times New Roman" w:hAnsi="Segoe UI" w:cs="Segoe UI"/>
+          <w:kern w:val="0"/>
+          <w:sz w:val="21"/>
+          <w:szCs w:val="21"/>
+          <w14:ligatures w14:val="none"/>
+        </w:rPr>
+      </w:pPr>
+      <w:r>
+        <w:rPr>
+          <w:rFonts w:ascii="Segoe UI" w:eastAsia="Times New Roman" w:hAnsi="Segoe UI" w:cs="Segoe UI"/>
+          <w:kern w:val="0"/>
+          <w:sz w:val="21"/>
+          <w:szCs w:val="21"/>
+          <w14:ligatures w14:val="none"/>
+        </w:rPr>
+        <w:t>Reporte técnico de variables y resultados (KPI: PM2.5 med/máx, dB med/máx, anomalías).</w:t>
+      </w:r>
+    </w:p>
+    <w:p>
+      <w:pPr>
+        <w:numPr>
+          <w:ilvl w:val="0"/>
+          <w:numId w:val="7"/>
+        </w:numPr>
+        <w:spacing w:before="100" w:beforeAutospacing="1" w:after="100" w:afterAutospacing="1" w:line="240" w:lineRule="auto"/>
+        <w:rPr>
+          <w:rFonts w:ascii="Segoe UI" w:eastAsia="Times New Roman" w:hAnsi="Segoe UI" w:cs="Segoe UI"/>
+          <w:kern w:val="0"/>
+          <w:sz w:val="21"/>
+          <w:szCs w:val="21"/>
+          <w14:ligatures w14:val="none"/>
+        </w:rPr>
+      </w:pPr>
+      <w:r>
+        <w:rPr>
+          <w:rFonts w:ascii="Segoe UI" w:eastAsia="Times New Roman" w:hAnsi="Segoe UI" w:cs="Segoe UI"/>
+          <w:b/>
+          <w:bCs/>
+          <w:kern w:val="0"/>
+          <w:sz w:val="21"/>
+          <w:szCs w:val="21"/>
+          <w14:ligatures w14:val="none"/>
+        </w:rPr>
+        <w:t>Herramientas</w:t>
+      </w:r>
+      <w:r>
+        <w:rPr>
+          <w:rFonts w:ascii="Segoe UI" w:eastAsia="Times New Roman" w:hAnsi="Segoe UI" w:cs="Segoe UI"/>
+          <w:kern w:val="0"/>
+          <w:sz w:val="21"/>
+          <w:szCs w:val="21"/>
+          <w14:ligatures w14:val="none"/>
+        </w:rPr>
+        <w:t>: Spark (batch/structured streaming), Python.</w:t>
+      </w:r>
+    </w:p>
+    <w:p>
+      <w:pPr>
+        <w:numPr>
+          <w:ilvl w:val="0"/>
+          <w:numId w:val="7"/>
+        </w:numPr>
+        <w:spacing w:before="100" w:beforeAutospacing="1" w:after="100" w:afterAutospacing="1" w:line="240" w:lineRule="auto"/>
+        <w:rPr>
+          <w:rFonts w:ascii="Segoe UI" w:eastAsia="Times New Roman" w:hAnsi="Segoe UI" w:cs="Segoe UI"/>
+          <w:kern w:val="0"/>
+          <w:sz w:val="21"/>
+          <w:szCs w:val="21"/>
+          <w14:ligatures w14:val="none"/>
+        </w:rPr>
+      </w:pPr>
+      <w:r>
+        <w:rPr>
+          <w:rFonts w:ascii="Segoe UI" w:eastAsia="Times New Roman" w:hAnsi="Segoe UI" w:cs="Segoe UI"/>
+          <w:b/>
+          <w:bCs/>
+          <w:kern w:val="0"/>
+          <w:sz w:val="21"/>
+          <w:szCs w:val="21"/>
+          <w14:ligatures w14:val="none"/>
+        </w:rPr>
+        <w:t>Criterios de aceptación</w:t>
+      </w:r>
+    </w:p>
+    <w:p>
+      <w:pPr>
+        <w:numPr>
+          <w:ilvl w:val="1"/>
+          <w:numId w:val="7"/>
+        </w:numPr>
+        <w:spacing w:before="100" w:beforeAutospacing="1" w:after="100" w:afterAutospacing="1" w:line="240" w:lineRule="auto"/>
+        <w:rPr>
+          <w:rFonts w:ascii="Segoe UI" w:eastAsia="Times New Roman" w:hAnsi="Segoe UI" w:cs="Segoe UI"/>
+          <w:kern w:val="0"/>
+          <w:sz w:val="21"/>
+          <w:szCs w:val="21"/>
+          <w14:ligatures w14:val="none"/>
+        </w:rPr>
+      </w:pPr>
+      <w:r>
+        <w:rPr>
+          <w:rFonts w:ascii="Segoe UI" w:eastAsia="Times New Roman" w:hAnsi="Segoe UI" w:cs="Segoe UI"/>
+          <w:kern w:val="0"/>
+          <w:sz w:val="21"/>
+          <w:szCs w:val="21"/>
+          <w14:ligatures w14:val="none"/>
+        </w:rPr>
+        <w:t>Cálculos reproducibles sobre datos reales/simulados, código probado con muestras.</w:t>
+      </w:r>
+    </w:p>
+    <w:p>
+      <w:pPr>
+        <w:numPr>
+          <w:ilvl w:val="0"/>
+          <w:numId w:val="7"/>
+        </w:numPr>
+        <w:spacing w:before="100" w:beforeAutospacing="1" w:after="100" w:afterAutospacing="1" w:line="240" w:lineRule="auto"/>
+        <w:rPr>
+          <w:rFonts w:ascii="Segoe UI" w:eastAsia="Times New Roman" w:hAnsi="Segoe UI" w:cs="Segoe UI"/>
+          <w:kern w:val="0"/>
+          <w:sz w:val="21"/>
+          <w:szCs w:val="21"/>
+          <w14:ligatures w14:val="none"/>
+        </w:rPr>
+      </w:pPr>
+      <w:r>
+        <w:rPr>
+          <w:rFonts w:ascii="Segoe UI" w:eastAsia="Times New Roman" w:hAnsi="Segoe UI" w:cs="Segoe UI"/>
+          <w:b/>
+          <w:bCs/>
+          <w:kern w:val="0"/>
+          <w:sz w:val="21"/>
+          <w:szCs w:val="21"/>
+          <w14:ligatures w14:val="none"/>
+        </w:rPr>
+        <w:lastRenderedPageBreak/>
+        <w:t>Semanas:</w:t>
+      </w:r>
+      <w:r>
+        <w:rPr>
+          <w:rFonts w:ascii="Segoe UI" w:eastAsia="Times New Roman" w:hAnsi="Segoe UI" w:cs="Segoe UI"/>
+          <w:kern w:val="0"/>
+          <w:sz w:val="21"/>
+          <w:szCs w:val="21"/>
+          <w14:ligatures w14:val="none"/>
+        </w:rPr>
+        <w:t xml:space="preserve"> </w:t>
+      </w:r>
+      <w:r>
+        <w:rPr>
+          <w:rFonts w:ascii="Segoe UI" w:eastAsia="Times New Roman" w:hAnsi="Segoe UI" w:cs="Segoe UI"/>
+          <w:b/>
+          <w:bCs/>
+          <w:kern w:val="0"/>
+          <w:sz w:val="21"/>
+          <w:szCs w:val="21"/>
+          <w14:ligatures w14:val="none"/>
+        </w:rPr>
+        <w:t>15–21 (X)</w:t>
+      </w:r>
+      <w:r>
+        <w:rPr>
+          <w:rFonts w:ascii="Segoe UI" w:eastAsia="Times New Roman" w:hAnsi="Segoe UI" w:cs="Segoe UI"/>
+          <w:kern w:val="0"/>
+          <w:sz w:val="21"/>
+          <w:szCs w:val="21"/>
+          <w14:ligatures w14:val="none"/>
+        </w:rPr>
+        <w:t xml:space="preserve">, </w:t>
+      </w:r>
+      <w:r>
+        <w:rPr>
+          <w:rFonts w:ascii="Segoe UI" w:eastAsia="Times New Roman" w:hAnsi="Segoe UI" w:cs="Segoe UI"/>
+          <w:b/>
+          <w:bCs/>
+          <w:kern w:val="0"/>
+          <w:sz w:val="21"/>
+          <w:szCs w:val="21"/>
+          <w14:ligatures w14:val="none"/>
+        </w:rPr>
+        <w:t>22–24 (X)</w:t>
+      </w:r>
+      <w:r>
+        <w:rPr>
+          <w:rFonts w:ascii="Segoe UI" w:eastAsia="Times New Roman" w:hAnsi="Segoe UI" w:cs="Segoe UI"/>
+          <w:kern w:val="0"/>
+          <w:sz w:val="21"/>
+          <w:szCs w:val="21"/>
+          <w14:ligatures w14:val="none"/>
+        </w:rPr>
+        <w:t xml:space="preserve">, </w:t>
+      </w:r>
+      <w:r>
+        <w:rPr>
+          <w:rFonts w:ascii="Segoe UI" w:eastAsia="Times New Roman" w:hAnsi="Segoe UI" w:cs="Segoe UI"/>
+          <w:b/>
+          <w:bCs/>
+          <w:kern w:val="0"/>
+          <w:sz w:val="21"/>
+          <w:szCs w:val="21"/>
+          <w14:ligatures w14:val="none"/>
+        </w:rPr>
+        <w:t>27–31 (X)</w:t>
+      </w:r>
+      <w:r>
+        <w:rPr>
+          <w:rFonts w:ascii="Segoe UI" w:eastAsia="Times New Roman" w:hAnsi="Segoe UI" w:cs="Segoe UI"/>
+          <w:kern w:val="0"/>
+          <w:sz w:val="21"/>
+          <w:szCs w:val="21"/>
+          <w14:ligatures w14:val="none"/>
+        </w:rPr>
+        <w:t>.</w:t>
+      </w:r>
+    </w:p>
+    <w:p>
+      <w:pPr>
+        <w:spacing w:after="0" w:line="240" w:lineRule="auto"/>
+        <w:rPr>
+          <w:rFonts w:ascii="Segoe UI" w:eastAsia="Times New Roman" w:hAnsi="Segoe UI" w:cs="Segoe UI"/>
+          <w:kern w:val="0"/>
+          <w:sz w:val="21"/>
+          <w:szCs w:val="21"/>
+          <w14:ligatures w14:val="none"/>
+        </w:rPr>
+      </w:pPr>
+      <w:r>
+        <w:rPr>
+          <w:rFonts w:ascii="Segoe UI" w:eastAsia="Times New Roman" w:hAnsi="Segoe UI" w:cs="Segoe UI"/>
+          <w:kern w:val="0"/>
+          <w:sz w:val="21"/>
+          <w:szCs w:val="21"/>
+          <w14:ligatures w14:val="none"/>
+        </w:rPr>
+        <w:pict w14:anchorId="0377AD02">
+          <v:rect id="_x0000_i1224" style="width:0;height:1.5pt" o:hralign="center" o:hrstd="t" o:hr="t" fillcolor="#a0a0a0" stroked="f"/>
+        </w:pict>
+      </w:r>
+    </w:p>
+    <w:p>
+      <w:pPr>
+        <w:spacing w:before="100" w:beforeAutospacing="1" w:after="100" w:afterAutospacing="1" w:line="240" w:lineRule="auto"/>
+        <w:outlineLvl w:val="1"/>
+        <w:rPr>
+          <w:rFonts w:ascii="Segoe UI" w:eastAsia="Times New Roman" w:hAnsi="Segoe UI" w:cs="Segoe UI"/>
+          <w:b/>
+          <w:bCs/>
+          <w:kern w:val="0"/>
+          <w:sz w:val="36"/>
+          <w:szCs w:val="36"/>
+          <w14:ligatures w14:val="none"/>
+        </w:rPr>
+      </w:pPr>
+      <w:r>
+        <w:rPr>
+          <w:rFonts w:ascii="Segoe UI" w:eastAsia="Times New Roman" w:hAnsi="Segoe UI" w:cs="Segoe UI"/>
+          <w:b/>
+          <w:bCs/>
+          <w:kern w:val="0"/>
+          <w:sz w:val="36"/>
+          <w:szCs w:val="36"/>
+          <w14:ligatures w14:val="none"/>
+        </w:rPr>
+        <w:t>Integrante 6 – Visualización, Testing (generador) y Deployment</w:t>
+      </w:r>
+    </w:p>
+    <w:p>
+      <w:pPr>
+        <w:spacing w:before="100" w:beforeAutospacing="1" w:after="100" w:afterAutospacing="1" w:line="240" w:lineRule="auto"/>
+        <w:rPr>
+          <w:rFonts w:ascii="Segoe UI" w:eastAsia="Times New Roman" w:hAnsi="Segoe UI" w:cs="Segoe UI"/>
+          <w:kern w:val="0"/>
+          <w:sz w:val="21"/>
+          <w:szCs w:val="21"/>
+          <w14:ligatures w14:val="none"/>
+        </w:rPr>
+      </w:pPr>
+      <w:r>
+        <w:rPr>
+          <w:rFonts w:ascii="Segoe UI" w:eastAsia="Times New Roman" w:hAnsi="Segoe UI" w:cs="Segoe UI"/>
+          <w:b/>
+          <w:bCs/>
+          <w:kern w:val="0"/>
+          <w:sz w:val="21"/>
+          <w:szCs w:val="21"/>
+          <w14:ligatures w14:val="none"/>
+        </w:rPr>
+        <w:t>Objetivo:</w:t>
+      </w:r>
+      <w:r>
+        <w:rPr>
+          <w:rFonts w:ascii="Segoe UI" w:eastAsia="Times New Roman" w:hAnsi="Segoe UI" w:cs="Segoe UI"/>
+          <w:kern w:val="0"/>
+          <w:sz w:val="21"/>
+          <w:szCs w:val="21"/>
+          <w14:ligatures w14:val="none"/>
+        </w:rPr>
+        <w:t xml:space="preserve"> Dashboards, generador de datos y empaquetado Docker.</w:t>
+      </w:r>
+    </w:p>
+    <w:p>
+      <w:pPr>
+        <w:numPr>
+          <w:ilvl w:val="0"/>
+          <w:numId w:val="8"/>
+        </w:numPr>
+        <w:spacing w:before="100" w:beforeAutospacing="1" w:after="100" w:afterAutospacing="1" w:line="240" w:lineRule="auto"/>
+        <w:rPr>
+          <w:rFonts w:ascii="Segoe UI" w:eastAsia="Times New Roman" w:hAnsi="Segoe UI" w:cs="Segoe UI"/>
+          <w:kern w:val="0"/>
+          <w:sz w:val="21"/>
+          <w:szCs w:val="21"/>
+          <w14:ligatures w14:val="none"/>
+        </w:rPr>
+      </w:pPr>
+      <w:r>
+        <w:rPr>
+          <w:rFonts w:ascii="Segoe UI" w:eastAsia="Times New Roman" w:hAnsi="Segoe UI" w:cs="Segoe UI"/>
+          <w:b/>
+          <w:bCs/>
+          <w:kern w:val="0"/>
+          <w:sz w:val="21"/>
+          <w:szCs w:val="21"/>
+          <w14:ligatures w14:val="none"/>
+        </w:rPr>
+        <w:t>Entregables</w:t>
+      </w:r>
+    </w:p>
+    <w:p>
+      <w:pPr>
+        <w:numPr>
+          <w:ilvl w:val="1"/>
+          <w:numId w:val="8"/>
+        </w:numPr>
+        <w:spacing w:before="100" w:beforeAutospacing="1" w:after="100" w:afterAutospacing="1" w:line="240" w:lineRule="auto"/>
+        <w:rPr>
+          <w:rFonts w:ascii="Segoe UI" w:eastAsia="Times New Roman" w:hAnsi="Segoe UI" w:cs="Segoe UI"/>
+          <w:kern w:val="0"/>
+          <w:sz w:val="21"/>
+          <w:szCs w:val="21"/>
+          <w14:ligatures w14:val="none"/>
+        </w:rPr>
+      </w:pPr>
+      <w:r>
+        <w:rPr>
+          <w:rFonts w:ascii="Segoe UI" w:eastAsia="Times New Roman" w:hAnsi="Segoe UI" w:cs="Segoe UI"/>
+          <w:b/>
+          <w:bCs/>
+          <w:kern w:val="0"/>
+          <w:sz w:val="21"/>
+          <w:szCs w:val="21"/>
+          <w14:ligatures w14:val="none"/>
+        </w:rPr>
+        <w:t>Dashboards</w:t>
+      </w:r>
+      <w:r>
+        <w:rPr>
+          <w:rFonts w:ascii="Segoe UI" w:eastAsia="Times New Roman" w:hAnsi="Segoe UI" w:cs="Segoe UI"/>
+          <w:kern w:val="0"/>
+          <w:sz w:val="21"/>
+          <w:szCs w:val="21"/>
+          <w14:ligatures w14:val="none"/>
+        </w:rPr>
+        <w:t>: Grafana/Superset o app web React (charts: series por estación, mapa, alertas).</w:t>
+      </w:r>
+    </w:p>
+    <w:p>
+      <w:pPr>
+        <w:numPr>
+          <w:ilvl w:val="1"/>
+          <w:numId w:val="8"/>
+        </w:numPr>
+        <w:spacing w:before="100" w:beforeAutospacing="1" w:after="100" w:afterAutospacing="1" w:line="240" w:lineRule="auto"/>
+        <w:rPr>
+          <w:rFonts w:ascii="Segoe UI" w:eastAsia="Times New Roman" w:hAnsi="Segoe UI" w:cs="Segoe UI"/>
+          <w:kern w:val="0"/>
+          <w:sz w:val="21"/>
+          <w:szCs w:val="21"/>
+          <w14:ligatures w14:val="none"/>
+        </w:rPr>
+      </w:pPr>
+      <w:r>
+        <w:rPr>
+          <w:rFonts w:ascii="Segoe UI" w:eastAsia="Times New Roman" w:hAnsi="Segoe UI" w:cs="Segoe UI"/>
+          <w:b/>
+          <w:bCs/>
+          <w:kern w:val="0"/>
+          <w:sz w:val="21"/>
+          <w:szCs w:val="21"/>
+          <w14:ligatures w14:val="none"/>
+        </w:rPr>
+        <w:t>Generador de datos</w:t>
+      </w:r>
+      <w:r>
+        <w:rPr>
+          <w:rFonts w:ascii="Segoe UI" w:eastAsia="Times New Roman" w:hAnsi="Segoe UI" w:cs="Segoe UI"/>
+          <w:kern w:val="0"/>
+          <w:sz w:val="21"/>
+          <w:szCs w:val="21"/>
+          <w14:ligatures w14:val="none"/>
+        </w:rPr>
+        <w:t xml:space="preserve"> (testing): script que emite JSON aleatorio a Kafka/MQTT (temas </w:t>
+      </w:r>
+      <w:r>
+        <w:rPr>
+          <w:rFonts w:ascii="Courier New" w:eastAsia="Times New Roman" w:hAnsi="Courier New" w:cs="Courier New"/>
+          <w:kern w:val="0"/>
+          <w:sz w:val="20"/>
+          <w:szCs w:val="20"/>
+          <w14:ligatures w14:val="none"/>
+        </w:rPr>
+        <w:t>gmc.sensors.air|noise|underground</w:t>
+      </w:r>
+      <w:r>
+        <w:rPr>
+          <w:rFonts w:ascii="Segoe UI" w:eastAsia="Times New Roman" w:hAnsi="Segoe UI" w:cs="Segoe UI"/>
+          <w:kern w:val="0"/>
+          <w:sz w:val="21"/>
+          <w:szCs w:val="21"/>
+          <w14:ligatures w14:val="none"/>
+        </w:rPr>
+        <w:t>), con control de rps y outliers.</w:t>
+      </w:r>
+    </w:p>
+    <w:p>
+      <w:pPr>
+        <w:numPr>
+          <w:ilvl w:val="1"/>
+          <w:numId w:val="8"/>
+        </w:numPr>
+        <w:spacing w:before="100" w:beforeAutospacing="1" w:after="100" w:afterAutospacing="1" w:line="240" w:lineRule="auto"/>
+        <w:rPr>
+          <w:rFonts w:ascii="Segoe UI" w:eastAsia="Times New Roman" w:hAnsi="Segoe UI" w:cs="Segoe UI"/>
+          <w:kern w:val="0"/>
+          <w:sz w:val="21"/>
+          <w:szCs w:val="21"/>
+          <w14:ligatures w14:val="none"/>
+        </w:rPr>
+      </w:pPr>
+      <w:r>
+        <w:rPr>
+          <w:rFonts w:ascii="Segoe UI" w:eastAsia="Times New Roman" w:hAnsi="Segoe UI" w:cs="Segoe UI"/>
+          <w:b/>
+          <w:bCs/>
+          <w:kern w:val="0"/>
+          <w:sz w:val="21"/>
+          <w:szCs w:val="21"/>
+          <w14:ligatures w14:val="none"/>
+        </w:rPr>
+        <w:t>Dockerización</w:t>
+      </w:r>
+      <w:r>
+        <w:rPr>
+          <w:rFonts w:ascii="Segoe UI" w:eastAsia="Times New Roman" w:hAnsi="Segoe UI" w:cs="Segoe UI"/>
+          <w:kern w:val="0"/>
+          <w:sz w:val="21"/>
+          <w:szCs w:val="21"/>
+          <w14:ligatures w14:val="none"/>
+        </w:rPr>
+        <w:t xml:space="preserve">: </w:t>
+      </w:r>
+      <w:r>
+        <w:rPr>
+          <w:rFonts w:ascii="Courier New" w:eastAsia="Times New Roman" w:hAnsi="Courier New" w:cs="Courier New"/>
+          <w:kern w:val="0"/>
+          <w:sz w:val="20"/>
+          <w:szCs w:val="20"/>
+          <w14:ligatures w14:val="none"/>
+        </w:rPr>
+        <w:t>docker-compose.yml</w:t>
+      </w:r>
+      <w:r>
+        <w:rPr>
+          <w:rFonts w:ascii="Segoe UI" w:eastAsia="Times New Roman" w:hAnsi="Segoe UI" w:cs="Segoe UI"/>
+          <w:kern w:val="0"/>
+          <w:sz w:val="21"/>
+          <w:szCs w:val="21"/>
+          <w14:ligatures w14:val="none"/>
+        </w:rPr>
+        <w:t xml:space="preserve"> (Kafka/Mosquitto, WS, ETL job, APIs, Postgres, Mongo, Grafana).</w:t>
+      </w:r>
+    </w:p>
+    <w:p>
+      <w:pPr>
+        <w:numPr>
+          <w:ilvl w:val="1"/>
+          <w:numId w:val="8"/>
+        </w:numPr>
+        <w:spacing w:before="100" w:beforeAutospacing="1" w:after="100" w:afterAutospacing="1" w:line="240" w:lineRule="auto"/>
+        <w:rPr>
+          <w:rFonts w:ascii="Segoe UI" w:eastAsia="Times New Roman" w:hAnsi="Segoe UI" w:cs="Segoe UI"/>
+          <w:kern w:val="0"/>
+          <w:sz w:val="21"/>
+          <w:szCs w:val="21"/>
+          <w14:ligatures w14:val="none"/>
+        </w:rPr>
+      </w:pPr>
+      <w:r>
+        <w:rPr>
+          <w:rFonts w:ascii="Segoe UI" w:eastAsia="Times New Roman" w:hAnsi="Segoe UI" w:cs="Segoe UI"/>
+          <w:kern w:val="0"/>
+          <w:sz w:val="21"/>
+          <w:szCs w:val="21"/>
+          <w14:ligatures w14:val="none"/>
+        </w:rPr>
+        <w:t xml:space="preserve">Script </w:t>
+      </w:r>
+      <w:r>
+        <w:rPr>
+          <w:rFonts w:ascii="Courier New" w:eastAsia="Times New Roman" w:hAnsi="Courier New" w:cs="Courier New"/>
+          <w:kern w:val="0"/>
+          <w:sz w:val="20"/>
+          <w:szCs w:val="20"/>
+          <w14:ligatures w14:val="none"/>
+        </w:rPr>
+        <w:t>make up/down/logs</w:t>
+      </w:r>
+      <w:r>
+        <w:rPr>
+          <w:rFonts w:ascii="Segoe UI" w:eastAsia="Times New Roman" w:hAnsi="Segoe UI" w:cs="Segoe UI"/>
+          <w:kern w:val="0"/>
+          <w:sz w:val="21"/>
+          <w:szCs w:val="21"/>
+          <w14:ligatures w14:val="none"/>
+        </w:rPr>
+        <w:t>.</w:t>
+      </w:r>
+    </w:p>
+    <w:p>
+      <w:pPr>
+        <w:numPr>
+          <w:ilvl w:val="0"/>
+          <w:numId w:val="8"/>
+        </w:numPr>
+        <w:spacing w:before="100" w:beforeAutospacing="1" w:after="100" w:afterAutospacing="1" w:line="240" w:lineRule="auto"/>
+        <w:rPr>
+          <w:rFonts w:ascii="Segoe UI" w:eastAsia="Times New Roman" w:hAnsi="Segoe UI" w:cs="Segoe UI"/>
+          <w:kern w:val="0"/>
+          <w:sz w:val="21"/>
+          <w:szCs w:val="21"/>
+          <w14:ligatures w14:val="none"/>
+        </w:rPr>
+      </w:pPr>
+      <w:r>
+        <w:rPr>
+          <w:rFonts w:ascii="Segoe UI" w:eastAsia="Times New Roman" w:hAnsi="Segoe UI" w:cs="Segoe UI"/>
+          <w:b/>
+          <w:bCs/>
+          <w:kern w:val="0"/>
+          <w:sz w:val="21"/>
+          <w:szCs w:val="21"/>
+          <w14:ligatures w14:val="none"/>
+        </w:rPr>
+        <w:t>Herramientas</w:t>
+      </w:r>
+      <w:r>
+        <w:rPr>
+          <w:rFonts w:ascii="Segoe UI" w:eastAsia="Times New Roman" w:hAnsi="Segoe UI" w:cs="Segoe UI"/>
+          <w:kern w:val="0"/>
+          <w:sz w:val="21"/>
+          <w:szCs w:val="21"/>
+          <w14:ligatures w14:val="none"/>
+        </w:rPr>
+        <w:t>: Grafana/React, Python generator, Docker/Compose.</w:t>
+      </w:r>
+    </w:p>
+    <w:p>
+      <w:pPr>
+        <w:numPr>
+          <w:ilvl w:val="0"/>
+          <w:numId w:val="8"/>
+        </w:numPr>
+        <w:spacing w:before="100" w:beforeAutospacing="1" w:after="100" w:afterAutospacing="1" w:line="240" w:lineRule="auto"/>
+        <w:rPr>
+          <w:rFonts w:ascii="Segoe UI" w:eastAsia="Times New Roman" w:hAnsi="Segoe UI" w:cs="Segoe UI"/>
+          <w:kern w:val="0"/>
+          <w:sz w:val="21"/>
+          <w:szCs w:val="21"/>
+          <w14:ligatures w14:val="none"/>
+        </w:rPr>
+      </w:pPr>
+      <w:r>
+        <w:rPr>
+          <w:rFonts w:ascii="Segoe UI" w:eastAsia="Times New Roman" w:hAnsi="Segoe UI" w:cs="Segoe UI"/>
+          <w:b/>
+          <w:bCs/>
+          <w:kern w:val="0"/>
+          <w:sz w:val="21"/>
+          <w:szCs w:val="21"/>
+          <w14:ligatures w14:val="none"/>
+        </w:rPr>
+        <w:t>Criterios de aceptación</w:t>
+      </w:r>
+    </w:p>
+    <w:p>
+      <w:pPr>
+        <w:numPr>
+          <w:ilvl w:val="1"/>
+          <w:numId w:val="8"/>
+        </w:numPr>
+        <w:spacing w:before="100" w:beforeAutospacing="1" w:after="100" w:afterAutospacing="1" w:line="240" w:lineRule="auto"/>
+        <w:rPr>
+          <w:rFonts w:ascii="Segoe UI" w:eastAsia="Times New Roman" w:hAnsi="Segoe UI" w:cs="Segoe UI"/>
+          <w:kern w:val="0"/>
+          <w:sz w:val="21"/>
+          <w:szCs w:val="21"/>
+          <w14:ligatures w14:val="none"/>
+        </w:rPr>
+      </w:pPr>
+      <w:r>
+        <w:rPr>
+          <w:rFonts w:ascii="Segoe UI" w:eastAsia="Times New Roman" w:hAnsi="Segoe UI" w:cs="Segoe UI"/>
+          <w:kern w:val="0"/>
+          <w:sz w:val="21"/>
+          <w:szCs w:val="21"/>
+          <w14:ligatures w14:val="none"/>
+        </w:rPr>
+        <w:t xml:space="preserve">Dashboard refleja datos en ≤2 s desde publicación; </w:t>
+      </w:r>
+      <w:r>
+        <w:rPr>
+          <w:rFonts w:ascii="Courier New" w:eastAsia="Times New Roman" w:hAnsi="Courier New" w:cs="Courier New"/>
+          <w:kern w:val="0"/>
+          <w:sz w:val="20"/>
+          <w:szCs w:val="20"/>
+          <w14:ligatures w14:val="none"/>
+        </w:rPr>
+        <w:t>docker compose up</w:t>
+      </w:r>
+      <w:r>
+        <w:rPr>
+          <w:rFonts w:ascii="Segoe UI" w:eastAsia="Times New Roman" w:hAnsi="Segoe UI" w:cs="Segoe UI"/>
+          <w:kern w:val="0"/>
+          <w:sz w:val="21"/>
+          <w:szCs w:val="21"/>
+          <w14:ligatures w14:val="none"/>
+        </w:rPr>
+        <w:t xml:space="preserve"> levanta todo el entorno.</w:t>
+      </w:r>
+    </w:p>
+    <w:p>
+      <w:pPr>
+        <w:numPr>
+          <w:ilvl w:val="0"/>
+          <w:numId w:val="8"/>
+        </w:numPr>
+        <w:spacing w:before="100" w:beforeAutospacing="1" w:after="100" w:afterAutospacing="1" w:line="240" w:lineRule="auto"/>
+        <w:rPr>
+          <w:rFonts w:ascii="Segoe UI" w:eastAsia="Times New Roman" w:hAnsi="Segoe UI" w:cs="Segoe UI"/>
+          <w:kern w:val="0"/>
+          <w:sz w:val="21"/>
+          <w:szCs w:val="21"/>
+          <w14:ligatures w14:val="none"/>
+        </w:rPr>
+      </w:pPr>
+      <w:r>
+        <w:rPr>
+          <w:rFonts w:ascii="Segoe UI" w:eastAsia="Times New Roman" w:hAnsi="Segoe UI" w:cs="Segoe UI"/>
+          <w:b/>
+          <w:bCs/>
+          <w:kern w:val="0"/>
+          <w:sz w:val="21"/>
+          <w:szCs w:val="21"/>
+          <w14:ligatures w14:val="none"/>
+        </w:rPr>
+        <w:t>Semanas:</w:t>
+      </w:r>
+      <w:r>
+        <w:rPr>
+          <w:rFonts w:ascii="Segoe UI" w:eastAsia="Times New Roman" w:hAnsi="Segoe UI" w:cs="Segoe UI"/>
+          <w:kern w:val="0"/>
+          <w:sz w:val="21"/>
+          <w:szCs w:val="21"/>
+          <w14:ligatures w14:val="none"/>
+        </w:rPr>
+        <w:t xml:space="preserve"> </w:t>
+      </w:r>
+      <w:r>
+        <w:rPr>
+          <w:rFonts w:ascii="Segoe UI" w:eastAsia="Times New Roman" w:hAnsi="Segoe UI" w:cs="Segoe UI"/>
+          <w:b/>
+          <w:bCs/>
+          <w:kern w:val="0"/>
+          <w:sz w:val="21"/>
+          <w:szCs w:val="21"/>
+          <w14:ligatures w14:val="none"/>
+        </w:rPr>
+        <w:t>27–31 (X)</w:t>
+      </w:r>
+      <w:r>
+        <w:rPr>
+          <w:rFonts w:ascii="Segoe UI" w:eastAsia="Times New Roman" w:hAnsi="Segoe UI" w:cs="Segoe UI"/>
+          <w:kern w:val="0"/>
+          <w:sz w:val="21"/>
+          <w:szCs w:val="21"/>
+          <w14:ligatures w14:val="none"/>
+        </w:rPr>
+        <w:t xml:space="preserve">, </w:t>
+      </w:r>
+      <w:r>
+        <w:rPr>
+          <w:rFonts w:ascii="Segoe UI" w:eastAsia="Times New Roman" w:hAnsi="Segoe UI" w:cs="Segoe UI"/>
+          <w:b/>
+          <w:bCs/>
+          <w:kern w:val="0"/>
+          <w:sz w:val="21"/>
+          <w:szCs w:val="21"/>
+          <w14:ligatures w14:val="none"/>
+        </w:rPr>
+        <w:t>3–7 nov (X)</w:t>
+      </w:r>
+      <w:r>
+        <w:rPr>
+          <w:rFonts w:ascii="Segoe UI" w:eastAsia="Times New Roman" w:hAnsi="Segoe UI" w:cs="Segoe UI"/>
+          <w:kern w:val="0"/>
+          <w:sz w:val="21"/>
+          <w:szCs w:val="21"/>
+          <w14:ligatures w14:val="none"/>
+        </w:rPr>
+        <w:t xml:space="preserve">, </w:t>
+      </w:r>
+      <w:r>
+        <w:rPr>
+          <w:rFonts w:ascii="Segoe UI" w:eastAsia="Times New Roman" w:hAnsi="Segoe UI" w:cs="Segoe UI"/>
+          <w:b/>
+          <w:bCs/>
+          <w:kern w:val="0"/>
+          <w:sz w:val="21"/>
+          <w:szCs w:val="21"/>
+          <w14:ligatures w14:val="none"/>
+        </w:rPr>
+        <w:t>10–14 nov (X)</w:t>
+      </w:r>
+      <w:r>
+        <w:rPr>
+          <w:rFonts w:ascii="Segoe UI" w:eastAsia="Times New Roman" w:hAnsi="Segoe UI" w:cs="Segoe UI"/>
+          <w:kern w:val="0"/>
+          <w:sz w:val="21"/>
+          <w:szCs w:val="21"/>
+          <w14:ligatures w14:val="none"/>
+        </w:rPr>
+        <w:t xml:space="preserve">, </w:t>
+      </w:r>
+      <w:r>
+        <w:rPr>
+          <w:rFonts w:ascii="Segoe UI" w:eastAsia="Times New Roman" w:hAnsi="Segoe UI" w:cs="Segoe UI"/>
+          <w:b/>
+          <w:bCs/>
+          <w:kern w:val="0"/>
+          <w:sz w:val="21"/>
+          <w:szCs w:val="21"/>
+          <w14:ligatures w14:val="none"/>
+        </w:rPr>
+        <w:t>17 nov (Presentación X)</w:t>
+      </w:r>
+      <w:r>
+        <w:rPr>
+          <w:rFonts w:ascii="Segoe UI" w:eastAsia="Times New Roman" w:hAnsi="Segoe UI" w:cs="Segoe UI"/>
+          <w:kern w:val="0"/>
+          <w:sz w:val="21"/>
+          <w:szCs w:val="21"/>
+          <w14:ligatures w14:val="none"/>
+        </w:rPr>
+        <w:t>.</w:t>
+      </w:r>
+    </w:p>
+    <w:p>
+      <w:pPr>
+        <w:numPr>
+          <w:ilvl w:val="0"/>
+          <w:numId w:val="8"/>
+        </w:numPr>
+        <w:spacing w:before="100" w:beforeAutospacing="1" w:after="100" w:afterAutospacing="1" w:line="240" w:lineRule="auto"/>
+        <w:rPr>
+          <w:rFonts w:ascii="Segoe UI" w:eastAsia="Times New Roman" w:hAnsi="Segoe UI" w:cs="Segoe UI"/>
+          <w:kern w:val="0"/>
+          <w:sz w:val="21"/>
+          <w:szCs w:val="21"/>
+          <w14:ligatures w14:val="none"/>
+        </w:rPr>
+      </w:pPr>
+      <w:r>
+        <w:rPr>
+          <w:rFonts w:ascii="Segoe UI" w:eastAsia="Times New Roman" w:hAnsi="Segoe UI" w:cs="Segoe UI"/>
+          <w:kern w:val="0"/>
+          <w:sz w:val="21"/>
+          <w:szCs w:val="21"/>
+          <w14:ligatures w14:val="none"/>
+        </w:rPr>
+        <w:t> </w:t>
+      </w:r>
+    </w:p>
+    <w:p>
+      <w:pPr>
+        <w:spacing w:after="0" w:line="240" w:lineRule="auto"/>
+        <w:rPr>
+          <w:rFonts w:ascii="Segoe UI" w:eastAsia="Times New Roman" w:hAnsi="Segoe UI" w:cs="Segoe UI"/>
+          <w:kern w:val="0"/>
+          <w:sz w:val="21"/>
+          <w:szCs w:val="21"/>
+          <w14:ligatures w14:val="none"/>
+        </w:rPr>
+      </w:pPr>
+      <w:r>
+        <w:rPr>
+          <w:rFonts w:ascii="Segoe UI" w:eastAsia="Times New Roman" w:hAnsi="Segoe UI" w:cs="Segoe UI"/>
+          <w:kern w:val="0"/>
+          <w:sz w:val="21"/>
+          <w:szCs w:val="21"/>
+          <w14:ligatures w14:val="none"/>
+        </w:rPr>
+        <w:t> </w:t>
+      </w:r>
+    </w:p>
+    <w:p>
+      <w:pPr>
+        <w:spacing w:before="100" w:beforeAutospacing="1" w:after="100" w:afterAutospacing="1" w:line="240" w:lineRule="auto"/>
+        <w:outlineLvl w:val="0"/>
+        <w:rPr>
+          <w:rFonts w:ascii="Segoe UI" w:eastAsia="Times New Roman" w:hAnsi="Segoe UI" w:cs="Segoe UI"/>
+          <w:b/>
+          <w:bCs/>
+          <w:kern w:val="36"/>
+          <w:sz w:val="48"/>
+          <w:szCs w:val="48"/>
+          <w14:ligatures w14:val="none"/>
+        </w:rPr>
+      </w:pPr>
+      <w:r>
+        <w:rPr>
+          <w:rFonts w:ascii="Segoe UI" w:eastAsia="Times New Roman" w:hAnsi="Segoe UI" w:cs="Segoe UI"/>
+          <w:b/>
+          <w:bCs/>
+          <w:kern w:val="36"/>
+          <w:sz w:val="48"/>
+          <w:szCs w:val="48"/>
+          <w14:ligatures w14:val="none"/>
+        </w:rPr>
+        <w:t>Artefactos mínimos por frente (para calificar)</w:t>
+      </w:r>
+    </w:p>
+    <w:p>
+      <w:pPr>
+        <w:numPr>
+          <w:ilvl w:val="0"/>
+          <w:numId w:val="9"/>
+        </w:numPr>
+        <w:spacing w:before="100" w:beforeAutospacing="1" w:after="100" w:afterAutospacing="1" w:line="240" w:lineRule="auto"/>
+        <w:rPr>
+          <w:rFonts w:ascii="Segoe UI" w:eastAsia="Times New Roman" w:hAnsi="Segoe UI" w:cs="Segoe UI"/>
+          <w:kern w:val="0"/>
+          <w:sz w:val="21"/>
+          <w:szCs w:val="21"/>
+          <w14:ligatures w14:val="none"/>
+        </w:rPr>
+      </w:pPr>
+      <w:r>
+        <w:rPr>
+          <w:rFonts w:ascii="Segoe UI" w:eastAsia="Times New Roman" w:hAnsi="Segoe UI" w:cs="Segoe UI"/>
+          <w:b/>
+          <w:bCs/>
+          <w:kern w:val="0"/>
+          <w:sz w:val="21"/>
+          <w:szCs w:val="21"/>
+          <w14:ligatures w14:val="none"/>
+        </w:rPr>
+        <w:t>Código:</w:t>
+      </w:r>
+      <w:r>
+        <w:rPr>
+          <w:rFonts w:ascii="Segoe UI" w:eastAsia="Times New Roman" w:hAnsi="Segoe UI" w:cs="Segoe UI"/>
+          <w:kern w:val="0"/>
+          <w:sz w:val="21"/>
+          <w:szCs w:val="21"/>
+          <w14:ligatures w14:val="none"/>
+        </w:rPr>
+        <w:t xml:space="preserve"> repos </w:t>
+      </w:r>
+      <w:r>
+        <w:rPr>
+          <w:rFonts w:ascii="Courier New" w:eastAsia="Times New Roman" w:hAnsi="Courier New" w:cs="Courier New"/>
+          <w:kern w:val="0"/>
+          <w:sz w:val="20"/>
+          <w:szCs w:val="20"/>
+          <w14:ligatures w14:val="none"/>
+        </w:rPr>
+        <w:t>etl/</w:t>
+      </w:r>
+      <w:r>
+        <w:rPr>
+          <w:rFonts w:ascii="Segoe UI" w:eastAsia="Times New Roman" w:hAnsi="Segoe UI" w:cs="Segoe UI"/>
+          <w:kern w:val="0"/>
+          <w:sz w:val="21"/>
+          <w:szCs w:val="21"/>
+          <w14:ligatures w14:val="none"/>
+        </w:rPr>
+        <w:t xml:space="preserve">, </w:t>
+      </w:r>
+      <w:r>
+        <w:rPr>
+          <w:rFonts w:ascii="Courier New" w:eastAsia="Times New Roman" w:hAnsi="Courier New" w:cs="Courier New"/>
+          <w:kern w:val="0"/>
+          <w:sz w:val="20"/>
+          <w:szCs w:val="20"/>
+          <w14:ligatures w14:val="none"/>
+        </w:rPr>
+        <w:t>realtime/</w:t>
+      </w:r>
+      <w:r>
+        <w:rPr>
+          <w:rFonts w:ascii="Segoe UI" w:eastAsia="Times New Roman" w:hAnsi="Segoe UI" w:cs="Segoe UI"/>
+          <w:kern w:val="0"/>
+          <w:sz w:val="21"/>
+          <w:szCs w:val="21"/>
+          <w14:ligatures w14:val="none"/>
+        </w:rPr>
+        <w:t xml:space="preserve">, </w:t>
+      </w:r>
+      <w:r>
+        <w:rPr>
+          <w:rFonts w:ascii="Courier New" w:eastAsia="Times New Roman" w:hAnsi="Courier New" w:cs="Courier New"/>
+          <w:kern w:val="0"/>
+          <w:sz w:val="20"/>
+          <w:szCs w:val="20"/>
+          <w14:ligatures w14:val="none"/>
+        </w:rPr>
+        <w:t>ingestion/</w:t>
+      </w:r>
+      <w:r>
+        <w:rPr>
+          <w:rFonts w:ascii="Segoe UI" w:eastAsia="Times New Roman" w:hAnsi="Segoe UI" w:cs="Segoe UI"/>
+          <w:kern w:val="0"/>
+          <w:sz w:val="21"/>
+          <w:szCs w:val="21"/>
+          <w14:ligatures w14:val="none"/>
+        </w:rPr>
+        <w:t xml:space="preserve">, </w:t>
+      </w:r>
+      <w:r>
+        <w:rPr>
+          <w:rFonts w:ascii="Courier New" w:eastAsia="Times New Roman" w:hAnsi="Courier New" w:cs="Courier New"/>
+          <w:kern w:val="0"/>
+          <w:sz w:val="20"/>
+          <w:szCs w:val="20"/>
+          <w14:ligatures w14:val="none"/>
+        </w:rPr>
+        <w:t>storage/</w:t>
+      </w:r>
+      <w:r>
+        <w:rPr>
+          <w:rFonts w:ascii="Segoe UI" w:eastAsia="Times New Roman" w:hAnsi="Segoe UI" w:cs="Segoe UI"/>
+          <w:kern w:val="0"/>
+          <w:sz w:val="21"/>
+          <w:szCs w:val="21"/>
+          <w14:ligatures w14:val="none"/>
+        </w:rPr>
+        <w:t xml:space="preserve">, </w:t>
+      </w:r>
+      <w:r>
+        <w:rPr>
+          <w:rFonts w:ascii="Courier New" w:eastAsia="Times New Roman" w:hAnsi="Courier New" w:cs="Courier New"/>
+          <w:kern w:val="0"/>
+          <w:sz w:val="20"/>
+          <w:szCs w:val="20"/>
+          <w14:ligatures w14:val="none"/>
+        </w:rPr>
+        <w:t>analytics/</w:t>
+      </w:r>
+      <w:r>
+        <w:rPr>
+          <w:rFonts w:ascii="Segoe UI" w:eastAsia="Times New Roman" w:hAnsi="Segoe UI" w:cs="Segoe UI"/>
+          <w:kern w:val="0"/>
+          <w:sz w:val="21"/>
+          <w:szCs w:val="21"/>
+          <w14:ligatures w14:val="none"/>
+        </w:rPr>
+        <w:t xml:space="preserve">, </w:t>
+      </w:r>
+      <w:r>
+        <w:rPr>
+          <w:rFonts w:ascii="Courier New" w:eastAsia="Times New Roman" w:hAnsi="Courier New" w:cs="Courier New"/>
+          <w:kern w:val="0"/>
+          <w:sz w:val="20"/>
+          <w:szCs w:val="20"/>
+          <w14:ligatures w14:val="none"/>
+        </w:rPr>
+        <w:t>viz/</w:t>
+      </w:r>
+      <w:r>
+        <w:rPr>
+          <w:rFonts w:ascii="Segoe UI" w:eastAsia="Times New Roman" w:hAnsi="Segoe UI" w:cs="Segoe UI"/>
+          <w:kern w:val="0"/>
+          <w:sz w:val="21"/>
+          <w:szCs w:val="21"/>
+          <w14:ligatures w14:val="none"/>
+        </w:rPr>
+        <w:t xml:space="preserve">, con README y </w:t>
+      </w:r>
+      <w:r>
+        <w:rPr>
+          <w:rFonts w:ascii="Courier New" w:eastAsia="Times New Roman" w:hAnsi="Courier New" w:cs="Courier New"/>
+          <w:kern w:val="0"/>
+          <w:sz w:val="20"/>
+          <w:szCs w:val="20"/>
+          <w14:ligatures w14:val="none"/>
+        </w:rPr>
+        <w:t>.env.example</w:t>
+      </w:r>
+      <w:r>
+        <w:rPr>
+          <w:rFonts w:ascii="Segoe UI" w:eastAsia="Times New Roman" w:hAnsi="Segoe UI" w:cs="Segoe UI"/>
+          <w:kern w:val="0"/>
+          <w:sz w:val="21"/>
+          <w:szCs w:val="21"/>
+          <w14:ligatures w14:val="none"/>
+        </w:rPr>
+        <w:t>.</w:t>
+      </w:r>
+    </w:p>
+    <w:p>
+      <w:pPr>
+        <w:numPr>
+          <w:ilvl w:val="0"/>
+          <w:numId w:val="9"/>
+        </w:numPr>
+        <w:spacing w:before="100" w:beforeAutospacing="1" w:after="100" w:afterAutospacing="1" w:line="240" w:lineRule="auto"/>
+        <w:rPr>
+          <w:rFonts w:ascii="Segoe UI" w:eastAsia="Times New Roman" w:hAnsi="Segoe UI" w:cs="Segoe UI"/>
+          <w:kern w:val="0"/>
+          <w:sz w:val="21"/>
+          <w:szCs w:val="21"/>
+          <w14:ligatures w14:val="none"/>
+        </w:rPr>
+      </w:pPr>
+      <w:r>
+        <w:rPr>
+          <w:rFonts w:ascii="Segoe UI" w:eastAsia="Times New Roman" w:hAnsi="Segoe UI" w:cs="Segoe UI"/>
+          <w:b/>
+          <w:bCs/>
+          <w:kern w:val="0"/>
+          <w:sz w:val="21"/>
+          <w:szCs w:val="21"/>
+          <w14:ligatures w14:val="none"/>
+        </w:rPr>
+        <w:t>Docs:</w:t>
+      </w:r>
+      <w:r>
+        <w:rPr>
+          <w:rFonts w:ascii="Segoe UI" w:eastAsia="Times New Roman" w:hAnsi="Segoe UI" w:cs="Segoe UI"/>
+          <w:kern w:val="0"/>
+          <w:sz w:val="21"/>
+          <w:szCs w:val="21"/>
+          <w14:ligatures w14:val="none"/>
+        </w:rPr>
+        <w:t xml:space="preserve"> 1 página por frente (objetivo, diseño, cómo correr, evidencias).</w:t>
+      </w:r>
+    </w:p>
+    <w:p>
+      <w:pPr>
+        <w:numPr>
+          <w:ilvl w:val="0"/>
+          <w:numId w:val="9"/>
+        </w:numPr>
+        <w:spacing w:before="100" w:beforeAutospacing="1" w:after="100" w:afterAutospacing="1" w:line="240" w:lineRule="auto"/>
+        <w:rPr>
+          <w:rFonts w:ascii="Segoe UI" w:eastAsia="Times New Roman" w:hAnsi="Segoe UI" w:cs="Segoe UI"/>
+          <w:kern w:val="0"/>
+          <w:sz w:val="21"/>
+          <w:szCs w:val="21"/>
+          <w14:ligatures w14:val="none"/>
+        </w:rPr>
+      </w:pPr>
+      <w:r>
+        <w:rPr>
+          <w:rFonts w:ascii="Segoe UI" w:eastAsia="Times New Roman" w:hAnsi="Segoe UI" w:cs="Segoe UI"/>
+          <w:b/>
+          <w:bCs/>
+          <w:kern w:val="0"/>
+          <w:sz w:val="21"/>
+          <w:szCs w:val="21"/>
+          <w14:ligatures w14:val="none"/>
+        </w:rPr>
+        <w:t>Arquitectura:</w:t>
+      </w:r>
+      <w:r>
+        <w:rPr>
+          <w:rFonts w:ascii="Segoe UI" w:eastAsia="Times New Roman" w:hAnsi="Segoe UI" w:cs="Segoe UI"/>
+          <w:kern w:val="0"/>
+          <w:sz w:val="21"/>
+          <w:szCs w:val="21"/>
+          <w14:ligatures w14:val="none"/>
+        </w:rPr>
+        <w:t xml:space="preserve"> 1 diagrama (draw.io) con: </w:t>
+      </w:r>
+      <w:r>
+        <w:rPr>
+          <w:rFonts w:ascii="Segoe UI" w:eastAsia="Times New Roman" w:hAnsi="Segoe UI" w:cs="Segoe UI"/>
+          <w:i/>
+          <w:iCs/>
+          <w:kern w:val="0"/>
+          <w:sz w:val="21"/>
+          <w:szCs w:val="21"/>
+          <w14:ligatures w14:val="none"/>
+        </w:rPr>
+        <w:t>Producers → Broker (Kafka/MQTT) → Ingestion svc → Storage (Postgres/Mongo) → Analytics (Spark batch/stream) → WebSocket/API → Dashboards</w:t>
+      </w:r>
+      <w:r>
+        <w:rPr>
+          <w:rFonts w:ascii="Segoe UI" w:eastAsia="Times New Roman" w:hAnsi="Segoe UI" w:cs="Segoe UI"/>
+          <w:kern w:val="0"/>
+          <w:sz w:val="21"/>
+          <w:szCs w:val="21"/>
+          <w14:ligatures w14:val="none"/>
+        </w:rPr>
+        <w:t>.</w:t>
+      </w:r>
+    </w:p>
+    <w:p>
+      <w:pPr>
+        <w:numPr>
+          <w:ilvl w:val="0"/>
+          <w:numId w:val="9"/>
+        </w:numPr>
+        <w:spacing w:before="100" w:beforeAutospacing="1" w:after="100" w:afterAutospacing="1" w:line="240" w:lineRule="auto"/>
+        <w:rPr>
+          <w:rFonts w:ascii="Segoe UI" w:eastAsia="Times New Roman" w:hAnsi="Segoe UI" w:cs="Segoe UI"/>
+          <w:kern w:val="0"/>
+          <w:sz w:val="21"/>
+          <w:szCs w:val="21"/>
+          <w14:ligatures w14:val="none"/>
+        </w:rPr>
+      </w:pPr>
+      <w:r>
+        <w:rPr>
+          <w:rFonts w:ascii="Segoe UI" w:eastAsia="Times New Roman" w:hAnsi="Segoe UI" w:cs="Segoe UI"/>
+          <w:b/>
+          <w:bCs/>
+          <w:kern w:val="0"/>
+          <w:sz w:val="21"/>
+          <w:szCs w:val="21"/>
+          <w14:ligatures w14:val="none"/>
+        </w:rPr>
+        <w:t>Testing:</w:t>
+      </w:r>
+      <w:r>
+        <w:rPr>
+          <w:rFonts w:ascii="Segoe UI" w:eastAsia="Times New Roman" w:hAnsi="Segoe UI" w:cs="Segoe UI"/>
+          <w:kern w:val="0"/>
+          <w:sz w:val="21"/>
+          <w:szCs w:val="21"/>
+          <w14:ligatures w14:val="none"/>
+        </w:rPr>
+        <w:t xml:space="preserve"> generador reproduce 3 variables (PM2.5, dB, nivel soterrado) con timestamps y station_id; permite </w:t>
+      </w:r>
+      <w:r>
+        <w:rPr>
+          <w:rFonts w:ascii="Courier New" w:eastAsia="Times New Roman" w:hAnsi="Courier New" w:cs="Courier New"/>
+          <w:kern w:val="0"/>
+          <w:sz w:val="20"/>
+          <w:szCs w:val="20"/>
+          <w14:ligatures w14:val="none"/>
+        </w:rPr>
+        <w:t>--rps</w:t>
+      </w:r>
+      <w:r>
+        <w:rPr>
+          <w:rFonts w:ascii="Segoe UI" w:eastAsia="Times New Roman" w:hAnsi="Segoe UI" w:cs="Segoe UI"/>
+          <w:kern w:val="0"/>
+          <w:sz w:val="21"/>
+          <w:szCs w:val="21"/>
+          <w14:ligatures w14:val="none"/>
+        </w:rPr>
+        <w:t xml:space="preserve">, </w:t>
+      </w:r>
+      <w:r>
+        <w:rPr>
+          <w:rFonts w:ascii="Courier New" w:eastAsia="Times New Roman" w:hAnsi="Courier New" w:cs="Courier New"/>
+          <w:kern w:val="0"/>
+          <w:sz w:val="20"/>
+          <w:szCs w:val="20"/>
+          <w14:ligatures w14:val="none"/>
+        </w:rPr>
+        <w:t>--burst</w:t>
+      </w:r>
+      <w:r>
+        <w:rPr>
+          <w:rFonts w:ascii="Segoe UI" w:eastAsia="Times New Roman" w:hAnsi="Segoe UI" w:cs="Segoe UI"/>
+          <w:kern w:val="0"/>
+          <w:sz w:val="21"/>
+          <w:szCs w:val="21"/>
+          <w14:ligatures w14:val="none"/>
+        </w:rPr>
+        <w:t xml:space="preserve">, </w:t>
+      </w:r>
+      <w:r>
+        <w:rPr>
+          <w:rFonts w:ascii="Courier New" w:eastAsia="Times New Roman" w:hAnsi="Courier New" w:cs="Courier New"/>
+          <w:kern w:val="0"/>
+          <w:sz w:val="20"/>
+          <w:szCs w:val="20"/>
+          <w14:ligatures w14:val="none"/>
+        </w:rPr>
+        <w:t>--qos</w:t>
+      </w:r>
+      <w:r>
+        <w:rPr>
+          <w:rFonts w:ascii="Segoe UI" w:eastAsia="Times New Roman" w:hAnsi="Segoe UI" w:cs="Segoe UI"/>
+          <w:kern w:val="0"/>
+          <w:sz w:val="21"/>
+          <w:szCs w:val="21"/>
+          <w14:ligatures w14:val="none"/>
+        </w:rPr>
+        <w:t>.</w:t>
+      </w:r>
+    </w:p>
+    <w:p>
+      <w:pPr>
+        <w:spacing w:before="100" w:beforeAutospacing="1" w:after="100" w:afterAutospacing="1" w:line="240" w:lineRule="auto"/>
+        <w:rPr>
+          <w:rFonts w:ascii="Segoe UI" w:eastAsia="Times New Roman" w:hAnsi="Segoe UI" w:cs="Segoe UI"/>
+          <w:kern w:val="0"/>
+          <w:sz w:val="21"/>
+          <w:szCs w:val="21"/>
+          <w14:ligatures w14:val="none"/>
+        </w:rPr>
+      </w:pPr>
+      <w:r>
+        <w:rPr>
+          <w:rFonts w:ascii="Segoe UI" w:eastAsia="Times New Roman" w:hAnsi="Segoe UI" w:cs="Segoe UI"/>
+          <w:kern w:val="0"/>
+          <w:sz w:val="21"/>
+          <w:szCs w:val="21"/>
+          <w14:ligatures w14:val="none"/>
+        </w:rPr>
+        <w:t> </w:t>
+      </w:r>
     </w:p>
     <w:p>
       <w:pPr>
@@ -593,6 +3615,16 @@
           <w:color w:val="EE0000"/>
         </w:rPr>
       </w:pPr>
+      <w:r>
+        <w:rPr>
+          <w:rFonts w:ascii="Segoe UI" w:eastAsia="Times New Roman" w:hAnsi="Segoe UI" w:cs="Segoe UI"/>
+          <w:kern w:val="0"/>
+          <w:sz w:val="21"/>
+          <w:szCs w:val="21"/>
+          <w14:ligatures w14:val="none"/>
+        </w:rPr>
+        <w:t> </w:t>
+      </w:r>
     </w:p>
     <w:sectPr>
       <w:pgSz w:w="12240" w:h="15840"/>
@@ -607,6 +3639,602 @@
 <file path=word/numbering.xml><?xml version="1.0" encoding="utf-8"?>
 <w:numbering xmlns:wpc="http://schemas.microsoft.com/office/word/2010/wordprocessingCanvas" xmlns:cx="http://schemas.microsoft.com/office/drawing/2014/chartex" xmlns:cx1="http://schemas.microsoft.com/office/drawing/2015/9/8/chartex" xmlns:cx2="http://schemas.microsoft.com/office/drawing/2015/10/21/chartex" xmlns:cx3="http://schemas.microsoft.com/office/drawing/2016/5/9/chartex" xmlns:cx4="http://schemas.microsoft.com/office/drawing/2016/5/10/chartex" xmlns:cx5="http://schemas.microsoft.com/office/drawing/2016/5/11/chartex" xmlns:cx6="http://schemas.microsoft.com/office/drawing/2016/5/12/chartex" xmlns:cx7="http://schemas.microsoft.com/office/drawing/2016/5/13/chartex" xmlns:cx8="http://schemas.microsoft.com/office/drawing/2016/5/14/chartex" xmlns:mc="http://schemas.openxmlformats.org/markup-compatibility/2006" xmlns:aink="http://schemas.microsoft.com/office/drawing/2016/ink" xmlns:am3d="http://schemas.microsoft.com/office/drawing/2017/model3d" xmlns:o="urn:schemas-microsoft-com:office:office" xmlns:oel="http://schemas.microsoft.com/office/2019/extlst" xmlns:r="http://schemas.openxmlformats.org/officeDocument/2006/relationships" xmlns:m="http://schemas.openxmlformats.org/officeDocument/2006/math" xmlns:v="urn:schemas-microsoft-com:vml" xmlns:wp14="http://schemas.microsoft.com/office/word/2010/wordprocessingDrawing" xmlns:wp="http://schemas.openxmlformats.org/drawingml/2006/wordprocessingDrawing" xmlns:w10="urn:schemas-microsoft-com:office:word" xmlns:w="http://schemas.openxmlformats.org/wordprocessingml/2006/main" xmlns:w14="http://schemas.microsoft.com/office/word/2010/wordml" xmlns:w15="http://schemas.microsoft.com/office/word/2012/wordml" xmlns:w16cex="http://schemas.microsoft.com/office/word/2018/wordml/cex" xmlns:w16cid="http://schemas.microsoft.com/office/word/2016/wordml/cid" xmlns:w16="http://schemas.microsoft.com/office/word/2018/wordml" xmlns:w16du="http://schemas.microsoft.com/office/word/2023/wordml/word16du" xmlns:w16sdtdh="http://schemas.microsoft.com/office/word/2020/wordml/sdtdatahash" xmlns:w16sdtfl="http://schemas.microsoft.com/office/word/2024/wordml/sdtformatlock" xmlns:w16se="http://schemas.microsoft.com/office/word/2015/wordml/symex" xmlns:wpg="http://schemas.microsoft.com/office/word/2010/wordprocessingGroup" xmlns:wpi="http://schemas.microsoft.com/office/word/2010/wordprocessingInk" xmlns:wne="http://schemas.microsoft.com/office/word/2006/wordml" xmlns:wps="http://schemas.microsoft.com/office/word/2010/wordprocessingShape" mc:Ignorable="w14 w15 w16se w16cid w16 w16cex w16sdtdh w16sdtfl w16du wp14">
   <w:abstractNum w:abstractNumId="0" w15:restartNumberingAfterBreak="0">
+    <w:nsid w:val="0D46789B"/>
+    <w:multiLevelType w:val="multilevel"/>
+    <w:tmpl w:val="246E006A"/>
+    <w:lvl w:ilvl="0">
+      <w:start w:val="1"/>
+      <w:numFmt w:val="bullet"/>
+      <w:lvlText w:val=""/>
+      <w:lvlJc w:val="left"/>
+      <w:pPr>
+        <w:tabs>
+          <w:tab w:val="num" w:pos="720"/>
+        </w:tabs>
+        <w:ind w:left="720" w:hanging="360"/>
+      </w:pPr>
+      <w:rPr>
+        <w:rFonts w:ascii="Symbol" w:hAnsi="Symbol" w:hint="default"/>
+        <w:sz w:val="20"/>
+      </w:rPr>
+    </w:lvl>
+    <w:lvl w:ilvl="1">
+      <w:start w:val="1"/>
+      <w:numFmt w:val="bullet"/>
+      <w:lvlText w:val="o"/>
+      <w:lvlJc w:val="left"/>
+      <w:pPr>
+        <w:tabs>
+          <w:tab w:val="num" w:pos="1440"/>
+        </w:tabs>
+        <w:ind w:left="1440" w:hanging="360"/>
+      </w:pPr>
+      <w:rPr>
+        <w:rFonts w:ascii="Courier New" w:hAnsi="Courier New" w:hint="default"/>
+        <w:sz w:val="20"/>
+      </w:rPr>
+    </w:lvl>
+    <w:lvl w:ilvl="2" w:tentative="1">
+      <w:start w:val="1"/>
+      <w:numFmt w:val="bullet"/>
+      <w:lvlText w:val=""/>
+      <w:lvlJc w:val="left"/>
+      <w:pPr>
+        <w:tabs>
+          <w:tab w:val="num" w:pos="2160"/>
+        </w:tabs>
+        <w:ind w:left="2160" w:hanging="360"/>
+      </w:pPr>
+      <w:rPr>
+        <w:rFonts w:ascii="Wingdings" w:hAnsi="Wingdings" w:hint="default"/>
+        <w:sz w:val="20"/>
+      </w:rPr>
+    </w:lvl>
+    <w:lvl w:ilvl="3" w:tentative="1">
+      <w:start w:val="1"/>
+      <w:numFmt w:val="bullet"/>
+      <w:lvlText w:val=""/>
+      <w:lvlJc w:val="left"/>
+      <w:pPr>
+        <w:tabs>
+          <w:tab w:val="num" w:pos="2880"/>
+        </w:tabs>
+        <w:ind w:left="2880" w:hanging="360"/>
+      </w:pPr>
+      <w:rPr>
+        <w:rFonts w:ascii="Wingdings" w:hAnsi="Wingdings" w:hint="default"/>
+        <w:sz w:val="20"/>
+      </w:rPr>
+    </w:lvl>
+    <w:lvl w:ilvl="4" w:tentative="1">
+      <w:start w:val="1"/>
+      <w:numFmt w:val="bullet"/>
+      <w:lvlText w:val=""/>
+      <w:lvlJc w:val="left"/>
+      <w:pPr>
+        <w:tabs>
+          <w:tab w:val="num" w:pos="3600"/>
+        </w:tabs>
+        <w:ind w:left="3600" w:hanging="360"/>
+      </w:pPr>
+      <w:rPr>
+        <w:rFonts w:ascii="Wingdings" w:hAnsi="Wingdings" w:hint="default"/>
+        <w:sz w:val="20"/>
+      </w:rPr>
+    </w:lvl>
+    <w:lvl w:ilvl="5" w:tentative="1">
+      <w:start w:val="1"/>
+      <w:numFmt w:val="bullet"/>
+      <w:lvlText w:val=""/>
+      <w:lvlJc w:val="left"/>
+      <w:pPr>
+        <w:tabs>
+          <w:tab w:val="num" w:pos="4320"/>
+        </w:tabs>
+        <w:ind w:left="4320" w:hanging="360"/>
+      </w:pPr>
+      <w:rPr>
+        <w:rFonts w:ascii="Wingdings" w:hAnsi="Wingdings" w:hint="default"/>
+        <w:sz w:val="20"/>
+      </w:rPr>
+    </w:lvl>
+    <w:lvl w:ilvl="6" w:tentative="1">
+      <w:start w:val="1"/>
+      <w:numFmt w:val="bullet"/>
+      <w:lvlText w:val=""/>
+      <w:lvlJc w:val="left"/>
+      <w:pPr>
+        <w:tabs>
+          <w:tab w:val="num" w:pos="5040"/>
+        </w:tabs>
+        <w:ind w:left="5040" w:hanging="360"/>
+      </w:pPr>
+      <w:rPr>
+        <w:rFonts w:ascii="Wingdings" w:hAnsi="Wingdings" w:hint="default"/>
+        <w:sz w:val="20"/>
+      </w:rPr>
+    </w:lvl>
+    <w:lvl w:ilvl="7" w:tentative="1">
+      <w:start w:val="1"/>
+      <w:numFmt w:val="bullet"/>
+      <w:lvlText w:val=""/>
+      <w:lvlJc w:val="left"/>
+      <w:pPr>
+        <w:tabs>
+          <w:tab w:val="num" w:pos="5760"/>
+        </w:tabs>
+        <w:ind w:left="5760" w:hanging="360"/>
+      </w:pPr>
+      <w:rPr>
+        <w:rFonts w:ascii="Wingdings" w:hAnsi="Wingdings" w:hint="default"/>
+        <w:sz w:val="20"/>
+      </w:rPr>
+    </w:lvl>
+    <w:lvl w:ilvl="8" w:tentative="1">
+      <w:start w:val="1"/>
+      <w:numFmt w:val="bullet"/>
+      <w:lvlText w:val=""/>
+      <w:lvlJc w:val="left"/>
+      <w:pPr>
+        <w:tabs>
+          <w:tab w:val="num" w:pos="6480"/>
+        </w:tabs>
+        <w:ind w:left="6480" w:hanging="360"/>
+      </w:pPr>
+      <w:rPr>
+        <w:rFonts w:ascii="Wingdings" w:hAnsi="Wingdings" w:hint="default"/>
+        <w:sz w:val="20"/>
+      </w:rPr>
+    </w:lvl>
+  </w:abstractNum>
+  <w:abstractNum w:abstractNumId="1" w15:restartNumberingAfterBreak="0">
+    <w:nsid w:val="15F16A4C"/>
+    <w:multiLevelType w:val="multilevel"/>
+    <w:tmpl w:val="830AAFC0"/>
+    <w:lvl w:ilvl="0">
+      <w:start w:val="1"/>
+      <w:numFmt w:val="bullet"/>
+      <w:lvlText w:val=""/>
+      <w:lvlJc w:val="left"/>
+      <w:pPr>
+        <w:tabs>
+          <w:tab w:val="num" w:pos="720"/>
+        </w:tabs>
+        <w:ind w:left="720" w:hanging="360"/>
+      </w:pPr>
+      <w:rPr>
+        <w:rFonts w:ascii="Symbol" w:hAnsi="Symbol" w:hint="default"/>
+        <w:sz w:val="20"/>
+      </w:rPr>
+    </w:lvl>
+    <w:lvl w:ilvl="1">
+      <w:start w:val="1"/>
+      <w:numFmt w:val="bullet"/>
+      <w:lvlText w:val="o"/>
+      <w:lvlJc w:val="left"/>
+      <w:pPr>
+        <w:tabs>
+          <w:tab w:val="num" w:pos="1440"/>
+        </w:tabs>
+        <w:ind w:left="1440" w:hanging="360"/>
+      </w:pPr>
+      <w:rPr>
+        <w:rFonts w:ascii="Courier New" w:hAnsi="Courier New" w:hint="default"/>
+        <w:sz w:val="20"/>
+      </w:rPr>
+    </w:lvl>
+    <w:lvl w:ilvl="2" w:tentative="1">
+      <w:start w:val="1"/>
+      <w:numFmt w:val="bullet"/>
+      <w:lvlText w:val=""/>
+      <w:lvlJc w:val="left"/>
+      <w:pPr>
+        <w:tabs>
+          <w:tab w:val="num" w:pos="2160"/>
+        </w:tabs>
+        <w:ind w:left="2160" w:hanging="360"/>
+      </w:pPr>
+      <w:rPr>
+        <w:rFonts w:ascii="Wingdings" w:hAnsi="Wingdings" w:hint="default"/>
+        <w:sz w:val="20"/>
+      </w:rPr>
+    </w:lvl>
+    <w:lvl w:ilvl="3" w:tentative="1">
+      <w:start w:val="1"/>
+      <w:numFmt w:val="bullet"/>
+      <w:lvlText w:val=""/>
+      <w:lvlJc w:val="left"/>
+      <w:pPr>
+        <w:tabs>
+          <w:tab w:val="num" w:pos="2880"/>
+        </w:tabs>
+        <w:ind w:left="2880" w:hanging="360"/>
+      </w:pPr>
+      <w:rPr>
+        <w:rFonts w:ascii="Wingdings" w:hAnsi="Wingdings" w:hint="default"/>
+        <w:sz w:val="20"/>
+      </w:rPr>
+    </w:lvl>
+    <w:lvl w:ilvl="4" w:tentative="1">
+      <w:start w:val="1"/>
+      <w:numFmt w:val="bullet"/>
+      <w:lvlText w:val=""/>
+      <w:lvlJc w:val="left"/>
+      <w:pPr>
+        <w:tabs>
+          <w:tab w:val="num" w:pos="3600"/>
+        </w:tabs>
+        <w:ind w:left="3600" w:hanging="360"/>
+      </w:pPr>
+      <w:rPr>
+        <w:rFonts w:ascii="Wingdings" w:hAnsi="Wingdings" w:hint="default"/>
+        <w:sz w:val="20"/>
+      </w:rPr>
+    </w:lvl>
+    <w:lvl w:ilvl="5" w:tentative="1">
+      <w:start w:val="1"/>
+      <w:numFmt w:val="bullet"/>
+      <w:lvlText w:val=""/>
+      <w:lvlJc w:val="left"/>
+      <w:pPr>
+        <w:tabs>
+          <w:tab w:val="num" w:pos="4320"/>
+        </w:tabs>
+        <w:ind w:left="4320" w:hanging="360"/>
+      </w:pPr>
+      <w:rPr>
+        <w:rFonts w:ascii="Wingdings" w:hAnsi="Wingdings" w:hint="default"/>
+        <w:sz w:val="20"/>
+      </w:rPr>
+    </w:lvl>
+    <w:lvl w:ilvl="6" w:tentative="1">
+      <w:start w:val="1"/>
+      <w:numFmt w:val="bullet"/>
+      <w:lvlText w:val=""/>
+      <w:lvlJc w:val="left"/>
+      <w:pPr>
+        <w:tabs>
+          <w:tab w:val="num" w:pos="5040"/>
+        </w:tabs>
+        <w:ind w:left="5040" w:hanging="360"/>
+      </w:pPr>
+      <w:rPr>
+        <w:rFonts w:ascii="Wingdings" w:hAnsi="Wingdings" w:hint="default"/>
+        <w:sz w:val="20"/>
+      </w:rPr>
+    </w:lvl>
+    <w:lvl w:ilvl="7" w:tentative="1">
+      <w:start w:val="1"/>
+      <w:numFmt w:val="bullet"/>
+      <w:lvlText w:val=""/>
+      <w:lvlJc w:val="left"/>
+      <w:pPr>
+        <w:tabs>
+          <w:tab w:val="num" w:pos="5760"/>
+        </w:tabs>
+        <w:ind w:left="5760" w:hanging="360"/>
+      </w:pPr>
+      <w:rPr>
+        <w:rFonts w:ascii="Wingdings" w:hAnsi="Wingdings" w:hint="default"/>
+        <w:sz w:val="20"/>
+      </w:rPr>
+    </w:lvl>
+    <w:lvl w:ilvl="8" w:tentative="1">
+      <w:start w:val="1"/>
+      <w:numFmt w:val="bullet"/>
+      <w:lvlText w:val=""/>
+      <w:lvlJc w:val="left"/>
+      <w:pPr>
+        <w:tabs>
+          <w:tab w:val="num" w:pos="6480"/>
+        </w:tabs>
+        <w:ind w:left="6480" w:hanging="360"/>
+      </w:pPr>
+      <w:rPr>
+        <w:rFonts w:ascii="Wingdings" w:hAnsi="Wingdings" w:hint="default"/>
+        <w:sz w:val="20"/>
+      </w:rPr>
+    </w:lvl>
+  </w:abstractNum>
+  <w:abstractNum w:abstractNumId="2" w15:restartNumberingAfterBreak="0">
+    <w:nsid w:val="27506FF2"/>
+    <w:multiLevelType w:val="multilevel"/>
+    <w:tmpl w:val="B2EA3AF8"/>
+    <w:lvl w:ilvl="0">
+      <w:start w:val="1"/>
+      <w:numFmt w:val="bullet"/>
+      <w:lvlText w:val=""/>
+      <w:lvlJc w:val="left"/>
+      <w:pPr>
+        <w:tabs>
+          <w:tab w:val="num" w:pos="720"/>
+        </w:tabs>
+        <w:ind w:left="720" w:hanging="360"/>
+      </w:pPr>
+      <w:rPr>
+        <w:rFonts w:ascii="Symbol" w:hAnsi="Symbol" w:hint="default"/>
+        <w:sz w:val="20"/>
+      </w:rPr>
+    </w:lvl>
+    <w:lvl w:ilvl="1">
+      <w:start w:val="1"/>
+      <w:numFmt w:val="bullet"/>
+      <w:lvlText w:val="o"/>
+      <w:lvlJc w:val="left"/>
+      <w:pPr>
+        <w:tabs>
+          <w:tab w:val="num" w:pos="1440"/>
+        </w:tabs>
+        <w:ind w:left="1440" w:hanging="360"/>
+      </w:pPr>
+      <w:rPr>
+        <w:rFonts w:ascii="Courier New" w:hAnsi="Courier New" w:hint="default"/>
+        <w:sz w:val="20"/>
+      </w:rPr>
+    </w:lvl>
+    <w:lvl w:ilvl="2" w:tentative="1">
+      <w:start w:val="1"/>
+      <w:numFmt w:val="bullet"/>
+      <w:lvlText w:val=""/>
+      <w:lvlJc w:val="left"/>
+      <w:pPr>
+        <w:tabs>
+          <w:tab w:val="num" w:pos="2160"/>
+        </w:tabs>
+        <w:ind w:left="2160" w:hanging="360"/>
+      </w:pPr>
+      <w:rPr>
+        <w:rFonts w:ascii="Wingdings" w:hAnsi="Wingdings" w:hint="default"/>
+        <w:sz w:val="20"/>
+      </w:rPr>
+    </w:lvl>
+    <w:lvl w:ilvl="3" w:tentative="1">
+      <w:start w:val="1"/>
+      <w:numFmt w:val="bullet"/>
+      <w:lvlText w:val=""/>
+      <w:lvlJc w:val="left"/>
+      <w:pPr>
+        <w:tabs>
+          <w:tab w:val="num" w:pos="2880"/>
+        </w:tabs>
+        <w:ind w:left="2880" w:hanging="360"/>
+      </w:pPr>
+      <w:rPr>
+        <w:rFonts w:ascii="Wingdings" w:hAnsi="Wingdings" w:hint="default"/>
+        <w:sz w:val="20"/>
+      </w:rPr>
+    </w:lvl>
+    <w:lvl w:ilvl="4" w:tentative="1">
+      <w:start w:val="1"/>
+      <w:numFmt w:val="bullet"/>
+      <w:lvlText w:val=""/>
+      <w:lvlJc w:val="left"/>
+      <w:pPr>
+        <w:tabs>
+          <w:tab w:val="num" w:pos="3600"/>
+        </w:tabs>
+        <w:ind w:left="3600" w:hanging="360"/>
+      </w:pPr>
+      <w:rPr>
+        <w:rFonts w:ascii="Wingdings" w:hAnsi="Wingdings" w:hint="default"/>
+        <w:sz w:val="20"/>
+      </w:rPr>
+    </w:lvl>
+    <w:lvl w:ilvl="5" w:tentative="1">
+      <w:start w:val="1"/>
+      <w:numFmt w:val="bullet"/>
+      <w:lvlText w:val=""/>
+      <w:lvlJc w:val="left"/>
+      <w:pPr>
+        <w:tabs>
+          <w:tab w:val="num" w:pos="4320"/>
+        </w:tabs>
+        <w:ind w:left="4320" w:hanging="360"/>
+      </w:pPr>
+      <w:rPr>
+        <w:rFonts w:ascii="Wingdings" w:hAnsi="Wingdings" w:hint="default"/>
+        <w:sz w:val="20"/>
+      </w:rPr>
+    </w:lvl>
+    <w:lvl w:ilvl="6" w:tentative="1">
+      <w:start w:val="1"/>
+      <w:numFmt w:val="bullet"/>
+      <w:lvlText w:val=""/>
+      <w:lvlJc w:val="left"/>
+      <w:pPr>
+        <w:tabs>
+          <w:tab w:val="num" w:pos="5040"/>
+        </w:tabs>
+        <w:ind w:left="5040" w:hanging="360"/>
+      </w:pPr>
+      <w:rPr>
+        <w:rFonts w:ascii="Wingdings" w:hAnsi="Wingdings" w:hint="default"/>
+        <w:sz w:val="20"/>
+      </w:rPr>
+    </w:lvl>
+    <w:lvl w:ilvl="7" w:tentative="1">
+      <w:start w:val="1"/>
+      <w:numFmt w:val="bullet"/>
+      <w:lvlText w:val=""/>
+      <w:lvlJc w:val="left"/>
+      <w:pPr>
+        <w:tabs>
+          <w:tab w:val="num" w:pos="5760"/>
+        </w:tabs>
+        <w:ind w:left="5760" w:hanging="360"/>
+      </w:pPr>
+      <w:rPr>
+        <w:rFonts w:ascii="Wingdings" w:hAnsi="Wingdings" w:hint="default"/>
+        <w:sz w:val="20"/>
+      </w:rPr>
+    </w:lvl>
+    <w:lvl w:ilvl="8" w:tentative="1">
+      <w:start w:val="1"/>
+      <w:numFmt w:val="bullet"/>
+      <w:lvlText w:val=""/>
+      <w:lvlJc w:val="left"/>
+      <w:pPr>
+        <w:tabs>
+          <w:tab w:val="num" w:pos="6480"/>
+        </w:tabs>
+        <w:ind w:left="6480" w:hanging="360"/>
+      </w:pPr>
+      <w:rPr>
+        <w:rFonts w:ascii="Wingdings" w:hAnsi="Wingdings" w:hint="default"/>
+        <w:sz w:val="20"/>
+      </w:rPr>
+    </w:lvl>
+  </w:abstractNum>
+  <w:abstractNum w:abstractNumId="3" w15:restartNumberingAfterBreak="0">
+    <w:nsid w:val="316E74EE"/>
+    <w:multiLevelType w:val="multilevel"/>
+    <w:tmpl w:val="23EC71C0"/>
+    <w:lvl w:ilvl="0">
+      <w:start w:val="1"/>
+      <w:numFmt w:val="bullet"/>
+      <w:lvlText w:val=""/>
+      <w:lvlJc w:val="left"/>
+      <w:pPr>
+        <w:tabs>
+          <w:tab w:val="num" w:pos="720"/>
+        </w:tabs>
+        <w:ind w:left="720" w:hanging="360"/>
+      </w:pPr>
+      <w:rPr>
+        <w:rFonts w:ascii="Symbol" w:hAnsi="Symbol" w:hint="default"/>
+        <w:sz w:val="20"/>
+      </w:rPr>
+    </w:lvl>
+    <w:lvl w:ilvl="1" w:tentative="1">
+      <w:start w:val="1"/>
+      <w:numFmt w:val="bullet"/>
+      <w:lvlText w:val="o"/>
+      <w:lvlJc w:val="left"/>
+      <w:pPr>
+        <w:tabs>
+          <w:tab w:val="num" w:pos="1440"/>
+        </w:tabs>
+        <w:ind w:left="1440" w:hanging="360"/>
+      </w:pPr>
+      <w:rPr>
+        <w:rFonts w:ascii="Courier New" w:hAnsi="Courier New" w:hint="default"/>
+        <w:sz w:val="20"/>
+      </w:rPr>
+    </w:lvl>
+    <w:lvl w:ilvl="2" w:tentative="1">
+      <w:start w:val="1"/>
+      <w:numFmt w:val="bullet"/>
+      <w:lvlText w:val=""/>
+      <w:lvlJc w:val="left"/>
+      <w:pPr>
+        <w:tabs>
+          <w:tab w:val="num" w:pos="2160"/>
+        </w:tabs>
+        <w:ind w:left="2160" w:hanging="360"/>
+      </w:pPr>
+      <w:rPr>
+        <w:rFonts w:ascii="Wingdings" w:hAnsi="Wingdings" w:hint="default"/>
+        <w:sz w:val="20"/>
+      </w:rPr>
+    </w:lvl>
+    <w:lvl w:ilvl="3" w:tentative="1">
+      <w:start w:val="1"/>
+      <w:numFmt w:val="bullet"/>
+      <w:lvlText w:val=""/>
+      <w:lvlJc w:val="left"/>
+      <w:pPr>
+        <w:tabs>
+          <w:tab w:val="num" w:pos="2880"/>
+        </w:tabs>
+        <w:ind w:left="2880" w:hanging="360"/>
+      </w:pPr>
+      <w:rPr>
+        <w:rFonts w:ascii="Wingdings" w:hAnsi="Wingdings" w:hint="default"/>
+        <w:sz w:val="20"/>
+      </w:rPr>
+    </w:lvl>
+    <w:lvl w:ilvl="4" w:tentative="1">
+      <w:start w:val="1"/>
+      <w:numFmt w:val="bullet"/>
+      <w:lvlText w:val=""/>
+      <w:lvlJc w:val="left"/>
+      <w:pPr>
+        <w:tabs>
+          <w:tab w:val="num" w:pos="3600"/>
+        </w:tabs>
+        <w:ind w:left="3600" w:hanging="360"/>
+      </w:pPr>
+      <w:rPr>
+        <w:rFonts w:ascii="Wingdings" w:hAnsi="Wingdings" w:hint="default"/>
+        <w:sz w:val="20"/>
+      </w:rPr>
+    </w:lvl>
+    <w:lvl w:ilvl="5" w:tentative="1">
+      <w:start w:val="1"/>
+      <w:numFmt w:val="bullet"/>
+      <w:lvlText w:val=""/>
+      <w:lvlJc w:val="left"/>
+      <w:pPr>
+        <w:tabs>
+          <w:tab w:val="num" w:pos="4320"/>
+        </w:tabs>
+        <w:ind w:left="4320" w:hanging="360"/>
+      </w:pPr>
+      <w:rPr>
+        <w:rFonts w:ascii="Wingdings" w:hAnsi="Wingdings" w:hint="default"/>
+        <w:sz w:val="20"/>
+      </w:rPr>
+    </w:lvl>
+    <w:lvl w:ilvl="6" w:tentative="1">
+      <w:start w:val="1"/>
+      <w:numFmt w:val="bullet"/>
+      <w:lvlText w:val=""/>
+      <w:lvlJc w:val="left"/>
+      <w:pPr>
+        <w:tabs>
+          <w:tab w:val="num" w:pos="5040"/>
+        </w:tabs>
+        <w:ind w:left="5040" w:hanging="360"/>
+      </w:pPr>
+      <w:rPr>
+        <w:rFonts w:ascii="Wingdings" w:hAnsi="Wingdings" w:hint="default"/>
+        <w:sz w:val="20"/>
+      </w:rPr>
+    </w:lvl>
+    <w:lvl w:ilvl="7" w:tentative="1">
+      <w:start w:val="1"/>
+      <w:numFmt w:val="bullet"/>
+      <w:lvlText w:val=""/>
+      <w:lvlJc w:val="left"/>
+      <w:pPr>
+        <w:tabs>
+          <w:tab w:val="num" w:pos="5760"/>
+        </w:tabs>
+        <w:ind w:left="5760" w:hanging="360"/>
+      </w:pPr>
+      <w:rPr>
+        <w:rFonts w:ascii="Wingdings" w:hAnsi="Wingdings" w:hint="default"/>
+        <w:sz w:val="20"/>
+      </w:rPr>
+    </w:lvl>
+    <w:lvl w:ilvl="8" w:tentative="1">
+      <w:start w:val="1"/>
+      <w:numFmt w:val="bullet"/>
+      <w:lvlText w:val=""/>
+      <w:lvlJc w:val="left"/>
+      <w:pPr>
+        <w:tabs>
+          <w:tab w:val="num" w:pos="6480"/>
+        </w:tabs>
+        <w:ind w:left="6480" w:hanging="360"/>
+      </w:pPr>
+      <w:rPr>
+        <w:rFonts w:ascii="Wingdings" w:hAnsi="Wingdings" w:hint="default"/>
+        <w:sz w:val="20"/>
+      </w:rPr>
+    </w:lvl>
+  </w:abstractNum>
+  <w:abstractNum w:abstractNumId="4" w15:restartNumberingAfterBreak="0">
     <w:nsid w:val="57454AD1"/>
     <w:multiLevelType w:val="hybridMultilevel"/>
     <w:tmpl w:val="F3CC9272"/>
@@ -719,7 +4347,156 @@
       </w:rPr>
     </w:lvl>
   </w:abstractNum>
-  <w:abstractNum w:abstractNumId="1" w15:restartNumberingAfterBreak="0">
+  <w:abstractNum w:abstractNumId="5" w15:restartNumberingAfterBreak="0">
+    <w:nsid w:val="66B74B06"/>
+    <w:multiLevelType w:val="multilevel"/>
+    <w:tmpl w:val="E19CC892"/>
+    <w:lvl w:ilvl="0">
+      <w:start w:val="1"/>
+      <w:numFmt w:val="bullet"/>
+      <w:lvlText w:val=""/>
+      <w:lvlJc w:val="left"/>
+      <w:pPr>
+        <w:tabs>
+          <w:tab w:val="num" w:pos="720"/>
+        </w:tabs>
+        <w:ind w:left="720" w:hanging="360"/>
+      </w:pPr>
+      <w:rPr>
+        <w:rFonts w:ascii="Symbol" w:hAnsi="Symbol" w:hint="default"/>
+        <w:sz w:val="20"/>
+      </w:rPr>
+    </w:lvl>
+    <w:lvl w:ilvl="1">
+      <w:start w:val="1"/>
+      <w:numFmt w:val="bullet"/>
+      <w:lvlText w:val="o"/>
+      <w:lvlJc w:val="left"/>
+      <w:pPr>
+        <w:tabs>
+          <w:tab w:val="num" w:pos="1440"/>
+        </w:tabs>
+        <w:ind w:left="1440" w:hanging="360"/>
+      </w:pPr>
+      <w:rPr>
+        <w:rFonts w:ascii="Courier New" w:hAnsi="Courier New" w:hint="default"/>
+        <w:sz w:val="20"/>
+      </w:rPr>
+    </w:lvl>
+    <w:lvl w:ilvl="2" w:tentative="1">
+      <w:start w:val="1"/>
+      <w:numFmt w:val="bullet"/>
+      <w:lvlText w:val=""/>
+      <w:lvlJc w:val="left"/>
+      <w:pPr>
+        <w:tabs>
+          <w:tab w:val="num" w:pos="2160"/>
+        </w:tabs>
+        <w:ind w:left="2160" w:hanging="360"/>
+      </w:pPr>
+      <w:rPr>
+        <w:rFonts w:ascii="Wingdings" w:hAnsi="Wingdings" w:hint="default"/>
+        <w:sz w:val="20"/>
+      </w:rPr>
+    </w:lvl>
+    <w:lvl w:ilvl="3" w:tentative="1">
+      <w:start w:val="1"/>
+      <w:numFmt w:val="bullet"/>
+      <w:lvlText w:val=""/>
+      <w:lvlJc w:val="left"/>
+      <w:pPr>
+        <w:tabs>
+          <w:tab w:val="num" w:pos="2880"/>
+        </w:tabs>
+        <w:ind w:left="2880" w:hanging="360"/>
+      </w:pPr>
+      <w:rPr>
+        <w:rFonts w:ascii="Wingdings" w:hAnsi="Wingdings" w:hint="default"/>
+        <w:sz w:val="20"/>
+      </w:rPr>
+    </w:lvl>
+    <w:lvl w:ilvl="4" w:tentative="1">
+      <w:start w:val="1"/>
+      <w:numFmt w:val="bullet"/>
+      <w:lvlText w:val=""/>
+      <w:lvlJc w:val="left"/>
+      <w:pPr>
+        <w:tabs>
+          <w:tab w:val="num" w:pos="3600"/>
+        </w:tabs>
+        <w:ind w:left="3600" w:hanging="360"/>
+      </w:pPr>
+      <w:rPr>
+        <w:rFonts w:ascii="Wingdings" w:hAnsi="Wingdings" w:hint="default"/>
+        <w:sz w:val="20"/>
+      </w:rPr>
+    </w:lvl>
+    <w:lvl w:ilvl="5" w:tentative="1">
+      <w:start w:val="1"/>
+      <w:numFmt w:val="bullet"/>
+      <w:lvlText w:val=""/>
+      <w:lvlJc w:val="left"/>
+      <w:pPr>
+        <w:tabs>
+          <w:tab w:val="num" w:pos="4320"/>
+        </w:tabs>
+        <w:ind w:left="4320" w:hanging="360"/>
+      </w:pPr>
+      <w:rPr>
+        <w:rFonts w:ascii="Wingdings" w:hAnsi="Wingdings" w:hint="default"/>
+        <w:sz w:val="20"/>
+      </w:rPr>
+    </w:lvl>
+    <w:lvl w:ilvl="6" w:tentative="1">
+      <w:start w:val="1"/>
+      <w:numFmt w:val="bullet"/>
+      <w:lvlText w:val=""/>
+      <w:lvlJc w:val="left"/>
+      <w:pPr>
+        <w:tabs>
+          <w:tab w:val="num" w:pos="5040"/>
+        </w:tabs>
+        <w:ind w:left="5040" w:hanging="360"/>
+      </w:pPr>
+      <w:rPr>
+        <w:rFonts w:ascii="Wingdings" w:hAnsi="Wingdings" w:hint="default"/>
+        <w:sz w:val="20"/>
+      </w:rPr>
+    </w:lvl>
+    <w:lvl w:ilvl="7" w:tentative="1">
+      <w:start w:val="1"/>
+      <w:numFmt w:val="bullet"/>
+      <w:lvlText w:val=""/>
+      <w:lvlJc w:val="left"/>
+      <w:pPr>
+        <w:tabs>
+          <w:tab w:val="num" w:pos="5760"/>
+        </w:tabs>
+        <w:ind w:left="5760" w:hanging="360"/>
+      </w:pPr>
+      <w:rPr>
+        <w:rFonts w:ascii="Wingdings" w:hAnsi="Wingdings" w:hint="default"/>
+        <w:sz w:val="20"/>
+      </w:rPr>
+    </w:lvl>
+    <w:lvl w:ilvl="8" w:tentative="1">
+      <w:start w:val="1"/>
+      <w:numFmt w:val="bullet"/>
+      <w:lvlText w:val=""/>
+      <w:lvlJc w:val="left"/>
+      <w:pPr>
+        <w:tabs>
+          <w:tab w:val="num" w:pos="6480"/>
+        </w:tabs>
+        <w:ind w:left="6480" w:hanging="360"/>
+      </w:pPr>
+      <w:rPr>
+        <w:rFonts w:ascii="Wingdings" w:hAnsi="Wingdings" w:hint="default"/>
+        <w:sz w:val="20"/>
+      </w:rPr>
+    </w:lvl>
+  </w:abstractNum>
+  <w:abstractNum w:abstractNumId="6" w15:restartNumberingAfterBreak="0">
     <w:nsid w:val="6B560D71"/>
     <w:multiLevelType w:val="multilevel"/>
     <w:tmpl w:val="BF62CBC4"/>
@@ -868,11 +4645,330 @@
       </w:rPr>
     </w:lvl>
   </w:abstractNum>
+  <w:abstractNum w:abstractNumId="7" w15:restartNumberingAfterBreak="0">
+    <w:nsid w:val="7A502E9E"/>
+    <w:multiLevelType w:val="multilevel"/>
+    <w:tmpl w:val="4FBEB61E"/>
+    <w:lvl w:ilvl="0">
+      <w:start w:val="1"/>
+      <w:numFmt w:val="bullet"/>
+      <w:lvlText w:val=""/>
+      <w:lvlJc w:val="left"/>
+      <w:pPr>
+        <w:tabs>
+          <w:tab w:val="num" w:pos="720"/>
+        </w:tabs>
+        <w:ind w:left="720" w:hanging="360"/>
+      </w:pPr>
+      <w:rPr>
+        <w:rFonts w:ascii="Symbol" w:hAnsi="Symbol" w:hint="default"/>
+        <w:sz w:val="20"/>
+      </w:rPr>
+    </w:lvl>
+    <w:lvl w:ilvl="1">
+      <w:start w:val="1"/>
+      <w:numFmt w:val="bullet"/>
+      <w:lvlText w:val="o"/>
+      <w:lvlJc w:val="left"/>
+      <w:pPr>
+        <w:tabs>
+          <w:tab w:val="num" w:pos="1440"/>
+        </w:tabs>
+        <w:ind w:left="1440" w:hanging="360"/>
+      </w:pPr>
+      <w:rPr>
+        <w:rFonts w:ascii="Courier New" w:hAnsi="Courier New" w:hint="default"/>
+        <w:sz w:val="20"/>
+      </w:rPr>
+    </w:lvl>
+    <w:lvl w:ilvl="2" w:tentative="1">
+      <w:start w:val="1"/>
+      <w:numFmt w:val="bullet"/>
+      <w:lvlText w:val=""/>
+      <w:lvlJc w:val="left"/>
+      <w:pPr>
+        <w:tabs>
+          <w:tab w:val="num" w:pos="2160"/>
+        </w:tabs>
+        <w:ind w:left="2160" w:hanging="360"/>
+      </w:pPr>
+      <w:rPr>
+        <w:rFonts w:ascii="Wingdings" w:hAnsi="Wingdings" w:hint="default"/>
+        <w:sz w:val="20"/>
+      </w:rPr>
+    </w:lvl>
+    <w:lvl w:ilvl="3" w:tentative="1">
+      <w:start w:val="1"/>
+      <w:numFmt w:val="bullet"/>
+      <w:lvlText w:val=""/>
+      <w:lvlJc w:val="left"/>
+      <w:pPr>
+        <w:tabs>
+          <w:tab w:val="num" w:pos="2880"/>
+        </w:tabs>
+        <w:ind w:left="2880" w:hanging="360"/>
+      </w:pPr>
+      <w:rPr>
+        <w:rFonts w:ascii="Wingdings" w:hAnsi="Wingdings" w:hint="default"/>
+        <w:sz w:val="20"/>
+      </w:rPr>
+    </w:lvl>
+    <w:lvl w:ilvl="4" w:tentative="1">
+      <w:start w:val="1"/>
+      <w:numFmt w:val="bullet"/>
+      <w:lvlText w:val=""/>
+      <w:lvlJc w:val="left"/>
+      <w:pPr>
+        <w:tabs>
+          <w:tab w:val="num" w:pos="3600"/>
+        </w:tabs>
+        <w:ind w:left="3600" w:hanging="360"/>
+      </w:pPr>
+      <w:rPr>
+        <w:rFonts w:ascii="Wingdings" w:hAnsi="Wingdings" w:hint="default"/>
+        <w:sz w:val="20"/>
+      </w:rPr>
+    </w:lvl>
+    <w:lvl w:ilvl="5" w:tentative="1">
+      <w:start w:val="1"/>
+      <w:numFmt w:val="bullet"/>
+      <w:lvlText w:val=""/>
+      <w:lvlJc w:val="left"/>
+      <w:pPr>
+        <w:tabs>
+          <w:tab w:val="num" w:pos="4320"/>
+        </w:tabs>
+        <w:ind w:left="4320" w:hanging="360"/>
+      </w:pPr>
+      <w:rPr>
+        <w:rFonts w:ascii="Wingdings" w:hAnsi="Wingdings" w:hint="default"/>
+        <w:sz w:val="20"/>
+      </w:rPr>
+    </w:lvl>
+    <w:lvl w:ilvl="6" w:tentative="1">
+      <w:start w:val="1"/>
+      <w:numFmt w:val="bullet"/>
+      <w:lvlText w:val=""/>
+      <w:lvlJc w:val="left"/>
+      <w:pPr>
+        <w:tabs>
+          <w:tab w:val="num" w:pos="5040"/>
+        </w:tabs>
+        <w:ind w:left="5040" w:hanging="360"/>
+      </w:pPr>
+      <w:rPr>
+        <w:rFonts w:ascii="Wingdings" w:hAnsi="Wingdings" w:hint="default"/>
+        <w:sz w:val="20"/>
+      </w:rPr>
+    </w:lvl>
+    <w:lvl w:ilvl="7" w:tentative="1">
+      <w:start w:val="1"/>
+      <w:numFmt w:val="bullet"/>
+      <w:lvlText w:val=""/>
+      <w:lvlJc w:val="left"/>
+      <w:pPr>
+        <w:tabs>
+          <w:tab w:val="num" w:pos="5760"/>
+        </w:tabs>
+        <w:ind w:left="5760" w:hanging="360"/>
+      </w:pPr>
+      <w:rPr>
+        <w:rFonts w:ascii="Wingdings" w:hAnsi="Wingdings" w:hint="default"/>
+        <w:sz w:val="20"/>
+      </w:rPr>
+    </w:lvl>
+    <w:lvl w:ilvl="8" w:tentative="1">
+      <w:start w:val="1"/>
+      <w:numFmt w:val="bullet"/>
+      <w:lvlText w:val=""/>
+      <w:lvlJc w:val="left"/>
+      <w:pPr>
+        <w:tabs>
+          <w:tab w:val="num" w:pos="6480"/>
+        </w:tabs>
+        <w:ind w:left="6480" w:hanging="360"/>
+      </w:pPr>
+      <w:rPr>
+        <w:rFonts w:ascii="Wingdings" w:hAnsi="Wingdings" w:hint="default"/>
+        <w:sz w:val="20"/>
+      </w:rPr>
+    </w:lvl>
+  </w:abstractNum>
+  <w:abstractNum w:abstractNumId="8" w15:restartNumberingAfterBreak="0">
+    <w:nsid w:val="7E4A3B39"/>
+    <w:multiLevelType w:val="multilevel"/>
+    <w:tmpl w:val="7CDA1320"/>
+    <w:lvl w:ilvl="0">
+      <w:start w:val="1"/>
+      <w:numFmt w:val="bullet"/>
+      <w:lvlText w:val=""/>
+      <w:lvlJc w:val="left"/>
+      <w:pPr>
+        <w:tabs>
+          <w:tab w:val="num" w:pos="720"/>
+        </w:tabs>
+        <w:ind w:left="720" w:hanging="360"/>
+      </w:pPr>
+      <w:rPr>
+        <w:rFonts w:ascii="Symbol" w:hAnsi="Symbol" w:hint="default"/>
+        <w:sz w:val="20"/>
+      </w:rPr>
+    </w:lvl>
+    <w:lvl w:ilvl="1">
+      <w:start w:val="1"/>
+      <w:numFmt w:val="bullet"/>
+      <w:lvlText w:val="o"/>
+      <w:lvlJc w:val="left"/>
+      <w:pPr>
+        <w:tabs>
+          <w:tab w:val="num" w:pos="1440"/>
+        </w:tabs>
+        <w:ind w:left="1440" w:hanging="360"/>
+      </w:pPr>
+      <w:rPr>
+        <w:rFonts w:ascii="Courier New" w:hAnsi="Courier New" w:hint="default"/>
+        <w:sz w:val="20"/>
+      </w:rPr>
+    </w:lvl>
+    <w:lvl w:ilvl="2" w:tentative="1">
+      <w:start w:val="1"/>
+      <w:numFmt w:val="bullet"/>
+      <w:lvlText w:val=""/>
+      <w:lvlJc w:val="left"/>
+      <w:pPr>
+        <w:tabs>
+          <w:tab w:val="num" w:pos="2160"/>
+        </w:tabs>
+        <w:ind w:left="2160" w:hanging="360"/>
+      </w:pPr>
+      <w:rPr>
+        <w:rFonts w:ascii="Wingdings" w:hAnsi="Wingdings" w:hint="default"/>
+        <w:sz w:val="20"/>
+      </w:rPr>
+    </w:lvl>
+    <w:lvl w:ilvl="3" w:tentative="1">
+      <w:start w:val="1"/>
+      <w:numFmt w:val="bullet"/>
+      <w:lvlText w:val=""/>
+      <w:lvlJc w:val="left"/>
+      <w:pPr>
+        <w:tabs>
+          <w:tab w:val="num" w:pos="2880"/>
+        </w:tabs>
+        <w:ind w:left="2880" w:hanging="360"/>
+      </w:pPr>
+      <w:rPr>
+        <w:rFonts w:ascii="Wingdings" w:hAnsi="Wingdings" w:hint="default"/>
+        <w:sz w:val="20"/>
+      </w:rPr>
+    </w:lvl>
+    <w:lvl w:ilvl="4" w:tentative="1">
+      <w:start w:val="1"/>
+      <w:numFmt w:val="bullet"/>
+      <w:lvlText w:val=""/>
+      <w:lvlJc w:val="left"/>
+      <w:pPr>
+        <w:tabs>
+          <w:tab w:val="num" w:pos="3600"/>
+        </w:tabs>
+        <w:ind w:left="3600" w:hanging="360"/>
+      </w:pPr>
+      <w:rPr>
+        <w:rFonts w:ascii="Wingdings" w:hAnsi="Wingdings" w:hint="default"/>
+        <w:sz w:val="20"/>
+      </w:rPr>
+    </w:lvl>
+    <w:lvl w:ilvl="5" w:tentative="1">
+      <w:start w:val="1"/>
+      <w:numFmt w:val="bullet"/>
+      <w:lvlText w:val=""/>
+      <w:lvlJc w:val="left"/>
+      <w:pPr>
+        <w:tabs>
+          <w:tab w:val="num" w:pos="4320"/>
+        </w:tabs>
+        <w:ind w:left="4320" w:hanging="360"/>
+      </w:pPr>
+      <w:rPr>
+        <w:rFonts w:ascii="Wingdings" w:hAnsi="Wingdings" w:hint="default"/>
+        <w:sz w:val="20"/>
+      </w:rPr>
+    </w:lvl>
+    <w:lvl w:ilvl="6" w:tentative="1">
+      <w:start w:val="1"/>
+      <w:numFmt w:val="bullet"/>
+      <w:lvlText w:val=""/>
+      <w:lvlJc w:val="left"/>
+      <w:pPr>
+        <w:tabs>
+          <w:tab w:val="num" w:pos="5040"/>
+        </w:tabs>
+        <w:ind w:left="5040" w:hanging="360"/>
+      </w:pPr>
+      <w:rPr>
+        <w:rFonts w:ascii="Wingdings" w:hAnsi="Wingdings" w:hint="default"/>
+        <w:sz w:val="20"/>
+      </w:rPr>
+    </w:lvl>
+    <w:lvl w:ilvl="7" w:tentative="1">
+      <w:start w:val="1"/>
+      <w:numFmt w:val="bullet"/>
+      <w:lvlText w:val=""/>
+      <w:lvlJc w:val="left"/>
+      <w:pPr>
+        <w:tabs>
+          <w:tab w:val="num" w:pos="5760"/>
+        </w:tabs>
+        <w:ind w:left="5760" w:hanging="360"/>
+      </w:pPr>
+      <w:rPr>
+        <w:rFonts w:ascii="Wingdings" w:hAnsi="Wingdings" w:hint="default"/>
+        <w:sz w:val="20"/>
+      </w:rPr>
+    </w:lvl>
+    <w:lvl w:ilvl="8" w:tentative="1">
+      <w:start w:val="1"/>
+      <w:numFmt w:val="bullet"/>
+      <w:lvlText w:val=""/>
+      <w:lvlJc w:val="left"/>
+      <w:pPr>
+        <w:tabs>
+          <w:tab w:val="num" w:pos="6480"/>
+        </w:tabs>
+        <w:ind w:left="6480" w:hanging="360"/>
+      </w:pPr>
+      <w:rPr>
+        <w:rFonts w:ascii="Wingdings" w:hAnsi="Wingdings" w:hint="default"/>
+        <w:sz w:val="20"/>
+      </w:rPr>
+    </w:lvl>
+  </w:abstractNum>
   <w:num w:numId="1" w16cid:durableId="2029598465">
+    <w:abstractNumId w:val="4"/>
+  </w:num>
+  <w:num w:numId="2" w16cid:durableId="1739865994">
+    <w:abstractNumId w:val="6"/>
+  </w:num>
+  <w:num w:numId="3" w16cid:durableId="249851460">
+    <w:abstractNumId w:val="5"/>
+  </w:num>
+  <w:num w:numId="4" w16cid:durableId="332342804">
+    <w:abstractNumId w:val="8"/>
+  </w:num>
+  <w:num w:numId="5" w16cid:durableId="228738269">
     <w:abstractNumId w:val="0"/>
   </w:num>
-  <w:num w:numId="2" w16cid:durableId="1739865994">
+  <w:num w:numId="6" w16cid:durableId="1369138896">
+    <w:abstractNumId w:val="2"/>
+  </w:num>
+  <w:num w:numId="7" w16cid:durableId="1895970568">
     <w:abstractNumId w:val="1"/>
+  </w:num>
+  <w:num w:numId="8" w16cid:durableId="439184602">
+    <w:abstractNumId w:val="7"/>
+  </w:num>
+  <w:num w:numId="9" w16cid:durableId="512841894">
+    <w:abstractNumId w:val="3"/>
   </w:num>
 </w:numbering>
 </file>
@@ -1481,6 +5577,7 @@
   <w:style w:type="character" w:default="1" w:styleId="DefaultParagraphFont">
     <w:name w:val="Default Paragraph Font"/>
     <w:uiPriority w:val="1"/>
+    <w:semiHidden/>
     <w:unhideWhenUsed/>
   </w:style>
   <w:style w:type="table" w:default="1" w:styleId="TableNormal">

</xml_diff>